<commit_message>
Adding period to resume
</commit_message>
<xml_diff>
--- a/client/public/docs/DanielSoledadResume.docx
+++ b/client/public/docs/DanielSoledadResume.docx
@@ -294,21 +294,7 @@
         <w:rPr>
           <w:rFonts w:ascii="Calibri Light" w:hAnsi="Calibri Light" w:cs="Garamond"/>
         </w:rPr>
-        <w:t xml:space="preserve">HTML5, CSS3, JavaScript, </w:t>
-      </w:r>
-      <w:proofErr w:type="spellStart"/>
-      <w:r>
-        <w:rPr>
-          <w:rFonts w:ascii="Calibri Light" w:hAnsi="Calibri Light" w:cs="Garamond"/>
-        </w:rPr>
-        <w:t>JQuery</w:t>
-      </w:r>
-      <w:proofErr w:type="spellEnd"/>
-      <w:r>
-        <w:rPr>
-          <w:rFonts w:ascii="Calibri Light" w:hAnsi="Calibri Light" w:cs="Garamond"/>
-        </w:rPr>
-        <w:t>, Bootstrap, Node Js, MySQL, MongoDB, Express, Handelbars.js &amp; ReactJS</w:t>
+        <w:t>HTML5, CSS3, JavaScript, JQuery, Bootstrap, Node Js, MySQL, MongoDB, Express, Handelbars.js &amp; ReactJS</w:t>
       </w:r>
       <w:r>
         <w:rPr>
@@ -316,19 +302,11 @@
         </w:rPr>
         <w:t xml:space="preserve">, </w:t>
       </w:r>
-      <w:proofErr w:type="spellStart"/>
-      <w:r>
-        <w:rPr>
-          <w:rFonts w:ascii="Calibri Light" w:hAnsi="Calibri Light" w:cs="Garamond"/>
-        </w:rPr>
-        <w:t>Sequelize</w:t>
-      </w:r>
-      <w:proofErr w:type="spellEnd"/>
-      <w:r>
-        <w:rPr>
-          <w:rFonts w:ascii="Calibri Light" w:hAnsi="Calibri Light" w:cs="Garamond"/>
-        </w:rPr>
-        <w:t>, Mongoose</w:t>
+      <w:r>
+        <w:rPr>
+          <w:rFonts w:ascii="Calibri Light" w:hAnsi="Calibri Light" w:cs="Garamond"/>
+        </w:rPr>
+        <w:t>Sequelize, Mongoose</w:t>
       </w:r>
     </w:p>
     <w:p>
@@ -468,72 +446,8 @@
         <w:rPr>
           <w:rFonts w:ascii="Calibri Light" w:hAnsi="Calibri Light" w:cs="Garamond"/>
         </w:rPr>
-        <w:t xml:space="preserve">: Js, </w:t>
-      </w:r>
-      <w:proofErr w:type="spellStart"/>
-      <w:r>
-        <w:rPr>
-          <w:rFonts w:ascii="Calibri Light" w:hAnsi="Calibri Light" w:cs="Garamond"/>
-        </w:rPr>
-        <w:t>Css</w:t>
-      </w:r>
-      <w:proofErr w:type="spellEnd"/>
-      <w:r>
-        <w:rPr>
-          <w:rFonts w:ascii="Calibri Light" w:hAnsi="Calibri Light" w:cs="Garamond"/>
-        </w:rPr>
-        <w:t xml:space="preserve">, Bootstrap, </w:t>
-      </w:r>
-      <w:proofErr w:type="spellStart"/>
-      <w:r>
-        <w:rPr>
-          <w:rFonts w:ascii="Calibri Light" w:hAnsi="Calibri Light" w:cs="Garamond"/>
-        </w:rPr>
-        <w:t>Sequelize</w:t>
-      </w:r>
-      <w:proofErr w:type="spellEnd"/>
-      <w:r>
-        <w:rPr>
-          <w:rFonts w:ascii="Calibri Light" w:hAnsi="Calibri Light" w:cs="Garamond"/>
-        </w:rPr>
-        <w:t xml:space="preserve">, Node.js, express, handlebars, </w:t>
-      </w:r>
-      <w:proofErr w:type="spellStart"/>
-      <w:r>
-        <w:rPr>
-          <w:rFonts w:ascii="Calibri Light" w:hAnsi="Calibri Light" w:cs="Garamond"/>
-        </w:rPr>
-        <w:t>Nodemailer</w:t>
-      </w:r>
-      <w:proofErr w:type="spellEnd"/>
-      <w:r>
-        <w:rPr>
-          <w:rFonts w:ascii="Calibri Light" w:hAnsi="Calibri Light" w:cs="Garamond"/>
-        </w:rPr>
-        <w:t xml:space="preserve">, </w:t>
-      </w:r>
-      <w:proofErr w:type="spellStart"/>
-      <w:r>
-        <w:rPr>
-          <w:rFonts w:ascii="Calibri Light" w:hAnsi="Calibri Light" w:cs="Garamond"/>
-        </w:rPr>
-        <w:t>Mailgun</w:t>
-      </w:r>
-      <w:proofErr w:type="spellEnd"/>
-      <w:r>
-        <w:rPr>
-          <w:rFonts w:ascii="Calibri Light" w:hAnsi="Calibri Light" w:cs="Garamond"/>
-        </w:rPr>
-        <w:t xml:space="preserve">, Passport, JWT, </w:t>
-      </w:r>
-      <w:proofErr w:type="spellStart"/>
-      <w:r>
-        <w:rPr>
-          <w:rFonts w:ascii="Calibri Light" w:hAnsi="Calibri Light" w:cs="Garamond"/>
-        </w:rPr>
-        <w:t>Axios</w:t>
-      </w:r>
-      <w:proofErr w:type="spellEnd"/>
+        <w:t>: Js, Css, Bootstrap, Sequelize, Node.js, express, handlebars, Nodemailer, Mailgun, Passport, JWT, Axios</w:t>
+      </w:r>
     </w:p>
     <w:p>
       <w:pPr>
@@ -774,72 +688,8 @@
         <w:rPr>
           <w:rFonts w:ascii="Calibri Light" w:hAnsi="Calibri Light" w:cs="Garamond"/>
         </w:rPr>
-        <w:t xml:space="preserve">: Js, </w:t>
-      </w:r>
-      <w:proofErr w:type="spellStart"/>
-      <w:r>
-        <w:rPr>
-          <w:rFonts w:ascii="Calibri Light" w:hAnsi="Calibri Light" w:cs="Garamond"/>
-        </w:rPr>
-        <w:t>Css</w:t>
-      </w:r>
-      <w:proofErr w:type="spellEnd"/>
-      <w:r>
-        <w:rPr>
-          <w:rFonts w:ascii="Calibri Light" w:hAnsi="Calibri Light" w:cs="Garamond"/>
-        </w:rPr>
-        <w:t xml:space="preserve">, </w:t>
-      </w:r>
-      <w:proofErr w:type="spellStart"/>
-      <w:r>
-        <w:rPr>
-          <w:rFonts w:ascii="Calibri Light" w:hAnsi="Calibri Light" w:cs="Garamond"/>
-        </w:rPr>
-        <w:t>Bulma</w:t>
-      </w:r>
-      <w:proofErr w:type="spellEnd"/>
-      <w:r>
-        <w:rPr>
-          <w:rFonts w:ascii="Calibri Light" w:hAnsi="Calibri Light" w:cs="Garamond"/>
-        </w:rPr>
-        <w:t xml:space="preserve">, </w:t>
-      </w:r>
-      <w:proofErr w:type="spellStart"/>
-      <w:r>
-        <w:rPr>
-          <w:rFonts w:ascii="Calibri Light" w:hAnsi="Calibri Light" w:cs="Garamond"/>
-        </w:rPr>
-        <w:t>Youtube</w:t>
-      </w:r>
-      <w:proofErr w:type="spellEnd"/>
-      <w:r>
-        <w:rPr>
-          <w:rFonts w:ascii="Calibri Light" w:hAnsi="Calibri Light" w:cs="Garamond"/>
-        </w:rPr>
-        <w:t xml:space="preserve"> </w:t>
-      </w:r>
-      <w:proofErr w:type="spellStart"/>
-      <w:r>
-        <w:rPr>
-          <w:rFonts w:ascii="Calibri Light" w:hAnsi="Calibri Light" w:cs="Garamond"/>
-        </w:rPr>
-        <w:t>Api</w:t>
-      </w:r>
-      <w:proofErr w:type="spellEnd"/>
-      <w:r>
-        <w:rPr>
-          <w:rFonts w:ascii="Calibri Light" w:hAnsi="Calibri Light" w:cs="Garamond"/>
-        </w:rPr>
-        <w:t xml:space="preserve">, OMDB </w:t>
-      </w:r>
-      <w:proofErr w:type="spellStart"/>
-      <w:r>
-        <w:rPr>
-          <w:rFonts w:ascii="Calibri Light" w:hAnsi="Calibri Light" w:cs="Garamond"/>
-        </w:rPr>
-        <w:t>Api</w:t>
-      </w:r>
-      <w:proofErr w:type="spellEnd"/>
+        <w:t>: Js, Css, Bulma, Youtube Api, OMDB Api</w:t>
+      </w:r>
     </w:p>
     <w:p>
       <w:pPr>
@@ -1271,6 +1121,12 @@
           <w:rFonts w:ascii="Calibri Light" w:hAnsi="Calibri Light" w:cs="Garamond"/>
         </w:rPr>
         <w:t xml:space="preserve"> company standards</w:t>
+      </w:r>
+      <w:r>
+        <w:rPr>
+          <w:rFonts w:ascii="Calibri Light" w:hAnsi="Calibri Light" w:cs="Garamond"/>
+        </w:rPr>
+        <w:t>.</w:t>
       </w:r>
     </w:p>
     <w:p>

</xml_diff>

<commit_message>
fixed animation on heroku
</commit_message>
<xml_diff>
--- a/client/public/docs/DanielSoledadResume.docx
+++ b/client/public/docs/DanielSoledadResume.docx
@@ -278,6 +278,14 @@
         </w:rPr>
         <w:t>TECHNICAL TOOL</w:t>
       </w:r>
+      <w:r>
+        <w:rPr>
+          <w:rFonts w:ascii="Calibri Light" w:hAnsi="Calibri Light" w:cs="Garamond"/>
+          <w:b/>
+          <w:bCs/>
+        </w:rPr>
+        <w:t>S</w:t>
+      </w:r>
     </w:p>
     <w:p>
       <w:pPr>
@@ -294,7 +302,21 @@
         <w:rPr>
           <w:rFonts w:ascii="Calibri Light" w:hAnsi="Calibri Light" w:cs="Garamond"/>
         </w:rPr>
-        <w:t>HTML5, CSS3, JavaScript, JQuery, Bootstrap, Node Js, MySQL, MongoDB, Express, Handelbars.js &amp; ReactJS</w:t>
+        <w:t xml:space="preserve">HTML5, CSS3, JavaScript, </w:t>
+      </w:r>
+      <w:proofErr w:type="spellStart"/>
+      <w:r>
+        <w:rPr>
+          <w:rFonts w:ascii="Calibri Light" w:hAnsi="Calibri Light" w:cs="Garamond"/>
+        </w:rPr>
+        <w:t>JQuery</w:t>
+      </w:r>
+      <w:proofErr w:type="spellEnd"/>
+      <w:r>
+        <w:rPr>
+          <w:rFonts w:ascii="Calibri Light" w:hAnsi="Calibri Light" w:cs="Garamond"/>
+        </w:rPr>
+        <w:t>, Bootstrap, Node Js, MySQL, MongoDB, Express, Handelbars.js &amp; ReactJS</w:t>
       </w:r>
       <w:r>
         <w:rPr>
@@ -302,11 +324,19 @@
         </w:rPr>
         <w:t xml:space="preserve">, </w:t>
       </w:r>
-      <w:r>
-        <w:rPr>
-          <w:rFonts w:ascii="Calibri Light" w:hAnsi="Calibri Light" w:cs="Garamond"/>
-        </w:rPr>
-        <w:t>Sequelize, Mongoose</w:t>
+      <w:proofErr w:type="spellStart"/>
+      <w:r>
+        <w:rPr>
+          <w:rFonts w:ascii="Calibri Light" w:hAnsi="Calibri Light" w:cs="Garamond"/>
+        </w:rPr>
+        <w:t>Sequelize</w:t>
+      </w:r>
+      <w:proofErr w:type="spellEnd"/>
+      <w:r>
+        <w:rPr>
+          <w:rFonts w:ascii="Calibri Light" w:hAnsi="Calibri Light" w:cs="Garamond"/>
+        </w:rPr>
+        <w:t>, Mongoose</w:t>
       </w:r>
     </w:p>
     <w:p>
@@ -446,8 +476,72 @@
         <w:rPr>
           <w:rFonts w:ascii="Calibri Light" w:hAnsi="Calibri Light" w:cs="Garamond"/>
         </w:rPr>
-        <w:t>: Js, Css, Bootstrap, Sequelize, Node.js, express, handlebars, Nodemailer, Mailgun, Passport, JWT, Axios</w:t>
-      </w:r>
+        <w:t xml:space="preserve">: Js, </w:t>
+      </w:r>
+      <w:proofErr w:type="spellStart"/>
+      <w:r>
+        <w:rPr>
+          <w:rFonts w:ascii="Calibri Light" w:hAnsi="Calibri Light" w:cs="Garamond"/>
+        </w:rPr>
+        <w:t>Css</w:t>
+      </w:r>
+      <w:proofErr w:type="spellEnd"/>
+      <w:r>
+        <w:rPr>
+          <w:rFonts w:ascii="Calibri Light" w:hAnsi="Calibri Light" w:cs="Garamond"/>
+        </w:rPr>
+        <w:t xml:space="preserve">, Bootstrap, </w:t>
+      </w:r>
+      <w:proofErr w:type="spellStart"/>
+      <w:r>
+        <w:rPr>
+          <w:rFonts w:ascii="Calibri Light" w:hAnsi="Calibri Light" w:cs="Garamond"/>
+        </w:rPr>
+        <w:t>Sequelize</w:t>
+      </w:r>
+      <w:proofErr w:type="spellEnd"/>
+      <w:r>
+        <w:rPr>
+          <w:rFonts w:ascii="Calibri Light" w:hAnsi="Calibri Light" w:cs="Garamond"/>
+        </w:rPr>
+        <w:t xml:space="preserve">, Node.js, express, handlebars, </w:t>
+      </w:r>
+      <w:proofErr w:type="spellStart"/>
+      <w:r>
+        <w:rPr>
+          <w:rFonts w:ascii="Calibri Light" w:hAnsi="Calibri Light" w:cs="Garamond"/>
+        </w:rPr>
+        <w:t>Nodemailer</w:t>
+      </w:r>
+      <w:proofErr w:type="spellEnd"/>
+      <w:r>
+        <w:rPr>
+          <w:rFonts w:ascii="Calibri Light" w:hAnsi="Calibri Light" w:cs="Garamond"/>
+        </w:rPr>
+        <w:t xml:space="preserve">, </w:t>
+      </w:r>
+      <w:proofErr w:type="spellStart"/>
+      <w:r>
+        <w:rPr>
+          <w:rFonts w:ascii="Calibri Light" w:hAnsi="Calibri Light" w:cs="Garamond"/>
+        </w:rPr>
+        <w:t>Mailgun</w:t>
+      </w:r>
+      <w:proofErr w:type="spellEnd"/>
+      <w:r>
+        <w:rPr>
+          <w:rFonts w:ascii="Calibri Light" w:hAnsi="Calibri Light" w:cs="Garamond"/>
+        </w:rPr>
+        <w:t xml:space="preserve">, Passport, JWT, </w:t>
+      </w:r>
+      <w:proofErr w:type="spellStart"/>
+      <w:r>
+        <w:rPr>
+          <w:rFonts w:ascii="Calibri Light" w:hAnsi="Calibri Light" w:cs="Garamond"/>
+        </w:rPr>
+        <w:t>Axios</w:t>
+      </w:r>
+      <w:proofErr w:type="spellEnd"/>
     </w:p>
     <w:p>
       <w:pPr>
@@ -688,8 +782,72 @@
         <w:rPr>
           <w:rFonts w:ascii="Calibri Light" w:hAnsi="Calibri Light" w:cs="Garamond"/>
         </w:rPr>
-        <w:t>: Js, Css, Bulma, Youtube Api, OMDB Api</w:t>
-      </w:r>
+        <w:t xml:space="preserve">: Js, </w:t>
+      </w:r>
+      <w:proofErr w:type="spellStart"/>
+      <w:r>
+        <w:rPr>
+          <w:rFonts w:ascii="Calibri Light" w:hAnsi="Calibri Light" w:cs="Garamond"/>
+        </w:rPr>
+        <w:t>Css</w:t>
+      </w:r>
+      <w:proofErr w:type="spellEnd"/>
+      <w:r>
+        <w:rPr>
+          <w:rFonts w:ascii="Calibri Light" w:hAnsi="Calibri Light" w:cs="Garamond"/>
+        </w:rPr>
+        <w:t xml:space="preserve">, </w:t>
+      </w:r>
+      <w:proofErr w:type="spellStart"/>
+      <w:r>
+        <w:rPr>
+          <w:rFonts w:ascii="Calibri Light" w:hAnsi="Calibri Light" w:cs="Garamond"/>
+        </w:rPr>
+        <w:t>Bulma</w:t>
+      </w:r>
+      <w:proofErr w:type="spellEnd"/>
+      <w:r>
+        <w:rPr>
+          <w:rFonts w:ascii="Calibri Light" w:hAnsi="Calibri Light" w:cs="Garamond"/>
+        </w:rPr>
+        <w:t xml:space="preserve">, </w:t>
+      </w:r>
+      <w:proofErr w:type="spellStart"/>
+      <w:r>
+        <w:rPr>
+          <w:rFonts w:ascii="Calibri Light" w:hAnsi="Calibri Light" w:cs="Garamond"/>
+        </w:rPr>
+        <w:t>Youtube</w:t>
+      </w:r>
+      <w:proofErr w:type="spellEnd"/>
+      <w:r>
+        <w:rPr>
+          <w:rFonts w:ascii="Calibri Light" w:hAnsi="Calibri Light" w:cs="Garamond"/>
+        </w:rPr>
+        <w:t xml:space="preserve"> </w:t>
+      </w:r>
+      <w:proofErr w:type="spellStart"/>
+      <w:r>
+        <w:rPr>
+          <w:rFonts w:ascii="Calibri Light" w:hAnsi="Calibri Light" w:cs="Garamond"/>
+        </w:rPr>
+        <w:t>Api</w:t>
+      </w:r>
+      <w:proofErr w:type="spellEnd"/>
+      <w:r>
+        <w:rPr>
+          <w:rFonts w:ascii="Calibri Light" w:hAnsi="Calibri Light" w:cs="Garamond"/>
+        </w:rPr>
+        <w:t xml:space="preserve">, OMDB </w:t>
+      </w:r>
+      <w:proofErr w:type="spellStart"/>
+      <w:r>
+        <w:rPr>
+          <w:rFonts w:ascii="Calibri Light" w:hAnsi="Calibri Light" w:cs="Garamond"/>
+        </w:rPr>
+        <w:t>Api</w:t>
+      </w:r>
+      <w:proofErr w:type="spellEnd"/>
     </w:p>
     <w:p>
       <w:pPr>
@@ -994,7 +1152,13 @@
         <w:rPr>
           <w:rFonts w:ascii="Calibri Light" w:hAnsi="Calibri Light" w:cs="Garamond"/>
         </w:rPr>
-        <w:t xml:space="preserve">commitment to customers </w:t>
+        <w:t>achieve</w:t>
+      </w:r>
+      <w:r>
+        <w:rPr>
+          <w:rFonts w:ascii="Calibri Light" w:hAnsi="Calibri Light" w:cs="Garamond"/>
+        </w:rPr>
+        <w:t xml:space="preserve"> to customers </w:t>
       </w:r>
       <w:r>
         <w:rPr>
@@ -1060,13 +1224,13 @@
         <w:rPr>
           <w:rFonts w:ascii="Calibri Light" w:hAnsi="Calibri Light" w:cs="Garamond"/>
         </w:rPr>
-        <w:t>aintained a 90% customer satisfaction rating by providing quality customer service in a timely manner</w:t>
-      </w:r>
-      <w:r>
-        <w:rPr>
-          <w:rFonts w:ascii="Calibri Light" w:hAnsi="Calibri Light" w:cs="Garamond"/>
-        </w:rPr>
-        <w:t xml:space="preserve"> in</w:t>
+        <w:t xml:space="preserve">aintained a 90% customer satisfaction rating by providing quality customer service </w:t>
+      </w:r>
+      <w:r>
+        <w:rPr>
+          <w:rFonts w:ascii="Calibri Light" w:hAnsi="Calibri Light" w:cs="Garamond"/>
+        </w:rPr>
+        <w:t>in</w:t>
       </w:r>
       <w:r>
         <w:rPr>
@@ -1102,7 +1266,13 @@
         <w:rPr>
           <w:rFonts w:ascii="Calibri Light" w:hAnsi="Calibri Light" w:cs="Garamond"/>
         </w:rPr>
-        <w:t>and ensuring</w:t>
+        <w:t xml:space="preserve">and </w:t>
+      </w:r>
+      <w:r>
+        <w:rPr>
+          <w:rFonts w:ascii="Calibri Light" w:hAnsi="Calibri Light" w:cs="Garamond"/>
+        </w:rPr>
+        <w:t>enabling</w:t>
       </w:r>
       <w:r>
         <w:rPr>

</xml_diff>

<commit_message>
dono and updated resume
</commit_message>
<xml_diff>
--- a/client/public/docs/DanielSoledadResume.docx
+++ b/client/public/docs/DanielSoledadResume.docx
@@ -196,12 +196,14 @@
         <w:r>
           <w:rPr>
             <w:rStyle w:val="Hyperlink"/>
-            <w:rFonts w:ascii="Calibri Light" w:hAnsi="Calibri Light" w:cs="Garamond"/>
             <w:color w:val="auto"/>
           </w:rPr>
-          <w:t>https://danielsoledad.herokuapp.com</w:t>
+          <w:t>https://daniel-soledad.herokuapp.com</w:t>
         </w:r>
       </w:hyperlink>
+      <w:r>
+        <w:t xml:space="preserve"> </w:t>
+      </w:r>
     </w:p>
     <w:p>
       <w:pPr>
@@ -372,21 +374,63 @@
           <w:bCs/>
         </w:rPr>
       </w:pPr>
-      <w:r>
-        <w:rPr>
-          <w:rFonts w:ascii="Calibri Light" w:hAnsi="Calibri Light" w:cs="Garamond"/>
-          <w:b/>
-          <w:bCs/>
-        </w:rPr>
-        <w:t>Workout Buddies</w:t>
-      </w:r>
-      <w:r>
-        <w:rPr>
-          <w:rFonts w:ascii="Calibri Light" w:hAnsi="Calibri Light" w:cs="Garamond"/>
-          <w:b/>
-          <w:bCs/>
-        </w:rPr>
-        <w:t xml:space="preserve"> || Team Lead</w:t>
+      <w:proofErr w:type="spellStart"/>
+      <w:r>
+        <w:rPr>
+          <w:rFonts w:ascii="Calibri Light" w:hAnsi="Calibri Light" w:cs="Garamond"/>
+          <w:b/>
+          <w:bCs/>
+        </w:rPr>
+        <w:t>Dono</w:t>
+      </w:r>
+      <w:proofErr w:type="spellEnd"/>
+      <w:r>
+        <w:rPr>
+          <w:rFonts w:ascii="Calibri Light" w:hAnsi="Calibri Light" w:cs="Garamond"/>
+          <w:b/>
+          <w:bCs/>
+        </w:rPr>
+        <w:t xml:space="preserve"> Application</w:t>
+      </w:r>
+      <w:r>
+        <w:rPr>
+          <w:rFonts w:ascii="Calibri Light" w:hAnsi="Calibri Light" w:cs="Garamond"/>
+          <w:b/>
+          <w:bCs/>
+        </w:rPr>
+        <w:t xml:space="preserve">|| </w:t>
+      </w:r>
+      <w:r>
+        <w:rPr>
+          <w:rFonts w:ascii="Calibri Light" w:hAnsi="Calibri Light" w:cs="Garamond"/>
+          <w:b/>
+          <w:bCs/>
+        </w:rPr>
+        <w:t xml:space="preserve">Backend </w:t>
+      </w:r>
+      <w:r>
+        <w:rPr>
+          <w:rFonts w:ascii="Calibri Light" w:hAnsi="Calibri Light" w:cs="Garamond"/>
+          <w:b/>
+          <w:bCs/>
+        </w:rPr>
+        <w:t>and</w:t>
+      </w:r>
+      <w:r>
+        <w:rPr>
+          <w:rFonts w:ascii="Calibri Light" w:hAnsi="Calibri Light" w:cs="Garamond"/>
+          <w:b/>
+          <w:bCs/>
+        </w:rPr>
+        <w:t xml:space="preserve"> </w:t>
+      </w:r>
+      <w:r>
+        <w:rPr>
+          <w:rFonts w:ascii="Calibri Light" w:hAnsi="Calibri Light" w:cs="Garamond"/>
+          <w:b/>
+          <w:bCs/>
+        </w:rPr>
+        <w:t>Frontend</w:t>
       </w:r>
     </w:p>
     <w:p>
@@ -400,7 +444,269 @@
           <w:color w:val="auto"/>
         </w:rPr>
       </w:pPr>
+      <w:r>
+        <w:rPr>
+          <w:u w:val="single"/>
+        </w:rPr>
+        <w:t>https://github.com/abdulhakeemdahir/dono-application</w:t>
+      </w:r>
+      <w:r>
+        <w:rPr>
+          <w:rFonts w:ascii="Calibri Light" w:hAnsi="Calibri Light" w:cs="Garamond"/>
+        </w:rPr>
+        <w:t xml:space="preserve"> | </w:t>
+      </w:r>
       <w:hyperlink r:id="rId9" w:history="1">
+        <w:r>
+          <w:rPr>
+            <w:rStyle w:val="Hyperlink"/>
+            <w:color w:val="auto"/>
+          </w:rPr>
+          <w:t>https://dono-application.herokuapp.com</w:t>
+        </w:r>
+      </w:hyperlink>
+      <w:r>
+        <w:t xml:space="preserve"> </w:t>
+      </w:r>
+    </w:p>
+    <w:p>
+      <w:pPr>
+        <w:autoSpaceDE w:val="0"/>
+        <w:autoSpaceDN w:val="0"/>
+        <w:adjustRightInd w:val="0"/>
+        <w:rPr>
+          <w:rFonts w:ascii="Calibri Light" w:hAnsi="Calibri Light" w:cs="Garamond"/>
+        </w:rPr>
+      </w:pPr>
+      <w:r>
+        <w:rPr>
+          <w:rFonts w:ascii="Calibri Light" w:hAnsi="Calibri Light" w:cs="Garamond"/>
+        </w:rPr>
+        <w:t>This a</w:t>
+      </w:r>
+      <w:r>
+        <w:rPr>
+          <w:rFonts w:ascii="Calibri Light" w:hAnsi="Calibri Light" w:cs="Garamond"/>
+        </w:rPr>
+        <w:t xml:space="preserve">pplication is a social media charity platform for </w:t>
+      </w:r>
+      <w:r>
+        <w:rPr>
+          <w:rFonts w:ascii="Calibri Light" w:hAnsi="Calibri Light" w:cs="Garamond"/>
+        </w:rPr>
+        <w:t>Non-Profit</w:t>
+      </w:r>
+      <w:r>
+        <w:rPr>
+          <w:rFonts w:ascii="Calibri Light" w:hAnsi="Calibri Light" w:cs="Garamond"/>
+        </w:rPr>
+        <w:t xml:space="preserve"> Organizations and potential donors. We intend to create a Twitter-</w:t>
+      </w:r>
+      <w:proofErr w:type="spellStart"/>
+      <w:r>
+        <w:rPr>
+          <w:rFonts w:ascii="Calibri Light" w:hAnsi="Calibri Light" w:cs="Garamond"/>
+        </w:rPr>
+        <w:t>esque</w:t>
+      </w:r>
+      <w:proofErr w:type="spellEnd"/>
+      <w:r>
+        <w:rPr>
+          <w:rFonts w:ascii="Calibri Light" w:hAnsi="Calibri Light" w:cs="Garamond"/>
+        </w:rPr>
+        <w:t xml:space="preserve"> experience that will make it easier for more people to take part in funding charitable causes</w:t>
+      </w:r>
+    </w:p>
+    <w:p>
+      <w:pPr>
+        <w:autoSpaceDE w:val="0"/>
+        <w:autoSpaceDN w:val="0"/>
+        <w:adjustRightInd w:val="0"/>
+        <w:rPr>
+          <w:rFonts w:ascii="Calibri Light" w:hAnsi="Calibri Light" w:cs="Garamond"/>
+        </w:rPr>
+      </w:pPr>
+      <w:r>
+        <w:rPr>
+          <w:rFonts w:ascii="Calibri Light" w:hAnsi="Calibri Light" w:cs="Garamond"/>
+          <w:b/>
+          <w:bCs/>
+        </w:rPr>
+        <w:t>Tools</w:t>
+      </w:r>
+      <w:r>
+        <w:rPr>
+          <w:rFonts w:ascii="Calibri Light" w:hAnsi="Calibri Light" w:cs="Garamond"/>
+        </w:rPr>
+        <w:t xml:space="preserve">: Js, </w:t>
+      </w:r>
+      <w:proofErr w:type="spellStart"/>
+      <w:r>
+        <w:rPr>
+          <w:rFonts w:ascii="Calibri Light" w:hAnsi="Calibri Light" w:cs="Garamond"/>
+        </w:rPr>
+        <w:t>Css</w:t>
+      </w:r>
+      <w:proofErr w:type="spellEnd"/>
+      <w:r>
+        <w:rPr>
+          <w:rFonts w:ascii="Calibri Light" w:hAnsi="Calibri Light" w:cs="Garamond"/>
+        </w:rPr>
+        <w:t xml:space="preserve">, </w:t>
+      </w:r>
+      <w:proofErr w:type="spellStart"/>
+      <w:r>
+        <w:rPr>
+          <w:rFonts w:ascii="Calibri Light" w:hAnsi="Calibri Light" w:cs="Garamond"/>
+        </w:rPr>
+        <w:t>MaterialUi</w:t>
+      </w:r>
+      <w:proofErr w:type="spellEnd"/>
+      <w:r>
+        <w:rPr>
+          <w:rFonts w:ascii="Calibri Light" w:hAnsi="Calibri Light" w:cs="Garamond"/>
+        </w:rPr>
+        <w:t xml:space="preserve">, </w:t>
+      </w:r>
+      <w:proofErr w:type="spellStart"/>
+      <w:r>
+        <w:rPr>
+          <w:rFonts w:ascii="Calibri Light" w:hAnsi="Calibri Light" w:cs="Garamond"/>
+        </w:rPr>
+        <w:t>MongoDb</w:t>
+      </w:r>
+      <w:proofErr w:type="spellEnd"/>
+      <w:r>
+        <w:rPr>
+          <w:rFonts w:ascii="Calibri Light" w:hAnsi="Calibri Light" w:cs="Garamond"/>
+        </w:rPr>
+        <w:t xml:space="preserve">, Node.js, express, </w:t>
+      </w:r>
+      <w:r>
+        <w:rPr>
+          <w:rFonts w:ascii="Calibri Light" w:hAnsi="Calibri Light" w:cs="Garamond"/>
+        </w:rPr>
+        <w:t>React.js</w:t>
+      </w:r>
+      <w:r>
+        <w:rPr>
+          <w:rFonts w:ascii="Calibri Light" w:hAnsi="Calibri Light" w:cs="Garamond"/>
+        </w:rPr>
+        <w:t xml:space="preserve">, </w:t>
+      </w:r>
+      <w:proofErr w:type="spellStart"/>
+      <w:r>
+        <w:rPr>
+          <w:rFonts w:ascii="Calibri Light" w:hAnsi="Calibri Light" w:cs="Garamond"/>
+        </w:rPr>
+        <w:t>Nodemailer</w:t>
+      </w:r>
+      <w:proofErr w:type="spellEnd"/>
+      <w:r>
+        <w:rPr>
+          <w:rFonts w:ascii="Calibri Light" w:hAnsi="Calibri Light" w:cs="Garamond"/>
+        </w:rPr>
+        <w:t xml:space="preserve">, </w:t>
+      </w:r>
+      <w:proofErr w:type="spellStart"/>
+      <w:r>
+        <w:rPr>
+          <w:rFonts w:ascii="Calibri Light" w:hAnsi="Calibri Light" w:cs="Garamond"/>
+        </w:rPr>
+        <w:t>Mailgun</w:t>
+      </w:r>
+      <w:proofErr w:type="spellEnd"/>
+      <w:r>
+        <w:rPr>
+          <w:rFonts w:ascii="Calibri Light" w:hAnsi="Calibri Light" w:cs="Garamond"/>
+        </w:rPr>
+        <w:t xml:space="preserve">, Passport, JWT, </w:t>
+      </w:r>
+      <w:proofErr w:type="spellStart"/>
+      <w:r>
+        <w:rPr>
+          <w:rFonts w:ascii="Calibri Light" w:hAnsi="Calibri Light" w:cs="Garamond"/>
+        </w:rPr>
+        <w:t>Axios</w:t>
+      </w:r>
+      <w:proofErr w:type="spellEnd"/>
+    </w:p>
+    <w:p>
+      <w:pPr>
+        <w:autoSpaceDE w:val="0"/>
+        <w:autoSpaceDN w:val="0"/>
+        <w:adjustRightInd w:val="0"/>
+        <w:rPr>
+          <w:rFonts w:ascii="Calibri Light" w:hAnsi="Calibri Light" w:cs="Garamond"/>
+        </w:rPr>
+      </w:pPr>
+      <w:r>
+        <w:rPr>
+          <w:rFonts w:ascii="Calibri Light" w:hAnsi="Calibri Light" w:cs="Garamond"/>
+          <w:b/>
+          <w:bCs/>
+        </w:rPr>
+        <w:t>Role</w:t>
+      </w:r>
+      <w:r>
+        <w:rPr>
+          <w:rFonts w:ascii="Calibri Light" w:hAnsi="Calibri Light" w:cs="Garamond"/>
+        </w:rPr>
+        <w:t>:</w:t>
+      </w:r>
+      <w:r>
+        <w:rPr>
+          <w:rFonts w:ascii="Calibri Light" w:hAnsi="Calibri Light" w:cs="Garamond"/>
+        </w:rPr>
+        <w:t xml:space="preserve"> Focus on the back end, created controllers and routes, Passport JWT authentication, work with global states to grab all the data from database to render to react</w:t>
+      </w:r>
+      <w:r>
+        <w:rPr>
+          <w:rFonts w:ascii="Calibri Light" w:hAnsi="Calibri Light" w:cs="Garamond"/>
+        </w:rPr>
+        <w:t>.</w:t>
+      </w:r>
+    </w:p>
+    <w:p>
+      <w:pPr>
+        <w:autoSpaceDE w:val="0"/>
+        <w:autoSpaceDN w:val="0"/>
+        <w:adjustRightInd w:val="0"/>
+        <w:rPr>
+          <w:rFonts w:ascii="Calibri Light" w:hAnsi="Calibri Light" w:cs="Garamond"/>
+          <w:b/>
+          <w:bCs/>
+        </w:rPr>
+      </w:pPr>
+      <w:r>
+        <w:rPr>
+          <w:rFonts w:ascii="Calibri Light" w:hAnsi="Calibri Light" w:cs="Garamond"/>
+          <w:b/>
+          <w:bCs/>
+        </w:rPr>
+        <w:t>Workout Buddies</w:t>
+      </w:r>
+      <w:r>
+        <w:rPr>
+          <w:rFonts w:ascii="Calibri Light" w:hAnsi="Calibri Light" w:cs="Garamond"/>
+          <w:b/>
+          <w:bCs/>
+        </w:rPr>
+        <w:t xml:space="preserve"> || Team Lead</w:t>
+      </w:r>
+    </w:p>
+    <w:p>
+      <w:pPr>
+        <w:autoSpaceDE w:val="0"/>
+        <w:autoSpaceDN w:val="0"/>
+        <w:adjustRightInd w:val="0"/>
+        <w:rPr>
+          <w:rStyle w:val="Hyperlink"/>
+          <w:rFonts w:ascii="Calibri Light" w:hAnsi="Calibri Light" w:cs="Garamond"/>
+          <w:color w:val="auto"/>
+        </w:rPr>
+      </w:pPr>
+      <w:hyperlink r:id="rId10" w:history="1">
         <w:r>
           <w:rPr>
             <w:rStyle w:val="Hyperlink"/>
@@ -422,7 +728,7 @@
         </w:rPr>
         <w:t xml:space="preserve">| </w:t>
       </w:r>
-      <w:hyperlink r:id="rId10" w:history="1">
+      <w:hyperlink r:id="rId11" w:history="1">
         <w:r>
           <w:rPr>
             <w:rStyle w:val="Hyperlink"/>
@@ -576,7 +882,25 @@
         <w:rPr>
           <w:rFonts w:ascii="Calibri Light" w:hAnsi="Calibri Light" w:cs="Garamond"/>
         </w:rPr>
-        <w:t>As a team lead use</w:t>
+        <w:t>T</w:t>
+      </w:r>
+      <w:r>
+        <w:rPr>
+          <w:rFonts w:ascii="Calibri Light" w:hAnsi="Calibri Light" w:cs="Garamond"/>
+        </w:rPr>
+        <w:t>eam lead</w:t>
+      </w:r>
+      <w:r>
+        <w:rPr>
+          <w:rFonts w:ascii="Calibri Light" w:hAnsi="Calibri Light" w:cs="Garamond"/>
+        </w:rPr>
+        <w:t>,</w:t>
+      </w:r>
+      <w:r>
+        <w:rPr>
+          <w:rFonts w:ascii="Calibri Light" w:hAnsi="Calibri Light" w:cs="Garamond"/>
+        </w:rPr>
+        <w:t xml:space="preserve"> use</w:t>
       </w:r>
       <w:r>
         <w:rPr>
@@ -712,7 +1036,7 @@
           <w:rFonts w:ascii="Calibri Light" w:hAnsi="Calibri Light" w:cs="Garamond"/>
         </w:rPr>
       </w:pPr>
-      <w:hyperlink r:id="rId11" w:history="1">
+      <w:hyperlink r:id="rId12" w:history="1">
         <w:r>
           <w:rPr>
             <w:rStyle w:val="Hyperlink"/>
@@ -728,7 +1052,7 @@
         </w:rPr>
         <w:t xml:space="preserve"> | </w:t>
       </w:r>
-      <w:hyperlink r:id="rId12" w:history="1">
+      <w:hyperlink r:id="rId13" w:history="1">
         <w:r>
           <w:rPr>
             <w:rStyle w:val="Hyperlink"/>
@@ -870,7 +1194,19 @@
         <w:rPr>
           <w:rFonts w:ascii="Calibri Light" w:hAnsi="Calibri Light" w:cs="Garamond"/>
         </w:rPr>
-        <w:t>: As a team lead, I helped</w:t>
+        <w:t xml:space="preserve">: </w:t>
+      </w:r>
+      <w:r>
+        <w:rPr>
+          <w:rFonts w:ascii="Calibri Light" w:hAnsi="Calibri Light" w:cs="Garamond"/>
+        </w:rPr>
+        <w:t>T</w:t>
+      </w:r>
+      <w:r>
+        <w:rPr>
+          <w:rFonts w:ascii="Calibri Light" w:hAnsi="Calibri Light" w:cs="Garamond"/>
+        </w:rPr>
+        <w:t>eam lead, I helped</w:t>
       </w:r>
       <w:r>
         <w:rPr>
@@ -930,7 +1266,19 @@
         <w:rPr>
           <w:rFonts w:ascii="Calibri Light" w:hAnsi="Calibri Light" w:cs="Garamond"/>
         </w:rPr>
-        <w:t>. I focused the remainder of my energy upon streamlining the application and tracking down edge cases.</w:t>
+        <w:t xml:space="preserve">. </w:t>
+      </w:r>
+      <w:r>
+        <w:rPr>
+          <w:rFonts w:ascii="Calibri Light" w:hAnsi="Calibri Light" w:cs="Garamond"/>
+        </w:rPr>
+        <w:t>F</w:t>
+      </w:r>
+      <w:r>
+        <w:rPr>
+          <w:rFonts w:ascii="Calibri Light" w:hAnsi="Calibri Light" w:cs="Garamond"/>
+        </w:rPr>
+        <w:t>ocused the remainder of my energy upon streamlining the application and tracking down edge cases.</w:t>
       </w:r>
     </w:p>
     <w:p>
@@ -954,7 +1302,7 @@
           <w:b/>
           <w:bCs/>
         </w:rPr>
-        <w:t>COURSES</w:t>
+        <w:t>WORK EXPERIENCE</w:t>
       </w:r>
     </w:p>
     <w:p>
@@ -962,81 +1310,235 @@
         <w:autoSpaceDE w:val="0"/>
         <w:autoSpaceDN w:val="0"/>
         <w:adjustRightInd w:val="0"/>
-        <w:rPr>
-          <w:rFonts w:asciiTheme="majorHAnsi" w:hAnsiTheme="majorHAnsi"/>
-        </w:rPr>
-      </w:pPr>
-      <w:r>
-        <w:rPr>
-          <w:rFonts w:asciiTheme="majorHAnsi" w:hAnsiTheme="majorHAnsi"/>
-        </w:rPr>
-        <w:t>Introduction to Programming and Logic, Introduction to Operating Systems and Client/Server Environments</w:t>
-      </w:r>
-      <w:r>
-        <w:rPr>
-          <w:rFonts w:asciiTheme="majorHAnsi" w:hAnsiTheme="majorHAnsi"/>
-        </w:rPr>
-        <w:t xml:space="preserve">, Programming </w:t>
-      </w:r>
-      <w:r>
-        <w:rPr>
-          <w:rFonts w:asciiTheme="majorHAnsi" w:hAnsiTheme="majorHAnsi"/>
-        </w:rPr>
-        <w:t>for</w:t>
-      </w:r>
-      <w:r>
-        <w:rPr>
-          <w:rFonts w:asciiTheme="majorHAnsi" w:hAnsiTheme="majorHAnsi"/>
-        </w:rPr>
-        <w:t xml:space="preserve"> The Internet</w:t>
-      </w:r>
-      <w:r>
-        <w:rPr>
-          <w:rFonts w:asciiTheme="majorHAnsi" w:hAnsiTheme="majorHAnsi"/>
-        </w:rPr>
-        <w:t>, Discrete Mathematics, Fundamentals of Database Systems, Introduction to Java Programming</w:t>
-      </w:r>
-      <w:r>
-        <w:rPr>
-          <w:rFonts w:asciiTheme="majorHAnsi" w:hAnsiTheme="majorHAnsi"/>
-        </w:rPr>
-        <w:t xml:space="preserve">, Intermediate Java Programming, Programming </w:t>
-      </w:r>
-      <w:r>
-        <w:rPr>
-          <w:rFonts w:asciiTheme="majorHAnsi" w:hAnsiTheme="majorHAnsi"/>
-        </w:rPr>
-        <w:t>with</w:t>
-      </w:r>
-      <w:r>
-        <w:rPr>
-          <w:rFonts w:asciiTheme="majorHAnsi" w:hAnsiTheme="majorHAnsi"/>
-        </w:rPr>
-        <w:t xml:space="preserve"> C++, Intermediate C++ Programming</w:t>
-      </w:r>
-      <w:r>
-        <w:rPr>
-          <w:rFonts w:asciiTheme="majorHAnsi" w:hAnsiTheme="majorHAnsi"/>
+        <w:jc w:val="center"/>
+        <w:rPr>
+          <w:rFonts w:ascii="Calibri Light" w:hAnsi="Calibri Light" w:cs="Garamond"/>
+          <w:b/>
+          <w:bCs/>
+        </w:rPr>
+      </w:pPr>
+      <w:r>
+        <w:rPr>
+          <w:rFonts w:ascii="Calibri Light" w:hAnsi="Calibri Light" w:cs="Garamond"/>
+          <w:b/>
+          <w:bCs/>
+        </w:rPr>
+        <w:t xml:space="preserve">Bartender </w:t>
+      </w:r>
+      <w:r>
+        <w:rPr>
+          <w:rFonts w:ascii="Calibri Light" w:hAnsi="Calibri Light" w:cs="Garamond"/>
+          <w:b/>
+          <w:bCs/>
+        </w:rPr>
+        <w:tab/>
+        <w:t xml:space="preserve">Cactus| Tavern </w:t>
+      </w:r>
+      <w:r>
+        <w:rPr>
+          <w:rFonts w:ascii="Calibri Light" w:hAnsi="Calibri Light" w:cs="Garamond"/>
+          <w:b/>
+          <w:bCs/>
+        </w:rPr>
+        <w:t xml:space="preserve">Hall </w:t>
+      </w:r>
+      <w:r>
+        <w:rPr>
+          <w:rFonts w:ascii="Calibri Light" w:hAnsi="Calibri Light" w:cs="Garamond"/>
+          <w:b/>
+          <w:bCs/>
+        </w:rPr>
+        <w:tab/>
+      </w:r>
+      <w:r>
+        <w:rPr>
+          <w:rFonts w:ascii="Calibri Light" w:hAnsi="Calibri Light" w:cs="Garamond"/>
+          <w:b/>
+          <w:bCs/>
+        </w:rPr>
+        <w:t>July 201</w:t>
+      </w:r>
+      <w:r>
+        <w:rPr>
+          <w:rFonts w:ascii="Calibri Light" w:hAnsi="Calibri Light" w:cs="Garamond"/>
+          <w:b/>
+          <w:bCs/>
+        </w:rPr>
+        <w:t>5</w:t>
+      </w:r>
+      <w:r>
+        <w:rPr>
+          <w:rFonts w:ascii="Calibri Light" w:hAnsi="Calibri Light" w:cs="Garamond"/>
+          <w:b/>
+          <w:bCs/>
+        </w:rPr>
+        <w:t xml:space="preserve"> to Present</w:t>
+      </w:r>
+    </w:p>
+    <w:p>
+      <w:pPr>
+        <w:autoSpaceDE w:val="0"/>
+        <w:autoSpaceDN w:val="0"/>
+        <w:adjustRightInd w:val="0"/>
+        <w:rPr>
+          <w:rFonts w:ascii="Calibri Light" w:hAnsi="Calibri Light" w:cs="Garamond"/>
+        </w:rPr>
+      </w:pPr>
+      <w:r>
+        <w:rPr>
+          <w:rFonts w:ascii="Calibri Light" w:hAnsi="Calibri Light" w:cs="Garamond"/>
+        </w:rPr>
+        <w:t xml:space="preserve">Used effective communication skills, time management and personality to </w:t>
+      </w:r>
+      <w:r>
+        <w:rPr>
+          <w:rFonts w:ascii="Calibri Light" w:hAnsi="Calibri Light" w:cs="Garamond"/>
+        </w:rPr>
+        <w:t>achieve</w:t>
+      </w:r>
+      <w:r>
+        <w:rPr>
+          <w:rFonts w:ascii="Calibri Light" w:hAnsi="Calibri Light" w:cs="Garamond"/>
+        </w:rPr>
+        <w:t xml:space="preserve"> to customers </w:t>
+      </w:r>
+      <w:r>
+        <w:rPr>
+          <w:rFonts w:ascii="Calibri Light" w:hAnsi="Calibri Light" w:cs="Garamond"/>
+        </w:rPr>
+        <w:t>satisfaction</w:t>
+      </w:r>
+      <w:r>
+        <w:rPr>
+          <w:rFonts w:ascii="Calibri Light" w:hAnsi="Calibri Light" w:cs="Garamond"/>
+        </w:rPr>
+        <w:t>.</w:t>
+      </w:r>
+      <w:r>
+        <w:rPr>
+          <w:rFonts w:ascii="Calibri Light" w:hAnsi="Calibri Light" w:cs="Garamond"/>
+        </w:rPr>
+        <w:t xml:space="preserve"> </w:t>
+      </w:r>
+      <w:r>
+        <w:rPr>
+          <w:rFonts w:ascii="Calibri Light" w:hAnsi="Calibri Light" w:cs="Garamond"/>
+        </w:rPr>
+        <w:t>While c</w:t>
+      </w:r>
+      <w:r>
+        <w:rPr>
+          <w:rFonts w:ascii="Calibri Light" w:hAnsi="Calibri Light" w:cs="Garamond"/>
+        </w:rPr>
+        <w:t>ommunicating with 150</w:t>
+      </w:r>
+      <w:r>
+        <w:rPr>
+          <w:rFonts w:ascii="Calibri Light" w:hAnsi="Calibri Light" w:cs="Garamond"/>
+        </w:rPr>
+        <w:t xml:space="preserve"> or more</w:t>
+      </w:r>
+      <w:r>
+        <w:rPr>
+          <w:rFonts w:ascii="Calibri Light" w:hAnsi="Calibri Light" w:cs="Garamond"/>
+        </w:rPr>
+        <w:t xml:space="preserve"> customers per week</w:t>
+      </w:r>
+      <w:r>
+        <w:rPr>
+          <w:rFonts w:ascii="Calibri Light" w:hAnsi="Calibri Light" w:cs="Garamond"/>
+        </w:rPr>
+        <w:t>,</w:t>
+      </w:r>
+      <w:r>
+        <w:rPr>
+          <w:rFonts w:ascii="Calibri Light" w:hAnsi="Calibri Light" w:cs="Garamond"/>
+        </w:rPr>
+        <w:t xml:space="preserve"> </w:t>
+      </w:r>
+      <w:r>
+        <w:rPr>
+          <w:rFonts w:ascii="Calibri Light" w:hAnsi="Calibri Light" w:cs="Garamond"/>
+        </w:rPr>
+        <w:t>m</w:t>
+      </w:r>
+      <w:r>
+        <w:rPr>
+          <w:rFonts w:ascii="Calibri Light" w:hAnsi="Calibri Light" w:cs="Garamond"/>
+        </w:rPr>
+        <w:t xml:space="preserve">aintained a 90% customer satisfaction rating by providing quality customer service </w:t>
+      </w:r>
+      <w:r>
+        <w:rPr>
+          <w:rFonts w:ascii="Calibri Light" w:hAnsi="Calibri Light" w:cs="Garamond"/>
+        </w:rPr>
+        <w:t>in</w:t>
+      </w:r>
+      <w:r>
+        <w:rPr>
+          <w:rFonts w:ascii="Calibri Light" w:hAnsi="Calibri Light" w:cs="Garamond"/>
+        </w:rPr>
+        <w:t xml:space="preserve"> a </w:t>
+      </w:r>
+      <w:r>
+        <w:rPr>
+          <w:rFonts w:ascii="Calibri Light" w:hAnsi="Calibri Light" w:cs="Garamond"/>
+        </w:rPr>
+        <w:t xml:space="preserve">high </w:t>
+      </w:r>
+      <w:r>
+        <w:rPr>
+          <w:rFonts w:ascii="Calibri Light" w:hAnsi="Calibri Light" w:cs="Garamond"/>
+        </w:rPr>
+        <w:t>pace</w:t>
+      </w:r>
+      <w:r>
+        <w:rPr>
+          <w:rFonts w:ascii="Calibri Light" w:hAnsi="Calibri Light" w:cs="Garamond"/>
+        </w:rPr>
+        <w:t xml:space="preserve"> environment</w:t>
+      </w:r>
+      <w:r>
+        <w:rPr>
+          <w:rFonts w:ascii="Calibri Light" w:hAnsi="Calibri Light" w:cs="Garamond"/>
         </w:rPr>
         <w:t xml:space="preserve">, </w:t>
       </w:r>
       <w:r>
         <w:rPr>
-          <w:rFonts w:asciiTheme="majorHAnsi" w:hAnsiTheme="majorHAnsi"/>
-        </w:rPr>
-        <w:t>C# Programming, Intermediate C# Programming</w:t>
-      </w:r>
-      <w:r>
-        <w:rPr>
-          <w:rFonts w:asciiTheme="majorHAnsi" w:hAnsiTheme="majorHAnsi"/>
-        </w:rPr>
-        <w:t xml:space="preserve">, </w:t>
-      </w:r>
-      <w:r>
-        <w:rPr>
-          <w:rFonts w:asciiTheme="majorHAnsi" w:hAnsiTheme="majorHAnsi"/>
-        </w:rPr>
-        <w:t>Full stack Web Development</w:t>
+          <w:rFonts w:ascii="Calibri Light" w:hAnsi="Calibri Light" w:cs="Garamond"/>
+        </w:rPr>
+        <w:t xml:space="preserve">and </w:t>
+      </w:r>
+      <w:r>
+        <w:rPr>
+          <w:rFonts w:ascii="Calibri Light" w:hAnsi="Calibri Light" w:cs="Garamond"/>
+        </w:rPr>
+        <w:t>enabling</w:t>
+      </w:r>
+      <w:r>
+        <w:rPr>
+          <w:rFonts w:ascii="Calibri Light" w:hAnsi="Calibri Light" w:cs="Garamond"/>
+        </w:rPr>
+        <w:t xml:space="preserve"> happiness </w:t>
+      </w:r>
+      <w:r>
+        <w:rPr>
+          <w:rFonts w:ascii="Calibri Light" w:hAnsi="Calibri Light" w:cs="Garamond"/>
+        </w:rPr>
+        <w:t>by</w:t>
+      </w:r>
+      <w:r>
+        <w:rPr>
+          <w:rFonts w:ascii="Calibri Light" w:hAnsi="Calibri Light" w:cs="Garamond"/>
+        </w:rPr>
+        <w:t xml:space="preserve"> company standards</w:t>
+      </w:r>
+      <w:r>
+        <w:rPr>
+          <w:rFonts w:ascii="Calibri Light" w:hAnsi="Calibri Light" w:cs="Garamond"/>
+        </w:rPr>
+        <w:t>.</w:t>
       </w:r>
     </w:p>
     <w:p>
@@ -1060,7 +1562,7 @@
           <w:b/>
           <w:bCs/>
         </w:rPr>
-        <w:t>WORK EXPERIENCE</w:t>
+        <w:t>EDUCATION</w:t>
       </w:r>
     </w:p>
     <w:p>
@@ -1068,69 +1570,23 @@
         <w:autoSpaceDE w:val="0"/>
         <w:autoSpaceDN w:val="0"/>
         <w:adjustRightInd w:val="0"/>
-        <w:jc w:val="center"/>
-        <w:rPr>
-          <w:rFonts w:ascii="Calibri Light" w:hAnsi="Calibri Light" w:cs="Garamond"/>
-          <w:b/>
-          <w:bCs/>
-        </w:rPr>
-      </w:pPr>
-      <w:r>
-        <w:rPr>
-          <w:rFonts w:ascii="Calibri Light" w:hAnsi="Calibri Light" w:cs="Garamond"/>
-          <w:b/>
-          <w:bCs/>
-        </w:rPr>
-        <w:t xml:space="preserve">Bartender </w:t>
-      </w:r>
-      <w:r>
-        <w:rPr>
-          <w:rFonts w:ascii="Calibri Light" w:hAnsi="Calibri Light" w:cs="Garamond"/>
-          <w:b/>
-          <w:bCs/>
-        </w:rPr>
-        <w:tab/>
-        <w:t xml:space="preserve">Cactus| Tavern </w:t>
-      </w:r>
-      <w:r>
-        <w:rPr>
-          <w:rFonts w:ascii="Calibri Light" w:hAnsi="Calibri Light" w:cs="Garamond"/>
-          <w:b/>
-          <w:bCs/>
-        </w:rPr>
-        <w:t xml:space="preserve">Hall </w:t>
-      </w:r>
-      <w:r>
-        <w:rPr>
-          <w:rFonts w:ascii="Calibri Light" w:hAnsi="Calibri Light" w:cs="Garamond"/>
-          <w:b/>
-          <w:bCs/>
-        </w:rPr>
-        <w:tab/>
-      </w:r>
-      <w:r>
-        <w:rPr>
-          <w:rFonts w:ascii="Calibri Light" w:hAnsi="Calibri Light" w:cs="Garamond"/>
-          <w:b/>
-          <w:bCs/>
-        </w:rPr>
-        <w:t>July 201</w:t>
-      </w:r>
-      <w:r>
-        <w:rPr>
-          <w:rFonts w:ascii="Calibri Light" w:hAnsi="Calibri Light" w:cs="Garamond"/>
-          <w:b/>
-          <w:bCs/>
-        </w:rPr>
-        <w:t>5</w:t>
-      </w:r>
-      <w:r>
-        <w:rPr>
-          <w:rFonts w:ascii="Calibri Light" w:hAnsi="Calibri Light" w:cs="Garamond"/>
-          <w:b/>
-          <w:bCs/>
-        </w:rPr>
-        <w:t xml:space="preserve"> to Present</w:t>
+        <w:rPr>
+          <w:rFonts w:ascii="Calibri Light" w:hAnsi="Calibri Light" w:cs="Garamond"/>
+        </w:rPr>
+      </w:pPr>
+      <w:r>
+        <w:rPr>
+          <w:rFonts w:ascii="Calibri Light" w:hAnsi="Calibri Light" w:cs="Garamond"/>
+          <w:b/>
+          <w:bCs/>
+        </w:rPr>
+        <w:t>University of Washington</w:t>
+      </w:r>
+      <w:r>
+        <w:rPr>
+          <w:rFonts w:ascii="Calibri Light" w:hAnsi="Calibri Light" w:cs="Garamond"/>
+        </w:rPr>
+        <w:t>, Seattle, WA, 2020-2021</w:t>
       </w:r>
     </w:p>
     <w:p>
@@ -1140,187 +1596,57 @@
         <w:adjustRightInd w:val="0"/>
         <w:rPr>
           <w:rFonts w:ascii="Calibri Light" w:hAnsi="Calibri Light" w:cs="Garamond"/>
-        </w:rPr>
-      </w:pPr>
-      <w:r>
-        <w:rPr>
-          <w:rFonts w:ascii="Calibri Light" w:hAnsi="Calibri Light" w:cs="Garamond"/>
-        </w:rPr>
-        <w:t xml:space="preserve">Used effective communication skills, time management and personality to </w:t>
-      </w:r>
-      <w:r>
-        <w:rPr>
-          <w:rFonts w:ascii="Calibri Light" w:hAnsi="Calibri Light" w:cs="Garamond"/>
-        </w:rPr>
-        <w:t>achieve</w:t>
-      </w:r>
-      <w:r>
-        <w:rPr>
-          <w:rFonts w:ascii="Calibri Light" w:hAnsi="Calibri Light" w:cs="Garamond"/>
-        </w:rPr>
-        <w:t xml:space="preserve"> to customers </w:t>
-      </w:r>
-      <w:r>
-        <w:rPr>
-          <w:rFonts w:ascii="Calibri Light" w:hAnsi="Calibri Light" w:cs="Garamond"/>
-        </w:rPr>
-        <w:t>satisfaction</w:t>
-      </w:r>
-      <w:r>
-        <w:rPr>
-          <w:rFonts w:ascii="Calibri Light" w:hAnsi="Calibri Light" w:cs="Garamond"/>
-        </w:rPr>
-        <w:t>.</w:t>
-      </w:r>
-      <w:r>
-        <w:rPr>
-          <w:rFonts w:ascii="Calibri Light" w:hAnsi="Calibri Light" w:cs="Garamond"/>
-        </w:rPr>
-        <w:t xml:space="preserve"> </w:t>
-      </w:r>
-      <w:r>
-        <w:rPr>
-          <w:rFonts w:ascii="Calibri Light" w:hAnsi="Calibri Light" w:cs="Garamond"/>
-        </w:rPr>
-        <w:t>While c</w:t>
-      </w:r>
-      <w:r>
-        <w:rPr>
-          <w:rFonts w:ascii="Calibri Light" w:hAnsi="Calibri Light" w:cs="Garamond"/>
-        </w:rPr>
-        <w:t>ommunicating with 150</w:t>
-      </w:r>
-      <w:r>
-        <w:rPr>
-          <w:rFonts w:ascii="Calibri Light" w:hAnsi="Calibri Light" w:cs="Garamond"/>
-        </w:rPr>
-        <w:t xml:space="preserve"> or more</w:t>
-      </w:r>
-      <w:r>
-        <w:rPr>
-          <w:rFonts w:ascii="Calibri Light" w:hAnsi="Calibri Light" w:cs="Garamond"/>
-        </w:rPr>
-        <w:t xml:space="preserve"> customers per week</w:t>
-      </w:r>
-      <w:r>
-        <w:rPr>
-          <w:rFonts w:ascii="Calibri Light" w:hAnsi="Calibri Light" w:cs="Garamond"/>
-        </w:rPr>
-        <w:t>,</w:t>
-      </w:r>
-      <w:r>
-        <w:rPr>
-          <w:rFonts w:ascii="Calibri Light" w:hAnsi="Calibri Light" w:cs="Garamond"/>
-        </w:rPr>
-        <w:t xml:space="preserve"> </w:t>
-      </w:r>
-      <w:r>
-        <w:rPr>
-          <w:rFonts w:ascii="Calibri Light" w:hAnsi="Calibri Light" w:cs="Garamond"/>
-        </w:rPr>
-        <w:t>m</w:t>
-      </w:r>
-      <w:r>
-        <w:rPr>
-          <w:rFonts w:ascii="Calibri Light" w:hAnsi="Calibri Light" w:cs="Garamond"/>
-        </w:rPr>
-        <w:t xml:space="preserve">aintained a 90% customer satisfaction rating by providing quality customer service </w:t>
-      </w:r>
-      <w:r>
-        <w:rPr>
-          <w:rFonts w:ascii="Calibri Light" w:hAnsi="Calibri Light" w:cs="Garamond"/>
-        </w:rPr>
-        <w:t>in</w:t>
-      </w:r>
-      <w:r>
-        <w:rPr>
-          <w:rFonts w:ascii="Calibri Light" w:hAnsi="Calibri Light" w:cs="Garamond"/>
-        </w:rPr>
-        <w:t xml:space="preserve"> a </w:t>
-      </w:r>
-      <w:r>
-        <w:rPr>
-          <w:rFonts w:ascii="Calibri Light" w:hAnsi="Calibri Light" w:cs="Garamond"/>
-        </w:rPr>
-        <w:t xml:space="preserve">high </w:t>
-      </w:r>
-      <w:r>
-        <w:rPr>
-          <w:rFonts w:ascii="Calibri Light" w:hAnsi="Calibri Light" w:cs="Garamond"/>
-        </w:rPr>
-        <w:t>pace</w:t>
-      </w:r>
-      <w:r>
-        <w:rPr>
-          <w:rFonts w:ascii="Calibri Light" w:hAnsi="Calibri Light" w:cs="Garamond"/>
-        </w:rPr>
-        <w:t xml:space="preserve"> environment</w:t>
-      </w:r>
-      <w:r>
-        <w:rPr>
-          <w:rFonts w:ascii="Calibri Light" w:hAnsi="Calibri Light" w:cs="Garamond"/>
-        </w:rPr>
-        <w:t xml:space="preserve">, </w:t>
-      </w:r>
-      <w:r>
-        <w:rPr>
-          <w:rFonts w:ascii="Calibri Light" w:hAnsi="Calibri Light" w:cs="Garamond"/>
-        </w:rPr>
-        <w:t xml:space="preserve">and </w:t>
-      </w:r>
-      <w:r>
-        <w:rPr>
-          <w:rFonts w:ascii="Calibri Light" w:hAnsi="Calibri Light" w:cs="Garamond"/>
-        </w:rPr>
-        <w:t>enabling</w:t>
-      </w:r>
-      <w:r>
-        <w:rPr>
-          <w:rFonts w:ascii="Calibri Light" w:hAnsi="Calibri Light" w:cs="Garamond"/>
-        </w:rPr>
-        <w:t xml:space="preserve"> happiness </w:t>
-      </w:r>
-      <w:r>
-        <w:rPr>
-          <w:rFonts w:ascii="Calibri Light" w:hAnsi="Calibri Light" w:cs="Garamond"/>
-        </w:rPr>
-        <w:t>by</w:t>
-      </w:r>
-      <w:r>
-        <w:rPr>
-          <w:rFonts w:ascii="Calibri Light" w:hAnsi="Calibri Light" w:cs="Garamond"/>
-        </w:rPr>
-        <w:t xml:space="preserve"> company standards</w:t>
-      </w:r>
-      <w:r>
-        <w:rPr>
-          <w:rFonts w:ascii="Calibri Light" w:hAnsi="Calibri Light" w:cs="Garamond"/>
-        </w:rPr>
-        <w:t>.</w:t>
+          <w:i/>
+          <w:iCs/>
+        </w:rPr>
+      </w:pPr>
+      <w:r>
+        <w:rPr>
+          <w:rFonts w:ascii="Calibri Light" w:hAnsi="Calibri Light" w:cs="Garamond"/>
+          <w:i/>
+          <w:iCs/>
+        </w:rPr>
+        <w:t>Bootcamp Certificate</w:t>
       </w:r>
     </w:p>
     <w:p>
       <w:pPr>
-        <w:pBdr>
-          <w:bottom w:val="single" w:sz="12" w:space="1" w:color="auto"/>
-        </w:pBdr>
         <w:autoSpaceDE w:val="0"/>
         <w:autoSpaceDN w:val="0"/>
         <w:adjustRightInd w:val="0"/>
-        <w:jc w:val="center"/>
-        <w:rPr>
-          <w:rFonts w:ascii="Calibri Light" w:hAnsi="Calibri Light" w:cs="Garamond"/>
-          <w:b/>
-          <w:bCs/>
-        </w:rPr>
-      </w:pPr>
-      <w:r>
-        <w:rPr>
-          <w:rFonts w:ascii="Calibri Light" w:hAnsi="Calibri Light" w:cs="Garamond"/>
-          <w:b/>
-          <w:bCs/>
-        </w:rPr>
-        <w:t>EDUCATION</w:t>
+        <w:rPr>
+          <w:rFonts w:ascii="Calibri Light" w:hAnsi="Calibri Light" w:cs="Garamond"/>
+        </w:rPr>
+      </w:pPr>
+      <w:r>
+        <w:rPr>
+          <w:rFonts w:ascii="Calibri Light" w:hAnsi="Calibri Light" w:cs="Garamond"/>
+        </w:rPr>
+        <w:t xml:space="preserve">A 24-week intensive program focused on gaining technical programming skills in HTML5, CSS3, </w:t>
+      </w:r>
+      <w:r>
+        <w:rPr>
+          <w:rFonts w:ascii="Calibri Light" w:hAnsi="Calibri Light" w:cs="Garamond"/>
+        </w:rPr>
+        <w:t>JavaScript</w:t>
+      </w:r>
+      <w:r>
+        <w:rPr>
+          <w:rFonts w:ascii="Calibri Light" w:hAnsi="Calibri Light" w:cs="Garamond"/>
+        </w:rPr>
+        <w:t xml:space="preserve">, </w:t>
+      </w:r>
+      <w:r>
+        <w:rPr>
+          <w:rFonts w:ascii="Calibri Light" w:hAnsi="Calibri Light" w:cs="Garamond"/>
+        </w:rPr>
+        <w:t>jQuery</w:t>
+      </w:r>
+      <w:r>
+        <w:rPr>
+          <w:rFonts w:ascii="Calibri Light" w:hAnsi="Calibri Light" w:cs="Garamond"/>
+        </w:rPr>
+        <w:t xml:space="preserve">, Bootstrap, Node Js, MySQL, MongoDB, Express, Handelbars.js &amp; ReactJS. </w:t>
       </w:r>
     </w:p>
     <w:p>
@@ -1338,13 +1664,25 @@
           <w:b/>
           <w:bCs/>
         </w:rPr>
-        <w:t>University of Washington</w:t>
-      </w:r>
-      <w:r>
-        <w:rPr>
-          <w:rFonts w:ascii="Calibri Light" w:hAnsi="Calibri Light" w:cs="Garamond"/>
-        </w:rPr>
-        <w:t>, Seattle, WA, 2020-2021</w:t>
+        <w:t>Sanford-Brown College</w:t>
+      </w:r>
+      <w:r>
+        <w:rPr>
+          <w:rFonts w:ascii="Calibri Light" w:hAnsi="Calibri Light" w:cs="Garamond"/>
+        </w:rPr>
+        <w:t xml:space="preserve">, Tukwila, </w:t>
+      </w:r>
+      <w:r>
+        <w:rPr>
+          <w:rFonts w:ascii="Calibri Light" w:hAnsi="Calibri Light" w:cs="Garamond"/>
+        </w:rPr>
+        <w:t>WA, 2013</w:t>
+      </w:r>
+      <w:r>
+        <w:rPr>
+          <w:rFonts w:ascii="Calibri Light" w:hAnsi="Calibri Light" w:cs="Garamond"/>
+        </w:rPr>
+        <w:t>-2015</w:t>
       </w:r>
     </w:p>
     <w:p>
@@ -1354,17 +1692,29 @@
         <w:adjustRightInd w:val="0"/>
         <w:rPr>
           <w:rFonts w:ascii="Calibri Light" w:hAnsi="Calibri Light" w:cs="Garamond"/>
+        </w:rPr>
+      </w:pPr>
+      <w:r>
+        <w:rPr>
+          <w:rFonts w:ascii="Calibri Light" w:hAnsi="Calibri Light" w:cs="Garamond"/>
           <w:i/>
           <w:iCs/>
         </w:rPr>
-      </w:pPr>
+        <w:t>BS in Software Engineering (</w:t>
+      </w:r>
       <w:r>
         <w:rPr>
           <w:rFonts w:ascii="Calibri Light" w:hAnsi="Calibri Light" w:cs="Garamond"/>
           <w:i/>
           <w:iCs/>
         </w:rPr>
-        <w:t>Bootcamp Certificate</w:t>
+        <w:t>earn 76 credits</w:t>
+      </w:r>
+      <w:r>
+        <w:rPr>
+          <w:rFonts w:ascii="Calibri Light" w:hAnsi="Calibri Light" w:cs="Garamond"/>
+        </w:rPr>
+        <w:t>)</w:t>
       </w:r>
     </w:p>
     <w:p>
@@ -1376,138 +1726,6 @@
           <w:rFonts w:ascii="Calibri Light" w:hAnsi="Calibri Light" w:cs="Garamond"/>
         </w:rPr>
       </w:pPr>
-      <w:r>
-        <w:rPr>
-          <w:rFonts w:ascii="Calibri Light" w:hAnsi="Calibri Light" w:cs="Garamond"/>
-        </w:rPr>
-        <w:t xml:space="preserve">A 24-week intensive program focused on gaining technical programming skills in HTML5, CSS3, </w:t>
-      </w:r>
-      <w:r>
-        <w:rPr>
-          <w:rFonts w:ascii="Calibri Light" w:hAnsi="Calibri Light" w:cs="Garamond"/>
-        </w:rPr>
-        <w:t>JavaScript</w:t>
-      </w:r>
-      <w:r>
-        <w:rPr>
-          <w:rFonts w:ascii="Calibri Light" w:hAnsi="Calibri Light" w:cs="Garamond"/>
-        </w:rPr>
-        <w:t xml:space="preserve">, </w:t>
-      </w:r>
-      <w:r>
-        <w:rPr>
-          <w:rFonts w:ascii="Calibri Light" w:hAnsi="Calibri Light" w:cs="Garamond"/>
-        </w:rPr>
-        <w:t>jQuery</w:t>
-      </w:r>
-      <w:r>
-        <w:rPr>
-          <w:rFonts w:ascii="Calibri Light" w:hAnsi="Calibri Light" w:cs="Garamond"/>
-        </w:rPr>
-        <w:t xml:space="preserve">, Bootstrap, Node Js, MySQL, MongoDB, Express, Handelbars.js &amp; ReactJS. </w:t>
-      </w:r>
-    </w:p>
-    <w:p>
-      <w:pPr>
-        <w:autoSpaceDE w:val="0"/>
-        <w:autoSpaceDN w:val="0"/>
-        <w:adjustRightInd w:val="0"/>
-        <w:rPr>
-          <w:rFonts w:ascii="Calibri Light" w:hAnsi="Calibri Light" w:cs="Garamond"/>
-        </w:rPr>
-      </w:pPr>
-      <w:r>
-        <w:rPr>
-          <w:rFonts w:ascii="Calibri Light" w:hAnsi="Calibri Light" w:cs="Garamond"/>
-          <w:b/>
-          <w:bCs/>
-        </w:rPr>
-        <w:t>Sanford-Brown College</w:t>
-      </w:r>
-      <w:r>
-        <w:rPr>
-          <w:rFonts w:ascii="Calibri Light" w:hAnsi="Calibri Light" w:cs="Garamond"/>
-        </w:rPr>
-        <w:t xml:space="preserve">, Tukwila, </w:t>
-      </w:r>
-      <w:r>
-        <w:rPr>
-          <w:rFonts w:ascii="Calibri Light" w:hAnsi="Calibri Light" w:cs="Garamond"/>
-        </w:rPr>
-        <w:t>WA, 2013</w:t>
-      </w:r>
-      <w:r>
-        <w:rPr>
-          <w:rFonts w:ascii="Calibri Light" w:hAnsi="Calibri Light" w:cs="Garamond"/>
-        </w:rPr>
-        <w:t>-2015</w:t>
-      </w:r>
-    </w:p>
-    <w:p>
-      <w:pPr>
-        <w:autoSpaceDE w:val="0"/>
-        <w:autoSpaceDN w:val="0"/>
-        <w:adjustRightInd w:val="0"/>
-        <w:rPr>
-          <w:rFonts w:ascii="Calibri Light" w:hAnsi="Calibri Light" w:cs="Garamond"/>
-        </w:rPr>
-      </w:pPr>
-      <w:r>
-        <w:rPr>
-          <w:rFonts w:ascii="Calibri Light" w:hAnsi="Calibri Light" w:cs="Garamond"/>
-          <w:i/>
-          <w:iCs/>
-        </w:rPr>
-        <w:t>BS in Software Engineering (</w:t>
-      </w:r>
-      <w:r>
-        <w:rPr>
-          <w:rFonts w:ascii="Calibri Light" w:hAnsi="Calibri Light" w:cs="Garamond"/>
-          <w:i/>
-          <w:iCs/>
-        </w:rPr>
-        <w:t>earn 76 credits</w:t>
-      </w:r>
-      <w:r>
-        <w:rPr>
-          <w:rFonts w:ascii="Calibri Light" w:hAnsi="Calibri Light" w:cs="Garamond"/>
-        </w:rPr>
-        <w:t>)</w:t>
-      </w:r>
-    </w:p>
-    <w:p>
-      <w:pPr>
-        <w:autoSpaceDE w:val="0"/>
-        <w:autoSpaceDN w:val="0"/>
-        <w:adjustRightInd w:val="0"/>
-        <w:rPr>
-          <w:rFonts w:ascii="Calibri Light" w:hAnsi="Calibri Light" w:cs="Garamond"/>
-        </w:rPr>
-      </w:pPr>
-      <w:r>
-        <w:rPr>
-          <w:rFonts w:ascii="Calibri Light" w:hAnsi="Calibri Light" w:cs="Garamond"/>
-        </w:rPr>
-        <w:t>Three-year</w:t>
-      </w:r>
-      <w:r>
-        <w:rPr>
-          <w:rFonts w:ascii="Calibri Light" w:hAnsi="Calibri Light" w:cs="Garamond"/>
-        </w:rPr>
-        <w:t xml:space="preserve"> program that </w:t>
-      </w:r>
-      <w:r>
-        <w:rPr>
-          <w:rFonts w:ascii="Calibri Light" w:hAnsi="Calibri Light" w:cs="Garamond"/>
-        </w:rPr>
-        <w:t xml:space="preserve">focused </w:t>
-      </w:r>
-      <w:r>
-        <w:rPr>
-          <w:rFonts w:ascii="Calibri Light" w:hAnsi="Calibri Light" w:cs="Garamond"/>
-        </w:rPr>
-        <w:t>on learning all the fundamentals and requirements needed to become a software engineer</w:t>
-      </w:r>
     </w:p>
     <w:sectPr>
       <w:pgSz w:w="12240" w:h="15840"/>

</xml_diff>

<commit_message>
new resume and updated work examples
</commit_message>
<xml_diff>
--- a/client/public/docs/DanielSoledadResume.docx
+++ b/client/public/docs/DanielSoledadResume.docx
@@ -233,96 +233,26 @@
           <w:bCs/>
           <w:smallCaps/>
           <w:color w:val="000000"/>
-          <w:sz w:val="24"/>
-          <w:szCs w:val="24"/>
+          <w:sz w:val="26"/>
+          <w:szCs w:val="26"/>
         </w:rPr>
         <w:t>Summary</w:t>
       </w:r>
     </w:p>
     <w:p>
       <w:pPr>
-        <w:rPr>
-          <w:rFonts w:ascii="Arial" w:eastAsia="Times New Roman" w:hAnsi="Arial" w:cs="Arial"/>
-          <w:sz w:val="24"/>
-          <w:szCs w:val="24"/>
-        </w:rPr>
-      </w:pPr>
-      <w:r>
+        <w:spacing w:after="80"/>
         <w:rPr>
           <w:rFonts w:ascii="Arial" w:eastAsia="Times New Roman" w:hAnsi="Arial" w:cs="Arial"/>
           <w:color w:val="000000"/>
         </w:rPr>
-        <w:t xml:space="preserve">Full Stack Web Developer with a background in </w:t>
-      </w:r>
+      </w:pPr>
       <w:r>
         <w:rPr>
           <w:rFonts w:ascii="Arial" w:eastAsia="Times New Roman" w:hAnsi="Arial" w:cs="Arial"/>
           <w:color w:val="000000"/>
         </w:rPr>
-        <w:t>Food and Beverage industry</w:t>
-      </w:r>
-      <w:r>
-        <w:rPr>
-          <w:rFonts w:ascii="Arial" w:eastAsia="Times New Roman" w:hAnsi="Arial" w:cs="Arial"/>
-          <w:color w:val="000000"/>
-        </w:rPr>
-        <w:t xml:space="preserve">. </w:t>
-      </w:r>
-      <w:r>
-        <w:rPr>
-          <w:rFonts w:ascii="Arial" w:eastAsia="Times New Roman" w:hAnsi="Arial" w:cs="Arial"/>
-          <w:color w:val="000000"/>
-        </w:rPr>
-        <w:t xml:space="preserve">Ready to use </w:t>
-      </w:r>
-      <w:r>
-        <w:rPr>
-          <w:rFonts w:ascii="Arial" w:hAnsi="Arial" w:cs="Arial"/>
-        </w:rPr>
-        <w:t>my effective problem solving and analytical skills to create effective and user-friendly applications</w:t>
-      </w:r>
-      <w:r>
-        <w:rPr>
-          <w:rFonts w:ascii="Arial" w:eastAsia="Times New Roman" w:hAnsi="Arial" w:cs="Arial"/>
-          <w:color w:val="000000"/>
-        </w:rPr>
-        <w:t>.</w:t>
-      </w:r>
-      <w:r>
-        <w:rPr>
-          <w:rFonts w:ascii="Arial" w:hAnsi="Arial" w:cs="Arial"/>
-        </w:rPr>
-        <w:t xml:space="preserve"> </w:t>
-      </w:r>
-      <w:r>
-        <w:rPr>
-          <w:rFonts w:ascii="Arial" w:hAnsi="Arial" w:cs="Arial"/>
-        </w:rPr>
-        <w:t>Worked in high stress environment that developed my</w:t>
-      </w:r>
-      <w:r>
-        <w:rPr>
-          <w:rFonts w:ascii="Arial" w:hAnsi="Arial" w:cs="Arial"/>
-        </w:rPr>
-        <w:t xml:space="preserve"> </w:t>
-      </w:r>
-      <w:r>
-        <w:rPr>
-          <w:rFonts w:ascii="Arial" w:hAnsi="Arial" w:cs="Arial"/>
-        </w:rPr>
-        <w:t xml:space="preserve">leadership, </w:t>
-      </w:r>
-      <w:r>
-        <w:rPr>
-          <w:rFonts w:ascii="Arial" w:hAnsi="Arial" w:cs="Arial"/>
-        </w:rPr>
-        <w:t xml:space="preserve">communication, time management </w:t>
-      </w:r>
-      <w:r>
-        <w:rPr>
-          <w:rFonts w:ascii="Arial" w:hAnsi="Arial" w:cs="Arial"/>
-        </w:rPr>
-        <w:t>skills to effectively work or adjust with any diverse group. Devoted my life to learning and expanding my knowledge in coding.</w:t>
+        <w:t>Full Stack Web Developer with a background in the Food and Beverage industry. Ready to use my effective problem-solving and analytical skills to create user-friendly applications. Accustomed to high-stress work environments and guiding diverse groups in leadership roles that require accurate communication and strict time management.</w:t>
       </w:r>
     </w:p>
     <w:p>
@@ -331,8 +261,8 @@
         <w:jc w:val="center"/>
         <w:rPr>
           <w:rFonts w:ascii="Arial" w:eastAsia="Times New Roman" w:hAnsi="Arial" w:cs="Arial"/>
-          <w:sz w:val="24"/>
-          <w:szCs w:val="24"/>
+          <w:sz w:val="26"/>
+          <w:szCs w:val="26"/>
         </w:rPr>
       </w:pPr>
       <w:r>
@@ -342,8 +272,8 @@
           <w:bCs/>
           <w:smallCaps/>
           <w:color w:val="000000"/>
-          <w:sz w:val="24"/>
-          <w:szCs w:val="24"/>
+          <w:sz w:val="26"/>
+          <w:szCs w:val="26"/>
         </w:rPr>
         <w:t>Technical Skills</w:t>
       </w:r>
@@ -371,7 +301,7 @@
         <w:rPr>
           <w:rFonts w:ascii="Arial" w:hAnsi="Arial" w:cs="Arial"/>
         </w:rPr>
-        <w:t>HTML5, CSS3, JavaScript, Python, TypeScript</w:t>
+        <w:t>HTML5, CSS3, JavaScript, Python</w:t>
       </w:r>
     </w:p>
     <w:p>
@@ -409,7 +339,19 @@
         <w:rPr>
           <w:rFonts w:ascii="Arial" w:hAnsi="Arial" w:cs="Arial"/>
         </w:rPr>
-        <w:t>:  JQuery, Bootstrap, Bulma, Node Js, MySQL (Sequelize), MongoDB (Mongoose), Express, Handelbars.js &amp; ReactJS, MERN, NextJs, GraphQL</w:t>
+        <w:t>:  JQuery, Bootstrap, Bulma, Node, MySQL (Sequelize), MongoDB (Mongoose), Express, Handelbars.js</w:t>
+      </w:r>
+      <w:r>
+        <w:rPr>
+          <w:rFonts w:ascii="Arial" w:hAnsi="Arial" w:cs="Arial"/>
+        </w:rPr>
+        <w:t>,</w:t>
+      </w:r>
+      <w:r>
+        <w:rPr>
+          <w:rFonts w:ascii="Arial" w:hAnsi="Arial" w:cs="Arial"/>
+        </w:rPr>
+        <w:t xml:space="preserve"> ReactJS, MERN, NextJs, GraphQL</w:t>
       </w:r>
     </w:p>
     <w:p>
@@ -462,8 +404,8 @@
         <w:jc w:val="center"/>
         <w:rPr>
           <w:rFonts w:ascii="Arial" w:eastAsia="Times New Roman" w:hAnsi="Arial" w:cs="Arial"/>
-          <w:sz w:val="24"/>
-          <w:szCs w:val="24"/>
+          <w:sz w:val="26"/>
+          <w:szCs w:val="26"/>
         </w:rPr>
       </w:pPr>
       <w:r>
@@ -473,8 +415,8 @@
           <w:bCs/>
           <w:smallCaps/>
           <w:color w:val="000000"/>
-          <w:sz w:val="24"/>
-          <w:szCs w:val="24"/>
+          <w:sz w:val="26"/>
+          <w:szCs w:val="26"/>
         </w:rPr>
         <w:t>Projects</w:t>
       </w:r>
@@ -810,7 +752,31 @@
         <w:rPr>
           <w:rFonts w:ascii="Arial" w:hAnsi="Arial" w:cs="Arial"/>
         </w:rPr>
-        <w:t>This application creates a hub of sorts where the user can access a variety of movies associated with their search query and have instant access to the most relevant movie trailer associated with each.</w:t>
+        <w:t xml:space="preserve">This application </w:t>
+      </w:r>
+      <w:r>
+        <w:rPr>
+          <w:rFonts w:ascii="Arial" w:hAnsi="Arial" w:cs="Arial"/>
+        </w:rPr>
+        <w:t>has</w:t>
+      </w:r>
+      <w:r>
+        <w:rPr>
+          <w:rFonts w:ascii="Arial" w:hAnsi="Arial" w:cs="Arial"/>
+        </w:rPr>
+        <w:t xml:space="preserve"> instant access to the most relevant movie trailer</w:t>
+      </w:r>
+      <w:r>
+        <w:rPr>
+          <w:rFonts w:ascii="Arial" w:hAnsi="Arial" w:cs="Arial"/>
+        </w:rPr>
+        <w:t>, most view, upcoming, on theaters, etc</w:t>
+      </w:r>
+      <w:r>
+        <w:rPr>
+          <w:rFonts w:ascii="Arial" w:hAnsi="Arial" w:cs="Arial"/>
+        </w:rPr>
+        <w:t>.</w:t>
       </w:r>
     </w:p>
     <w:p>
@@ -843,8 +809,8 @@
         <w:jc w:val="center"/>
         <w:rPr>
           <w:rFonts w:ascii="Arial" w:eastAsia="Times New Roman" w:hAnsi="Arial" w:cs="Arial"/>
-          <w:sz w:val="24"/>
-          <w:szCs w:val="24"/>
+          <w:sz w:val="26"/>
+          <w:szCs w:val="26"/>
         </w:rPr>
       </w:pPr>
       <w:r>
@@ -854,8 +820,8 @@
           <w:bCs/>
           <w:smallCaps/>
           <w:color w:val="000000"/>
-          <w:sz w:val="24"/>
-          <w:szCs w:val="24"/>
+          <w:sz w:val="26"/>
+          <w:szCs w:val="26"/>
         </w:rPr>
         <w:t>Experience</w:t>
       </w:r>
@@ -925,8 +891,8 @@
           <w:bCs/>
           <w:smallCaps/>
           <w:color w:val="000000"/>
-          <w:sz w:val="24"/>
-          <w:szCs w:val="24"/>
+          <w:sz w:val="26"/>
+          <w:szCs w:val="26"/>
         </w:rPr>
       </w:pPr>
       <w:r>
@@ -936,22 +902,10 @@
           <w:bCs/>
           <w:smallCaps/>
           <w:color w:val="000000"/>
-          <w:sz w:val="24"/>
-          <w:szCs w:val="24"/>
-        </w:rPr>
-        <w:t>E</w:t>
-      </w:r>
-      <w:r>
-        <w:rPr>
-          <w:rFonts w:ascii="Arial" w:eastAsia="Times New Roman" w:hAnsi="Arial" w:cs="Arial"/>
-          <w:b/>
-          <w:bCs/>
-          <w:smallCaps/>
-          <w:color w:val="000000"/>
-          <w:sz w:val="24"/>
-          <w:szCs w:val="24"/>
-        </w:rPr>
-        <w:t>ducation</w:t>
+          <w:sz w:val="26"/>
+          <w:szCs w:val="26"/>
+        </w:rPr>
+        <w:t>Education</w:t>
       </w:r>
     </w:p>
     <w:p>

</xml_diff>

<commit_message>
fix small grammer issues
</commit_message>
<xml_diff>
--- a/client/public/docs/DanielSoledadResume.docx
+++ b/client/public/docs/DanielSoledadResume.docx
@@ -58,15 +58,32 @@
         <w:rPr>
           <w:rFonts w:ascii="Arial" w:hAnsi="Arial" w:cs="Arial"/>
         </w:rPr>
-        <w:t>: 206-280-2585</w:t>
-      </w:r>
-      <w:r>
-        <w:rPr>
-          <w:rFonts w:ascii="Arial" w:hAnsi="Arial" w:cs="Arial"/>
-          <w:b/>
-          <w:bCs/>
-        </w:rPr>
-        <w:t xml:space="preserve"> |</w:t>
+        <w:t xml:space="preserve">: </w:t>
+      </w:r>
+      <w:r>
+        <w:rPr>
+          <w:rFonts w:ascii="Arial" w:hAnsi="Arial" w:cs="Arial"/>
+          <w:color w:val="0070C0"/>
+          <w:u w:val="single"/>
+        </w:rPr>
+        <w:t>206-280-2585</w:t>
+      </w:r>
+      <w:r>
+        <w:rPr>
+          <w:rFonts w:ascii="Arial" w:hAnsi="Arial" w:cs="Arial"/>
+          <w:b/>
+          <w:bCs/>
+          <w:color w:val="0070C0"/>
+        </w:rPr>
+        <w:t xml:space="preserve"> </w:t>
+      </w:r>
+      <w:r>
+        <w:rPr>
+          <w:rFonts w:ascii="Arial" w:hAnsi="Arial" w:cs="Arial"/>
+          <w:b/>
+          <w:bCs/>
+        </w:rPr>
+        <w:t>|</w:t>
       </w:r>
       <w:r>
         <w:rPr>
@@ -292,21 +309,63 @@
           <w:rFonts w:ascii="Arial" w:eastAsia="Times New Roman" w:hAnsi="Arial" w:cs="Arial"/>
           <w:color w:val="000000"/>
         </w:rPr>
-        <w:t xml:space="preserve">Full Stack Web Developer with a background in the Food and Beverage industry. </w:t>
+        <w:t xml:space="preserve">Full Stack </w:t>
       </w:r>
       <w:r>
         <w:rPr>
           <w:rFonts w:ascii="Arial" w:eastAsia="Times New Roman" w:hAnsi="Arial" w:cs="Arial"/>
           <w:color w:val="000000"/>
         </w:rPr>
-        <w:t xml:space="preserve">Tutor, </w:t>
+        <w:t xml:space="preserve">Engineer </w:t>
       </w:r>
       <w:r>
         <w:rPr>
           <w:rFonts w:ascii="Arial" w:eastAsia="Times New Roman" w:hAnsi="Arial" w:cs="Arial"/>
           <w:color w:val="000000"/>
         </w:rPr>
-        <w:t>Self-starter, motivated learner</w:t>
+        <w:t>with a background in the Food and Beverage industry</w:t>
+      </w:r>
+      <w:r>
+        <w:rPr>
+          <w:rFonts w:ascii="Arial" w:eastAsia="Times New Roman" w:hAnsi="Arial" w:cs="Arial"/>
+          <w:color w:val="000000"/>
+        </w:rPr>
+        <w:t xml:space="preserve">. </w:t>
+      </w:r>
+      <w:r>
+        <w:rPr>
+          <w:rFonts w:ascii="Arial" w:eastAsia="Times New Roman" w:hAnsi="Arial" w:cs="Arial"/>
+          <w:color w:val="000000"/>
+        </w:rPr>
+        <w:t xml:space="preserve">Self-starter, </w:t>
+      </w:r>
+      <w:r>
+        <w:rPr>
+          <w:rFonts w:ascii="Arial" w:eastAsia="Times New Roman" w:hAnsi="Arial" w:cs="Arial"/>
+          <w:color w:val="000000"/>
+        </w:rPr>
+        <w:t xml:space="preserve">highly </w:t>
+      </w:r>
+      <w:r>
+        <w:rPr>
+          <w:rFonts w:ascii="Arial" w:eastAsia="Times New Roman" w:hAnsi="Arial" w:cs="Arial"/>
+          <w:color w:val="000000"/>
+        </w:rPr>
+        <w:t>motivated</w:t>
+      </w:r>
+      <w:r>
+        <w:rPr>
+          <w:rFonts w:ascii="Arial" w:eastAsia="Times New Roman" w:hAnsi="Arial" w:cs="Arial"/>
+          <w:color w:val="000000"/>
+        </w:rPr>
+        <w:t>, and fast</w:t>
+      </w:r>
+      <w:r>
+        <w:rPr>
+          <w:rFonts w:ascii="Arial" w:eastAsia="Times New Roman" w:hAnsi="Arial" w:cs="Arial"/>
+          <w:color w:val="000000"/>
+        </w:rPr>
+        <w:t xml:space="preserve"> learner</w:t>
       </w:r>
       <w:r>
         <w:rPr>
@@ -843,13 +902,7 @@
         <w:rPr>
           <w:rFonts w:ascii="Arial" w:hAnsi="Arial" w:cs="Arial"/>
         </w:rPr>
-        <w:t xml:space="preserve">on controllers </w:t>
-      </w:r>
-      <w:r>
-        <w:rPr>
-          <w:rFonts w:ascii="Arial" w:hAnsi="Arial" w:cs="Arial"/>
-        </w:rPr>
-        <w:t xml:space="preserve">manage </w:t>
+        <w:t xml:space="preserve">on controllers manage </w:t>
       </w:r>
       <w:r>
         <w:rPr>
@@ -861,31 +914,7 @@
         <w:rPr>
           <w:rFonts w:ascii="Arial" w:hAnsi="Arial" w:cs="Arial"/>
         </w:rPr>
-        <w:t xml:space="preserve"> collections</w:t>
-      </w:r>
-      <w:r>
-        <w:rPr>
-          <w:rFonts w:ascii="Arial" w:hAnsi="Arial" w:cs="Arial"/>
-        </w:rPr>
-        <w:t xml:space="preserve"> using CRUD and filter response based on request</w:t>
-      </w:r>
-      <w:r>
-        <w:rPr>
-          <w:rFonts w:ascii="Arial" w:hAnsi="Arial" w:cs="Arial"/>
-        </w:rPr>
-        <w:t>.</w:t>
-      </w:r>
-      <w:r>
-        <w:rPr>
-          <w:rFonts w:ascii="Arial" w:hAnsi="Arial" w:cs="Arial"/>
-        </w:rPr>
-        <w:t xml:space="preserve"> Used </w:t>
-      </w:r>
-      <w:r>
-        <w:rPr>
-          <w:rFonts w:ascii="Arial" w:hAnsi="Arial" w:cs="Arial"/>
-        </w:rPr>
-        <w:t>React.Js</w:t>
+        <w:t xml:space="preserve"> collections using CRUD and filter response based on request. Used React.Js</w:t>
       </w:r>
       <w:r>
         <w:rPr>
@@ -1221,13 +1250,7 @@
         <w:rPr>
           <w:rFonts w:ascii="Arial" w:hAnsi="Arial" w:cs="Arial"/>
         </w:rPr>
-        <w:t xml:space="preserve"> </w:t>
-      </w:r>
-      <w:r>
-        <w:rPr>
-          <w:rFonts w:ascii="Arial" w:hAnsi="Arial" w:cs="Arial"/>
-        </w:rPr>
-        <w:t xml:space="preserve">Also created </w:t>
+        <w:t xml:space="preserve"> Also created </w:t>
       </w:r>
       <w:r>
         <w:rPr>
@@ -1458,24 +1481,133 @@
             <w:rStyle w:val="Hyperlink"/>
             <w:rFonts w:ascii="Arial" w:hAnsi="Arial" w:cs="Arial"/>
           </w:rPr>
-          <w:t>https:/</w:t>
+          <w:t>https://whatsapp-simple-clone.herokuapp.com/</w:t>
         </w:r>
+      </w:hyperlink>
+      <w:r>
+        <w:t xml:space="preserve"> </w:t>
+      </w:r>
+    </w:p>
+    <w:p>
+      <w:pPr>
+        <w:autoSpaceDE w:val="0"/>
+        <w:autoSpaceDN w:val="0"/>
+        <w:adjustRightInd w:val="0"/>
+        <w:rPr>
+          <w:rFonts w:ascii="Arial" w:hAnsi="Arial" w:cs="Arial"/>
+        </w:rPr>
+      </w:pPr>
+      <w:bookmarkStart w:id="1" w:name="_Hlk76592654"/>
+      <w:r>
+        <w:rPr>
+          <w:rFonts w:ascii="Arial" w:hAnsi="Arial" w:cs="Arial"/>
+        </w:rPr>
+        <w:t xml:space="preserve">WhatsApp </w:t>
+      </w:r>
+      <w:bookmarkEnd w:id="1"/>
+      <w:r>
+        <w:rPr>
+          <w:rFonts w:ascii="Arial" w:hAnsi="Arial" w:cs="Arial"/>
+        </w:rPr>
+        <w:t xml:space="preserve">clone, </w:t>
+      </w:r>
+      <w:r>
+        <w:rPr>
+          <w:rFonts w:ascii="Arial" w:hAnsi="Arial" w:cs="Arial"/>
+        </w:rPr>
+        <w:t xml:space="preserve">project is </w:t>
+      </w:r>
+      <w:r>
+        <w:rPr>
+          <w:rFonts w:ascii="Arial" w:hAnsi="Arial" w:cs="Arial"/>
+        </w:rPr>
+        <w:t>built</w:t>
+      </w:r>
+      <w:r>
+        <w:rPr>
+          <w:rFonts w:ascii="Arial" w:hAnsi="Arial" w:cs="Arial"/>
+        </w:rPr>
+        <w:t xml:space="preserve"> on </w:t>
+      </w:r>
+      <w:r>
+        <w:rPr>
+          <w:rFonts w:ascii="Arial" w:hAnsi="Arial" w:cs="Arial"/>
+        </w:rPr>
+        <w:t>server-side rendering with</w:t>
+      </w:r>
+      <w:r>
+        <w:rPr>
+          <w:rFonts w:ascii="Arial" w:hAnsi="Arial" w:cs="Arial"/>
+        </w:rPr>
+        <w:t xml:space="preserve"> Next.js</w:t>
+      </w:r>
+      <w:r>
+        <w:rPr>
+          <w:rFonts w:ascii="Arial" w:hAnsi="Arial" w:cs="Arial"/>
+        </w:rPr>
+        <w:t>, Styled Components, and Firebase</w:t>
+      </w:r>
+    </w:p>
+    <w:p>
+      <w:pPr>
+        <w:autoSpaceDE w:val="0"/>
+        <w:autoSpaceDN w:val="0"/>
+        <w:adjustRightInd w:val="0"/>
+        <w:rPr>
+          <w:rFonts w:ascii="Arial" w:hAnsi="Arial" w:cs="Arial"/>
+          <w:b/>
+          <w:bCs/>
+        </w:rPr>
+      </w:pPr>
+      <w:r>
+        <w:rPr>
+          <w:rFonts w:ascii="Arial" w:hAnsi="Arial" w:cs="Arial"/>
+          <w:b/>
+          <w:bCs/>
+        </w:rPr>
+        <w:t>Uber</w:t>
+      </w:r>
+      <w:r>
+        <w:rPr>
+          <w:rFonts w:ascii="Arial" w:hAnsi="Arial" w:cs="Arial"/>
+          <w:b/>
+          <w:bCs/>
+        </w:rPr>
+        <w:t xml:space="preserve"> </w:t>
+      </w:r>
+      <w:r>
+        <w:rPr>
+          <w:rFonts w:ascii="Arial" w:hAnsi="Arial" w:cs="Arial"/>
+          <w:b/>
+          <w:bCs/>
+        </w:rPr>
+        <w:t>Clone</w:t>
+      </w:r>
+    </w:p>
+    <w:p>
+      <w:pPr>
+        <w:autoSpaceDE w:val="0"/>
+        <w:autoSpaceDN w:val="0"/>
+        <w:adjustRightInd w:val="0"/>
+        <w:rPr>
+          <w:rStyle w:val="Hyperlink"/>
+          <w:rFonts w:ascii="Arial" w:hAnsi="Arial" w:cs="Arial"/>
+          <w:color w:val="auto"/>
+        </w:rPr>
+      </w:pPr>
+      <w:hyperlink r:id="rId18" w:history="1">
         <w:r>
           <w:rPr>
             <w:rStyle w:val="Hyperlink"/>
             <w:rFonts w:ascii="Arial" w:hAnsi="Arial" w:cs="Arial"/>
           </w:rPr>
-          <w:t>/</w:t>
-        </w:r>
-        <w:r>
-          <w:rPr>
-            <w:rStyle w:val="Hyperlink"/>
-            <w:rFonts w:ascii="Arial" w:hAnsi="Arial" w:cs="Arial"/>
-          </w:rPr>
-          <w:t>whatsapp-simple-clone.herokuapp.com/</w:t>
+          <w:t>https://github.com/Tuzosdaniel12/UberClone</w:t>
         </w:r>
       </w:hyperlink>
       <w:r>
+        <w:rPr>
+          <w:rFonts w:ascii="Arial" w:hAnsi="Arial" w:cs="Arial"/>
+        </w:rPr>
         <w:t xml:space="preserve"> </w:t>
       </w:r>
     </w:p>
@@ -1488,125 +1620,6 @@
           <w:rFonts w:ascii="Arial" w:hAnsi="Arial" w:cs="Arial"/>
         </w:rPr>
       </w:pPr>
-      <w:bookmarkStart w:id="1" w:name="_Hlk76592654"/>
-      <w:r>
-        <w:rPr>
-          <w:rFonts w:ascii="Arial" w:hAnsi="Arial" w:cs="Arial"/>
-        </w:rPr>
-        <w:t xml:space="preserve">WhatsApp </w:t>
-      </w:r>
-      <w:bookmarkEnd w:id="1"/>
-      <w:r>
-        <w:rPr>
-          <w:rFonts w:ascii="Arial" w:hAnsi="Arial" w:cs="Arial"/>
-        </w:rPr>
-        <w:t xml:space="preserve">clone, </w:t>
-      </w:r>
-      <w:r>
-        <w:rPr>
-          <w:rFonts w:ascii="Arial" w:hAnsi="Arial" w:cs="Arial"/>
-        </w:rPr>
-        <w:t xml:space="preserve">project is </w:t>
-      </w:r>
-      <w:r>
-        <w:rPr>
-          <w:rFonts w:ascii="Arial" w:hAnsi="Arial" w:cs="Arial"/>
-        </w:rPr>
-        <w:t>built</w:t>
-      </w:r>
-      <w:r>
-        <w:rPr>
-          <w:rFonts w:ascii="Arial" w:hAnsi="Arial" w:cs="Arial"/>
-        </w:rPr>
-        <w:t xml:space="preserve"> on </w:t>
-      </w:r>
-      <w:r>
-        <w:rPr>
-          <w:rFonts w:ascii="Arial" w:hAnsi="Arial" w:cs="Arial"/>
-        </w:rPr>
-        <w:t>server-side rendering with</w:t>
-      </w:r>
-      <w:r>
-        <w:rPr>
-          <w:rFonts w:ascii="Arial" w:hAnsi="Arial" w:cs="Arial"/>
-        </w:rPr>
-        <w:t xml:space="preserve"> Next.js</w:t>
-      </w:r>
-      <w:r>
-        <w:rPr>
-          <w:rFonts w:ascii="Arial" w:hAnsi="Arial" w:cs="Arial"/>
-        </w:rPr>
-        <w:t>, Styled Components, and Firebase</w:t>
-      </w:r>
-    </w:p>
-    <w:p>
-      <w:pPr>
-        <w:autoSpaceDE w:val="0"/>
-        <w:autoSpaceDN w:val="0"/>
-        <w:adjustRightInd w:val="0"/>
-        <w:rPr>
-          <w:rFonts w:ascii="Arial" w:hAnsi="Arial" w:cs="Arial"/>
-          <w:b/>
-          <w:bCs/>
-        </w:rPr>
-      </w:pPr>
-      <w:r>
-        <w:rPr>
-          <w:rFonts w:ascii="Arial" w:hAnsi="Arial" w:cs="Arial"/>
-          <w:b/>
-          <w:bCs/>
-        </w:rPr>
-        <w:t>Uber</w:t>
-      </w:r>
-      <w:r>
-        <w:rPr>
-          <w:rFonts w:ascii="Arial" w:hAnsi="Arial" w:cs="Arial"/>
-          <w:b/>
-          <w:bCs/>
-        </w:rPr>
-        <w:t xml:space="preserve"> </w:t>
-      </w:r>
-      <w:r>
-        <w:rPr>
-          <w:rFonts w:ascii="Arial" w:hAnsi="Arial" w:cs="Arial"/>
-          <w:b/>
-          <w:bCs/>
-        </w:rPr>
-        <w:t>Clone</w:t>
-      </w:r>
-    </w:p>
-    <w:p>
-      <w:pPr>
-        <w:autoSpaceDE w:val="0"/>
-        <w:autoSpaceDN w:val="0"/>
-        <w:adjustRightInd w:val="0"/>
-        <w:rPr>
-          <w:rStyle w:val="Hyperlink"/>
-          <w:rFonts w:ascii="Arial" w:hAnsi="Arial" w:cs="Arial"/>
-          <w:color w:val="auto"/>
-        </w:rPr>
-      </w:pPr>
-      <w:hyperlink r:id="rId18" w:history="1">
-        <w:r>
-          <w:rPr>
-            <w:rStyle w:val="Hyperlink"/>
-          </w:rPr>
-          <w:t>https://github.com/Tuzosdaniel12/UberClone</w:t>
-        </w:r>
-      </w:hyperlink>
-      <w:r>
-        <w:t xml:space="preserve"> </w:t>
-      </w:r>
-    </w:p>
-    <w:p>
-      <w:pPr>
-        <w:autoSpaceDE w:val="0"/>
-        <w:autoSpaceDN w:val="0"/>
-        <w:adjustRightInd w:val="0"/>
-        <w:rPr>
-          <w:rFonts w:ascii="Arial" w:hAnsi="Arial" w:cs="Arial"/>
-        </w:rPr>
-      </w:pPr>
       <w:r>
         <w:rPr>
           <w:rFonts w:ascii="Arial" w:hAnsi="Arial" w:cs="Arial"/>
@@ -1623,7 +1636,19 @@
         <w:rPr>
           <w:rFonts w:ascii="Arial" w:hAnsi="Arial" w:cs="Arial"/>
         </w:rPr>
-        <w:t>Navigation, Redux, Tailwind &amp; Google Autocomplete</w:t>
+        <w:t>Navigation, Redux, Tailwind</w:t>
+      </w:r>
+      <w:r>
+        <w:rPr>
+          <w:rFonts w:ascii="Arial" w:hAnsi="Arial" w:cs="Arial"/>
+        </w:rPr>
+        <w:t xml:space="preserve">, </w:t>
+      </w:r>
+      <w:r>
+        <w:rPr>
+          <w:rFonts w:ascii="Arial" w:hAnsi="Arial" w:cs="Arial"/>
+        </w:rPr>
+        <w:t>Google Autocomplete</w:t>
       </w:r>
       <w:r>
         <w:rPr>
@@ -4561,6 +4586,7 @@
   <w:style w:type="character" w:default="1" w:styleId="DefaultParagraphFont">
     <w:name w:val="Default Paragraph Font"/>
     <w:uiPriority w:val="1"/>
+    <w:semiHidden/>
     <w:unhideWhenUsed/>
   </w:style>
   <w:style w:type="table" w:default="1" w:styleId="TableNormal">

</xml_diff>

<commit_message>
adding new more resume edits
</commit_message>
<xml_diff>
--- a/client/public/docs/DanielSoledadResume.docx
+++ b/client/public/docs/DanielSoledadResume.docx
@@ -632,7 +632,7 @@
           <w:rFonts w:ascii="Arial" w:hAnsi="Arial" w:cs="Arial"/>
           <w:shd w:val="clear" w:color="auto" w:fill="FFFFFF"/>
         </w:rPr>
-        <w:t>leadership</w:t>
+        <w:t>Leadership</w:t>
       </w:r>
       <w:r>
         <w:rPr>
@@ -645,7 +645,7 @@
           <w:rFonts w:ascii="Arial" w:hAnsi="Arial" w:cs="Arial"/>
           <w:shd w:val="clear" w:color="auto" w:fill="FFFFFF"/>
         </w:rPr>
-        <w:t>communication</w:t>
+        <w:t>Communication</w:t>
       </w:r>
       <w:r>
         <w:rPr>
@@ -658,7 +658,7 @@
           <w:rFonts w:ascii="Arial" w:hAnsi="Arial" w:cs="Arial"/>
           <w:shd w:val="clear" w:color="auto" w:fill="FFFFFF"/>
         </w:rPr>
-        <w:t>honest</w:t>
+        <w:t>Honest</w:t>
       </w:r>
       <w:r>
         <w:rPr>
@@ -671,7 +671,7 @@
           <w:rFonts w:ascii="Arial" w:hAnsi="Arial" w:cs="Arial"/>
           <w:shd w:val="clear" w:color="auto" w:fill="FFFFFF"/>
         </w:rPr>
-        <w:t>humble</w:t>
+        <w:t>Humble</w:t>
       </w:r>
       <w:r>
         <w:rPr>
@@ -684,7 +684,7 @@
           <w:rFonts w:ascii="Arial" w:hAnsi="Arial" w:cs="Arial"/>
           <w:shd w:val="clear" w:color="auto" w:fill="FFFFFF"/>
         </w:rPr>
-        <w:t>hardworking</w:t>
+        <w:t>Hardworking</w:t>
       </w:r>
       <w:r>
         <w:rPr>
@@ -697,7 +697,14 @@
           <w:rFonts w:ascii="Arial" w:hAnsi="Arial" w:cs="Arial"/>
           <w:shd w:val="clear" w:color="auto" w:fill="FFFFFF"/>
         </w:rPr>
-        <w:t>critical Thinker</w:t>
+        <w:t xml:space="preserve">Critical </w:t>
+      </w:r>
+      <w:r>
+        <w:rPr>
+          <w:rFonts w:ascii="Arial" w:hAnsi="Arial" w:cs="Arial"/>
+          <w:shd w:val="clear" w:color="auto" w:fill="FFFFFF"/>
+        </w:rPr>
+        <w:t>Thinker</w:t>
       </w:r>
       <w:r>
         <w:rPr>
@@ -710,7 +717,7 @@
           <w:rFonts w:ascii="Arial" w:hAnsi="Arial" w:cs="Arial"/>
           <w:shd w:val="clear" w:color="auto" w:fill="FFFFFF"/>
         </w:rPr>
-        <w:t>problem solver</w:t>
+        <w:t>Problem Solver</w:t>
       </w:r>
       <w:r>
         <w:rPr>
@@ -723,14 +730,77 @@
           <w:rFonts w:ascii="Arial" w:hAnsi="Arial" w:cs="Arial"/>
           <w:shd w:val="clear" w:color="auto" w:fill="FFFFFF"/>
         </w:rPr>
-        <w:t>fast learner, friendly,</w:t>
+        <w:t xml:space="preserve">Fast </w:t>
       </w:r>
       <w:r>
         <w:rPr>
           <w:rFonts w:ascii="Arial" w:hAnsi="Arial" w:cs="Arial"/>
           <w:shd w:val="clear" w:color="auto" w:fill="FFFFFF"/>
         </w:rPr>
-        <w:t xml:space="preserve"> ability to read and understand documentation</w:t>
+        <w:t>l</w:t>
+      </w:r>
+      <w:r>
+        <w:rPr>
+          <w:rFonts w:ascii="Arial" w:hAnsi="Arial" w:cs="Arial"/>
+          <w:shd w:val="clear" w:color="auto" w:fill="FFFFFF"/>
+        </w:rPr>
+        <w:t xml:space="preserve">earner, Friendly, Ability </w:t>
+      </w:r>
+      <w:r>
+        <w:rPr>
+          <w:rFonts w:ascii="Arial" w:hAnsi="Arial" w:cs="Arial"/>
+          <w:shd w:val="clear" w:color="auto" w:fill="FFFFFF"/>
+        </w:rPr>
+        <w:t>t</w:t>
+      </w:r>
+      <w:r>
+        <w:rPr>
+          <w:rFonts w:ascii="Arial" w:hAnsi="Arial" w:cs="Arial"/>
+          <w:shd w:val="clear" w:color="auto" w:fill="FFFFFF"/>
+        </w:rPr>
+        <w:t xml:space="preserve">o </w:t>
+      </w:r>
+      <w:r>
+        <w:rPr>
+          <w:rFonts w:ascii="Arial" w:hAnsi="Arial" w:cs="Arial"/>
+          <w:shd w:val="clear" w:color="auto" w:fill="FFFFFF"/>
+        </w:rPr>
+        <w:t>r</w:t>
+      </w:r>
+      <w:r>
+        <w:rPr>
+          <w:rFonts w:ascii="Arial" w:hAnsi="Arial" w:cs="Arial"/>
+          <w:shd w:val="clear" w:color="auto" w:fill="FFFFFF"/>
+        </w:rPr>
+        <w:t xml:space="preserve">ead </w:t>
+      </w:r>
+      <w:r>
+        <w:rPr>
+          <w:rFonts w:ascii="Arial" w:hAnsi="Arial" w:cs="Arial"/>
+          <w:shd w:val="clear" w:color="auto" w:fill="FFFFFF"/>
+        </w:rPr>
+        <w:t>and u</w:t>
+      </w:r>
+      <w:r>
+        <w:rPr>
+          <w:rFonts w:ascii="Arial" w:hAnsi="Arial" w:cs="Arial"/>
+          <w:shd w:val="clear" w:color="auto" w:fill="FFFFFF"/>
+        </w:rPr>
+        <w:t xml:space="preserve">nderstand </w:t>
+      </w:r>
+      <w:r>
+        <w:rPr>
+          <w:rFonts w:ascii="Arial" w:hAnsi="Arial" w:cs="Arial"/>
+          <w:shd w:val="clear" w:color="auto" w:fill="FFFFFF"/>
+        </w:rPr>
+        <w:t>d</w:t>
+      </w:r>
+      <w:r>
+        <w:rPr>
+          <w:rFonts w:ascii="Arial" w:hAnsi="Arial" w:cs="Arial"/>
+          <w:shd w:val="clear" w:color="auto" w:fill="FFFFFF"/>
+        </w:rPr>
+        <w:t>ocumentation</w:t>
       </w:r>
     </w:p>
     <w:p>
@@ -896,25 +966,55 @@
         <w:rPr>
           <w:rFonts w:ascii="Arial" w:hAnsi="Arial" w:cs="Arial"/>
         </w:rPr>
-        <w:t xml:space="preserve">reated controllers and routes, </w:t>
-      </w:r>
-      <w:r>
-        <w:rPr>
-          <w:rFonts w:ascii="Arial" w:hAnsi="Arial" w:cs="Arial"/>
-        </w:rPr>
-        <w:t xml:space="preserve">on controllers manage </w:t>
-      </w:r>
-      <w:r>
-        <w:rPr>
-          <w:rFonts w:ascii="Arial" w:hAnsi="Arial" w:cs="Arial"/>
-        </w:rPr>
-        <w:t>MongoDB (Mongoose)</w:t>
-      </w:r>
-      <w:r>
-        <w:rPr>
-          <w:rFonts w:ascii="Arial" w:hAnsi="Arial" w:cs="Arial"/>
-        </w:rPr>
-        <w:t xml:space="preserve"> collections using CRUD and filter response based on request. Used React.Js</w:t>
+        <w:t>reated controllers and routes</w:t>
+      </w:r>
+      <w:r>
+        <w:rPr>
+          <w:rFonts w:ascii="Arial" w:hAnsi="Arial" w:cs="Arial"/>
+        </w:rPr>
+        <w:t xml:space="preserve">; </w:t>
+      </w:r>
+      <w:r>
+        <w:rPr>
+          <w:rFonts w:ascii="Arial" w:hAnsi="Arial" w:cs="Arial"/>
+        </w:rPr>
+        <w:t xml:space="preserve">manage </w:t>
+      </w:r>
+      <w:r>
+        <w:rPr>
+          <w:rFonts w:ascii="Arial" w:hAnsi="Arial" w:cs="Arial"/>
+        </w:rPr>
+        <w:t xml:space="preserve">MongoDB </w:t>
+      </w:r>
+      <w:r>
+        <w:rPr>
+          <w:rFonts w:ascii="Arial" w:hAnsi="Arial" w:cs="Arial"/>
+        </w:rPr>
+        <w:t xml:space="preserve">collections using </w:t>
+      </w:r>
+      <w:r>
+        <w:rPr>
+          <w:rFonts w:ascii="Arial" w:hAnsi="Arial" w:cs="Arial"/>
+        </w:rPr>
+        <w:t xml:space="preserve">Mongoose </w:t>
+      </w:r>
+      <w:r>
+        <w:rPr>
+          <w:rFonts w:ascii="Arial" w:hAnsi="Arial" w:cs="Arial"/>
+        </w:rPr>
+        <w:t>and filter</w:t>
+      </w:r>
+      <w:r>
+        <w:rPr>
+          <w:rFonts w:ascii="Arial" w:hAnsi="Arial" w:cs="Arial"/>
+        </w:rPr>
+        <w:t xml:space="preserve"> or populated</w:t>
+      </w:r>
+      <w:r>
+        <w:rPr>
+          <w:rFonts w:ascii="Arial" w:hAnsi="Arial" w:cs="Arial"/>
+        </w:rPr>
+        <w:t xml:space="preserve"> response based on request. Used React.Js</w:t>
       </w:r>
       <w:r>
         <w:rPr>
@@ -962,13 +1062,19 @@
         <w:rPr>
           <w:rFonts w:ascii="Arial" w:hAnsi="Arial" w:cs="Arial"/>
         </w:rPr>
-        <w:t xml:space="preserve"> render data to components</w:t>
-      </w:r>
-      <w:r>
-        <w:rPr>
-          <w:rFonts w:ascii="Arial" w:hAnsi="Arial" w:cs="Arial"/>
-        </w:rPr>
-        <w:t xml:space="preserve">. Also created </w:t>
+        <w:t xml:space="preserve"> render data</w:t>
+      </w:r>
+      <w:r>
+        <w:rPr>
+          <w:rFonts w:ascii="Arial" w:hAnsi="Arial" w:cs="Arial"/>
+        </w:rPr>
+        <w:t xml:space="preserve">. </w:t>
+      </w:r>
+      <w:r>
+        <w:rPr>
+          <w:rFonts w:ascii="Arial" w:hAnsi="Arial" w:cs="Arial"/>
+        </w:rPr>
+        <w:t xml:space="preserve">Also created </w:t>
       </w:r>
       <w:r>
         <w:rPr>
@@ -992,7 +1098,13 @@
         <w:rPr>
           <w:rFonts w:ascii="Arial" w:hAnsi="Arial" w:cs="Arial"/>
         </w:rPr>
-        <w:t xml:space="preserve">, </w:t>
+        <w:t>.</w:t>
+      </w:r>
+      <w:r>
+        <w:rPr>
+          <w:rFonts w:ascii="Arial" w:hAnsi="Arial" w:cs="Arial"/>
+        </w:rPr>
+        <w:t xml:space="preserve"> </w:t>
       </w:r>
     </w:p>
     <w:p>
@@ -1118,7 +1230,13 @@
         <w:rPr>
           <w:rFonts w:ascii="Arial" w:hAnsi="Arial" w:cs="Arial"/>
         </w:rPr>
-        <w:t xml:space="preserve"> (</w:t>
+        <w:t xml:space="preserve"> </w:t>
+      </w:r>
+      <w:r>
+        <w:rPr>
+          <w:rFonts w:ascii="Arial" w:hAnsi="Arial" w:cs="Arial"/>
+        </w:rPr>
+        <w:t xml:space="preserve">database with </w:t>
       </w:r>
       <w:r>
         <w:rPr>
@@ -1130,12 +1248,6 @@
         <w:rPr>
           <w:rFonts w:ascii="Arial" w:hAnsi="Arial" w:cs="Arial"/>
         </w:rPr>
-        <w:t>)</w:t>
-      </w:r>
-      <w:r>
-        <w:rPr>
-          <w:rFonts w:ascii="Arial" w:hAnsi="Arial" w:cs="Arial"/>
-        </w:rPr>
         <w:t xml:space="preserve">, </w:t>
       </w:r>
       <w:r>
@@ -1166,67 +1278,79 @@
         <w:rPr>
           <w:rFonts w:ascii="Arial" w:hAnsi="Arial" w:cs="Arial"/>
         </w:rPr>
+        <w:t>. C</w:t>
+      </w:r>
+      <w:r>
+        <w:rPr>
+          <w:rFonts w:ascii="Arial" w:hAnsi="Arial" w:cs="Arial"/>
+        </w:rPr>
+        <w:t xml:space="preserve">lient side </w:t>
+      </w:r>
+      <w:r>
+        <w:rPr>
+          <w:rFonts w:ascii="Arial" w:hAnsi="Arial" w:cs="Arial"/>
+        </w:rPr>
+        <w:t xml:space="preserve">used </w:t>
+      </w:r>
+      <w:r>
+        <w:rPr>
+          <w:rFonts w:ascii="Arial" w:hAnsi="Arial" w:cs="Arial"/>
+        </w:rPr>
+        <w:t>b</w:t>
+      </w:r>
+      <w:r>
+        <w:rPr>
+          <w:rFonts w:ascii="Arial" w:hAnsi="Arial" w:cs="Arial"/>
+        </w:rPr>
+        <w:t xml:space="preserve">ootstrap, </w:t>
+      </w:r>
+      <w:r>
+        <w:rPr>
+          <w:rFonts w:ascii="Arial" w:hAnsi="Arial" w:cs="Arial"/>
+        </w:rPr>
+        <w:t>JQuery</w:t>
+      </w:r>
+      <w:r>
+        <w:rPr>
+          <w:rFonts w:ascii="Arial" w:hAnsi="Arial" w:cs="Arial"/>
+        </w:rPr>
         <w:t xml:space="preserve">, </w:t>
       </w:r>
       <w:r>
         <w:rPr>
           <w:rFonts w:ascii="Arial" w:hAnsi="Arial" w:cs="Arial"/>
         </w:rPr>
-        <w:t>on c</w:t>
-      </w:r>
-      <w:r>
-        <w:rPr>
-          <w:rFonts w:ascii="Arial" w:hAnsi="Arial" w:cs="Arial"/>
-        </w:rPr>
-        <w:t xml:space="preserve">lient side </w:t>
+        <w:t>API calls to server with AJAX</w:t>
+      </w:r>
+      <w:r>
+        <w:rPr>
+          <w:rFonts w:ascii="Arial" w:hAnsi="Arial" w:cs="Arial"/>
+        </w:rPr>
+        <w:t>.</w:t>
+      </w:r>
+      <w:r>
+        <w:rPr>
+          <w:rFonts w:ascii="Arial" w:hAnsi="Arial" w:cs="Arial"/>
+        </w:rPr>
+        <w:t xml:space="preserve"> </w:t>
+      </w:r>
+      <w:r>
+        <w:rPr>
+          <w:rFonts w:ascii="Arial" w:hAnsi="Arial" w:cs="Arial"/>
+        </w:rPr>
+        <w:t>S</w:t>
+      </w:r>
+      <w:r>
+        <w:rPr>
+          <w:rFonts w:ascii="Arial" w:hAnsi="Arial" w:cs="Arial"/>
+        </w:rPr>
+        <w:t xml:space="preserve">erver-side </w:t>
       </w:r>
       <w:r>
         <w:rPr>
           <w:rFonts w:ascii="Arial" w:hAnsi="Arial" w:cs="Arial"/>
         </w:rPr>
         <w:t xml:space="preserve">used </w:t>
-      </w:r>
-      <w:r>
-        <w:rPr>
-          <w:rFonts w:ascii="Arial" w:hAnsi="Arial" w:cs="Arial"/>
-        </w:rPr>
-        <w:t>b</w:t>
-      </w:r>
-      <w:r>
-        <w:rPr>
-          <w:rFonts w:ascii="Arial" w:hAnsi="Arial" w:cs="Arial"/>
-        </w:rPr>
-        <w:t xml:space="preserve">ootstrap, </w:t>
-      </w:r>
-      <w:r>
-        <w:rPr>
-          <w:rFonts w:ascii="Arial" w:hAnsi="Arial" w:cs="Arial"/>
-        </w:rPr>
-        <w:t>JQuery</w:t>
-      </w:r>
-      <w:r>
-        <w:rPr>
-          <w:rFonts w:ascii="Arial" w:hAnsi="Arial" w:cs="Arial"/>
-        </w:rPr>
-        <w:t>, client-side</w:t>
-      </w:r>
-      <w:r>
-        <w:rPr>
-          <w:rFonts w:ascii="Arial" w:hAnsi="Arial" w:cs="Arial"/>
-        </w:rPr>
-        <w:t xml:space="preserve"> </w:t>
-      </w:r>
-      <w:r>
-        <w:rPr>
-          <w:rFonts w:ascii="Arial" w:hAnsi="Arial" w:cs="Arial"/>
-        </w:rPr>
-        <w:t xml:space="preserve">API calls to server with AJAX, </w:t>
-      </w:r>
-      <w:r>
-        <w:rPr>
-          <w:rFonts w:ascii="Arial" w:hAnsi="Arial" w:cs="Arial"/>
-        </w:rPr>
-        <w:t xml:space="preserve">and server-side </w:t>
       </w:r>
       <w:r>
         <w:rPr>

</xml_diff>

<commit_message>
change cahce first to stale with
</commit_message>
<xml_diff>
--- a/client/public/docs/DanielSoledadResume.docx
+++ b/client/public/docs/DanielSoledadResume.docx
@@ -22,7 +22,8 @@
           <w:rFonts w:ascii="Arial" w:hAnsi="Arial" w:cs="Arial"/>
           <w:b/>
           <w:bCs/>
-          <w:u w:val="single"/>
+          <w:sz w:val="28"/>
+          <w:szCs w:val="28"/>
         </w:rPr>
       </w:pPr>
       <w:r>
@@ -30,9 +31,10 @@
           <w:rFonts w:ascii="Arial" w:hAnsi="Arial" w:cs="Arial"/>
           <w:b/>
           <w:bCs/>
-          <w:u w:val="single"/>
-        </w:rPr>
-        <w:t xml:space="preserve">DANIEL SOLEDAD </w:t>
+          <w:sz w:val="28"/>
+          <w:szCs w:val="28"/>
+        </w:rPr>
+        <w:t>DANIEL SOLEDAD</w:t>
       </w:r>
     </w:p>
     <w:p>
@@ -45,6 +47,8 @@
           <w:rFonts w:ascii="Arial" w:hAnsi="Arial" w:cs="Arial"/>
           <w:b/>
           <w:bCs/>
+          <w:sz w:val="24"/>
+          <w:szCs w:val="24"/>
         </w:rPr>
       </w:pPr>
       <w:r>
@@ -52,6 +56,8 @@
           <w:rFonts w:ascii="Arial" w:hAnsi="Arial" w:cs="Arial"/>
           <w:b/>
           <w:bCs/>
+          <w:sz w:val="24"/>
+          <w:szCs w:val="24"/>
         </w:rPr>
         <w:t>Full Stack Engineer || Tutor || Teaching Assistant || Seattle, WA</w:t>
       </w:r>
@@ -113,7 +119,7 @@
           <w:sz w:val="21"/>
           <w:szCs w:val="21"/>
         </w:rPr>
-        <w:t>||</w:t>
+        <w:t xml:space="preserve">- </w:t>
       </w:r>
       <w:r>
         <w:rPr>
@@ -169,8 +175,8 @@
         <w:adjustRightInd w:val="0"/>
         <w:jc w:val="center"/>
         <w:rPr>
-          <w:rFonts w:ascii="Arial" w:hAnsi="Arial" w:cs="Arial"/>
-          <w:b/>
+          <w:rStyle w:val="Hyperlink"/>
+          <w:rFonts w:ascii="Arial" w:hAnsi="Arial" w:cs="Arial"/>
           <w:sz w:val="21"/>
           <w:szCs w:val="21"/>
         </w:rPr>
@@ -219,7 +225,16 @@
           <w:sz w:val="21"/>
           <w:szCs w:val="21"/>
         </w:rPr>
-        <w:t xml:space="preserve">|| Email: </w:t>
+        <w:t>-</w:t>
+      </w:r>
+      <w:r>
+        <w:rPr>
+          <w:rFonts w:ascii="Arial" w:hAnsi="Arial" w:cs="Arial"/>
+          <w:b/>
+          <w:sz w:val="21"/>
+          <w:szCs w:val="21"/>
+        </w:rPr>
+        <w:t xml:space="preserve"> Email: </w:t>
       </w:r>
       <w:hyperlink r:id="rId8" w:history="1">
         <w:r>
@@ -239,15 +254,16 @@
           <w:sz w:val="21"/>
           <w:szCs w:val="21"/>
         </w:rPr>
-        <w:t xml:space="preserve"> ||</w:t>
-      </w:r>
-      <w:r>
-        <w:rPr>
-          <w:rFonts w:ascii="Arial" w:hAnsi="Arial" w:cs="Arial"/>
-          <w:sz w:val="21"/>
-          <w:szCs w:val="21"/>
-        </w:rPr>
         <w:t xml:space="preserve"> </w:t>
+      </w:r>
+      <w:r>
+        <w:rPr>
+          <w:rFonts w:ascii="Arial" w:hAnsi="Arial" w:cs="Arial"/>
+          <w:b/>
+          <w:sz w:val="21"/>
+          <w:szCs w:val="21"/>
+        </w:rPr>
+        <w:t xml:space="preserve">- </w:t>
       </w:r>
       <w:r>
         <w:rPr>
@@ -280,175 +296,6 @@
     </w:p>
     <w:p>
       <w:pPr>
-        <w:spacing w:after="80"/>
-        <w:jc w:val="center"/>
-        <w:rPr>
-          <w:rFonts w:ascii="Arial" w:eastAsia="Times New Roman" w:hAnsi="Arial" w:cs="Arial"/>
-          <w:u w:val="single"/>
-        </w:rPr>
-      </w:pPr>
-      <w:r>
-        <w:rPr>
-          <w:rFonts w:ascii="Arial" w:eastAsia="Times New Roman" w:hAnsi="Arial" w:cs="Arial"/>
-          <w:b/>
-          <w:bCs/>
-          <w:smallCaps/>
-          <w:color w:val="000000"/>
-          <w:u w:val="single"/>
-        </w:rPr>
-        <w:t>Summary</w:t>
-      </w:r>
-    </w:p>
-    <w:p>
-      <w:pPr>
-        <w:spacing w:after="80"/>
-        <w:rPr>
-          <w:rFonts w:ascii="Arial" w:eastAsia="Times New Roman" w:hAnsi="Arial" w:cs="Arial"/>
-          <w:color w:val="000000"/>
-          <w:sz w:val="21"/>
-          <w:szCs w:val="21"/>
-        </w:rPr>
-      </w:pPr>
-      <w:r>
-        <w:rPr>
-          <w:rFonts w:ascii="Arial" w:eastAsia="Times New Roman" w:hAnsi="Arial" w:cs="Arial"/>
-          <w:color w:val="000000"/>
-          <w:sz w:val="21"/>
-          <w:szCs w:val="21"/>
-        </w:rPr>
-        <w:t xml:space="preserve">Full Stack Engineer </w:t>
-      </w:r>
-      <w:r>
-        <w:rPr>
-          <w:rFonts w:ascii="Arial" w:eastAsia="Times New Roman" w:hAnsi="Arial" w:cs="Arial"/>
-          <w:color w:val="000000"/>
-          <w:sz w:val="21"/>
-          <w:szCs w:val="21"/>
-        </w:rPr>
-        <w:t>who</w:t>
-      </w:r>
-      <w:r>
-        <w:rPr>
-          <w:rFonts w:ascii="Arial" w:eastAsia="Times New Roman" w:hAnsi="Arial" w:cs="Arial"/>
-          <w:color w:val="000000"/>
-          <w:sz w:val="21"/>
-          <w:szCs w:val="21"/>
-        </w:rPr>
-        <w:t xml:space="preserve"> is a fast learner</w:t>
-      </w:r>
-      <w:r>
-        <w:rPr>
-          <w:rFonts w:ascii="Arial" w:eastAsia="Times New Roman" w:hAnsi="Arial" w:cs="Arial"/>
-          <w:color w:val="000000"/>
-          <w:sz w:val="21"/>
-          <w:szCs w:val="21"/>
-        </w:rPr>
-        <w:t xml:space="preserve">, </w:t>
-      </w:r>
-      <w:r>
-        <w:rPr>
-          <w:rFonts w:ascii="Arial" w:eastAsia="Times New Roman" w:hAnsi="Arial" w:cs="Arial"/>
-          <w:color w:val="000000"/>
-          <w:sz w:val="21"/>
-          <w:szCs w:val="21"/>
-        </w:rPr>
-        <w:t>critical thinker</w:t>
-      </w:r>
-      <w:r>
-        <w:rPr>
-          <w:rFonts w:ascii="Arial" w:eastAsia="Times New Roman" w:hAnsi="Arial" w:cs="Arial"/>
-          <w:color w:val="000000"/>
-          <w:sz w:val="21"/>
-          <w:szCs w:val="21"/>
-        </w:rPr>
-        <w:t xml:space="preserve"> and u</w:t>
-      </w:r>
-      <w:r>
-        <w:rPr>
-          <w:rFonts w:ascii="Arial" w:eastAsia="Times New Roman" w:hAnsi="Arial" w:cs="Arial"/>
-          <w:color w:val="000000"/>
-          <w:sz w:val="21"/>
-          <w:szCs w:val="21"/>
-        </w:rPr>
-        <w:t xml:space="preserve">ses analytical skills to create user-friendly applications. Graduated from intense coding bootcamp and later transitioned into a tutor and TA role to teach </w:t>
-      </w:r>
-      <w:r>
-        <w:rPr>
-          <w:rFonts w:ascii="Arial" w:eastAsia="Times New Roman" w:hAnsi="Arial" w:cs="Arial"/>
-          <w:color w:val="000000"/>
-          <w:sz w:val="21"/>
-          <w:szCs w:val="21"/>
-        </w:rPr>
-        <w:t xml:space="preserve">students </w:t>
-      </w:r>
-      <w:r>
-        <w:rPr>
-          <w:rFonts w:ascii="Arial" w:eastAsia="Times New Roman" w:hAnsi="Arial" w:cs="Arial"/>
-          <w:color w:val="000000"/>
-          <w:sz w:val="21"/>
-          <w:szCs w:val="21"/>
-        </w:rPr>
-        <w:t>web development concepts</w:t>
-      </w:r>
-      <w:r>
-        <w:rPr>
-          <w:rFonts w:ascii="Arial" w:eastAsia="Times New Roman" w:hAnsi="Arial" w:cs="Arial"/>
-          <w:color w:val="000000"/>
-          <w:sz w:val="21"/>
-          <w:szCs w:val="21"/>
-        </w:rPr>
-        <w:t>. Accustomed to high-stress work environments and guiding diverse groups in leadership roles that require accurate communication and strict time management.</w:t>
-      </w:r>
-    </w:p>
-    <w:p>
-      <w:pPr>
-        <w:spacing w:after="80"/>
-        <w:jc w:val="center"/>
-        <w:rPr>
-          <w:rFonts w:ascii="Arial" w:eastAsia="Times New Roman" w:hAnsi="Arial" w:cs="Arial"/>
-          <w:b/>
-          <w:bCs/>
-          <w:smallCaps/>
-          <w:color w:val="000000"/>
-          <w:u w:val="single"/>
-        </w:rPr>
-      </w:pPr>
-      <w:r>
-        <w:rPr>
-          <w:rFonts w:ascii="Arial" w:eastAsia="Times New Roman" w:hAnsi="Arial" w:cs="Arial"/>
-          <w:b/>
-          <w:bCs/>
-          <w:smallCaps/>
-          <w:color w:val="000000"/>
-          <w:u w:val="single"/>
-        </w:rPr>
-        <w:t>Educatio</w:t>
-      </w:r>
-      <w:r>
-        <w:rPr>
-          <w:rFonts w:ascii="Arial" w:eastAsia="Times New Roman" w:hAnsi="Arial" w:cs="Arial"/>
-          <w:b/>
-          <w:bCs/>
-          <w:smallCaps/>
-          <w:color w:val="000000"/>
-          <w:u w:val="single"/>
-        </w:rPr>
-        <w:t xml:space="preserve">n and </w:t>
-      </w:r>
-      <w:r>
-        <w:rPr>
-          <w:rFonts w:ascii="Arial" w:eastAsia="Times New Roman" w:hAnsi="Arial" w:cs="Arial"/>
-          <w:b/>
-          <w:bCs/>
-          <w:smallCaps/>
-          <w:color w:val="000000"/>
-          <w:u w:val="single"/>
-        </w:rPr>
-        <w:t>Technical Skills</w:t>
-      </w:r>
-    </w:p>
-    <w:p>
-      <w:pPr>
         <w:autoSpaceDE w:val="0"/>
         <w:autoSpaceDN w:val="0"/>
         <w:adjustRightInd w:val="0"/>
@@ -460,32 +307,405 @@
           <w:szCs w:val="21"/>
         </w:rPr>
       </w:pPr>
-      <w:r>
-        <w:rPr>
-          <w:rFonts w:ascii="Arial" w:hAnsi="Arial" w:cs="Arial"/>
-          <w:b/>
-          <w:sz w:val="21"/>
-          <w:szCs w:val="21"/>
-        </w:rPr>
-        <w:t xml:space="preserve">University of Washington | </w:t>
-      </w:r>
-      <w:r>
-        <w:rPr>
-          <w:rFonts w:ascii="Arial" w:hAnsi="Arial" w:cs="Arial"/>
-          <w:b/>
-          <w:sz w:val="21"/>
-          <w:szCs w:val="21"/>
-        </w:rPr>
-        <w:t xml:space="preserve">Coding </w:t>
-      </w:r>
-      <w:r>
-        <w:rPr>
-          <w:rFonts w:ascii="Arial" w:hAnsi="Arial" w:cs="Arial"/>
-          <w:b/>
-          <w:sz w:val="21"/>
-          <w:szCs w:val="21"/>
-        </w:rPr>
-        <w:t>Bootcamp Certificate | 2020-2021 | Seattle, WA</w:t>
+    </w:p>
+    <w:p>
+      <w:pPr>
+        <w:spacing w:after="80"/>
+        <w:rPr>
+          <w:rFonts w:ascii="Arial" w:eastAsia="Times New Roman" w:hAnsi="Arial" w:cs="Arial"/>
+          <w:sz w:val="24"/>
+          <w:szCs w:val="24"/>
+          <w:u w:val="single"/>
+        </w:rPr>
+      </w:pPr>
+      <w:r>
+        <w:rPr>
+          <w:rFonts w:ascii="Arial" w:eastAsia="Times New Roman" w:hAnsi="Arial" w:cs="Arial"/>
+          <w:b/>
+          <w:bCs/>
+          <w:smallCaps/>
+          <w:color w:val="000000"/>
+          <w:sz w:val="24"/>
+          <w:szCs w:val="24"/>
+          <w:u w:val="single"/>
+        </w:rPr>
+        <w:t>Summary</w:t>
+      </w:r>
+    </w:p>
+    <w:p>
+      <w:pPr>
+        <w:spacing w:after="80"/>
+        <w:rPr>
+          <w:rFonts w:ascii="Arial" w:hAnsi="Arial" w:cs="Arial"/>
+          <w:sz w:val="21"/>
+          <w:szCs w:val="21"/>
+        </w:rPr>
+      </w:pPr>
+      <w:r>
+        <w:rPr>
+          <w:rFonts w:ascii="Arial" w:eastAsia="Times New Roman" w:hAnsi="Arial" w:cs="Arial"/>
+          <w:color w:val="000000"/>
+          <w:sz w:val="21"/>
+          <w:szCs w:val="21"/>
+        </w:rPr>
+        <w:t xml:space="preserve">Full Stack Engineer </w:t>
+      </w:r>
+      <w:r>
+        <w:rPr>
+          <w:rFonts w:ascii="Arial" w:eastAsia="Times New Roman" w:hAnsi="Arial" w:cs="Arial"/>
+          <w:color w:val="000000"/>
+          <w:sz w:val="21"/>
+          <w:szCs w:val="21"/>
+        </w:rPr>
+        <w:t>who</w:t>
+      </w:r>
+      <w:r>
+        <w:rPr>
+          <w:rFonts w:ascii="Arial" w:eastAsia="Times New Roman" w:hAnsi="Arial" w:cs="Arial"/>
+          <w:color w:val="000000"/>
+          <w:sz w:val="21"/>
+          <w:szCs w:val="21"/>
+        </w:rPr>
+        <w:t xml:space="preserve"> is a fast learner</w:t>
+      </w:r>
+      <w:r>
+        <w:rPr>
+          <w:rFonts w:ascii="Arial" w:eastAsia="Times New Roman" w:hAnsi="Arial" w:cs="Arial"/>
+          <w:color w:val="000000"/>
+          <w:sz w:val="21"/>
+          <w:szCs w:val="21"/>
+        </w:rPr>
+        <w:t xml:space="preserve">, </w:t>
+      </w:r>
+      <w:r>
+        <w:rPr>
+          <w:rFonts w:ascii="Arial" w:eastAsia="Times New Roman" w:hAnsi="Arial" w:cs="Arial"/>
+          <w:color w:val="000000"/>
+          <w:sz w:val="21"/>
+          <w:szCs w:val="21"/>
+        </w:rPr>
+        <w:t>critical thinker</w:t>
+      </w:r>
+      <w:r>
+        <w:rPr>
+          <w:rFonts w:ascii="Arial" w:eastAsia="Times New Roman" w:hAnsi="Arial" w:cs="Arial"/>
+          <w:color w:val="000000"/>
+          <w:sz w:val="21"/>
+          <w:szCs w:val="21"/>
+        </w:rPr>
+        <w:t xml:space="preserve"> and u</w:t>
+      </w:r>
+      <w:r>
+        <w:rPr>
+          <w:rFonts w:ascii="Arial" w:eastAsia="Times New Roman" w:hAnsi="Arial" w:cs="Arial"/>
+          <w:color w:val="000000"/>
+          <w:sz w:val="21"/>
+          <w:szCs w:val="21"/>
+        </w:rPr>
+        <w:t xml:space="preserve">ses analytical skills to create user-friendly applications. </w:t>
+      </w:r>
+      <w:r>
+        <w:rPr>
+          <w:rFonts w:ascii="Arial" w:eastAsia="Times New Roman" w:hAnsi="Arial" w:cs="Arial"/>
+          <w:color w:val="000000"/>
+          <w:sz w:val="21"/>
+          <w:szCs w:val="21"/>
+        </w:rPr>
+        <w:t xml:space="preserve">Rapidly learned </w:t>
+      </w:r>
+      <w:r>
+        <w:rPr>
+          <w:rFonts w:ascii="Arial" w:eastAsia="Times New Roman" w:hAnsi="Arial" w:cs="Arial"/>
+          <w:color w:val="000000"/>
+          <w:sz w:val="21"/>
+          <w:szCs w:val="21"/>
+        </w:rPr>
+        <w:t xml:space="preserve">web development concepts from an </w:t>
+      </w:r>
+      <w:r>
+        <w:rPr>
+          <w:rFonts w:ascii="Arial" w:eastAsia="Times New Roman" w:hAnsi="Arial" w:cs="Arial"/>
+          <w:color w:val="000000"/>
+          <w:sz w:val="21"/>
+          <w:szCs w:val="21"/>
+        </w:rPr>
+        <w:t>intense coding bootcamp</w:t>
+      </w:r>
+      <w:r>
+        <w:rPr>
+          <w:rFonts w:ascii="Arial" w:eastAsia="Times New Roman" w:hAnsi="Arial" w:cs="Arial"/>
+          <w:color w:val="000000"/>
+          <w:sz w:val="21"/>
+          <w:szCs w:val="21"/>
+        </w:rPr>
+        <w:t xml:space="preserve">. </w:t>
+      </w:r>
+      <w:r>
+        <w:rPr>
+          <w:rFonts w:ascii="Arial" w:eastAsia="Times New Roman" w:hAnsi="Arial" w:cs="Arial"/>
+          <w:color w:val="000000"/>
+          <w:sz w:val="21"/>
+          <w:szCs w:val="21"/>
+        </w:rPr>
+        <w:t>L</w:t>
+      </w:r>
+      <w:r>
+        <w:rPr>
+          <w:rFonts w:ascii="Arial" w:eastAsia="Times New Roman" w:hAnsi="Arial" w:cs="Arial"/>
+          <w:color w:val="000000"/>
+          <w:sz w:val="21"/>
+          <w:szCs w:val="21"/>
+        </w:rPr>
+        <w:t>ater transitioned into TA</w:t>
+      </w:r>
+      <w:r>
+        <w:rPr>
+          <w:rFonts w:ascii="Arial" w:eastAsia="Times New Roman" w:hAnsi="Arial" w:cs="Arial"/>
+          <w:color w:val="000000"/>
+          <w:sz w:val="21"/>
+          <w:szCs w:val="21"/>
+        </w:rPr>
+        <w:t xml:space="preserve"> and Tutor</w:t>
+      </w:r>
+      <w:r>
+        <w:rPr>
+          <w:rFonts w:ascii="Arial" w:eastAsia="Times New Roman" w:hAnsi="Arial" w:cs="Arial"/>
+          <w:color w:val="000000"/>
+          <w:sz w:val="21"/>
+          <w:szCs w:val="21"/>
+        </w:rPr>
+        <w:t xml:space="preserve"> role to</w:t>
+      </w:r>
+      <w:r>
+        <w:rPr>
+          <w:rFonts w:ascii="Arial" w:eastAsia="Times New Roman" w:hAnsi="Arial" w:cs="Arial"/>
+          <w:color w:val="000000"/>
+          <w:sz w:val="21"/>
+          <w:szCs w:val="21"/>
+        </w:rPr>
+        <w:t xml:space="preserve"> help</w:t>
+      </w:r>
+      <w:r>
+        <w:rPr>
+          <w:rFonts w:ascii="Arial" w:eastAsia="Times New Roman" w:hAnsi="Arial" w:cs="Arial"/>
+          <w:color w:val="000000"/>
+          <w:sz w:val="21"/>
+          <w:szCs w:val="21"/>
+        </w:rPr>
+        <w:t xml:space="preserve"> teach </w:t>
+      </w:r>
+      <w:r>
+        <w:rPr>
+          <w:rFonts w:ascii="Arial" w:eastAsia="Times New Roman" w:hAnsi="Arial" w:cs="Arial"/>
+          <w:color w:val="000000"/>
+          <w:sz w:val="21"/>
+          <w:szCs w:val="21"/>
+        </w:rPr>
+        <w:t xml:space="preserve">30 plus </w:t>
+      </w:r>
+      <w:r>
+        <w:rPr>
+          <w:rFonts w:ascii="Arial" w:eastAsia="Times New Roman" w:hAnsi="Arial" w:cs="Arial"/>
+          <w:color w:val="000000"/>
+          <w:sz w:val="21"/>
+          <w:szCs w:val="21"/>
+        </w:rPr>
+        <w:t>students’</w:t>
+      </w:r>
+      <w:r>
+        <w:rPr>
+          <w:rFonts w:ascii="Arial" w:eastAsia="Times New Roman" w:hAnsi="Arial" w:cs="Arial"/>
+          <w:color w:val="000000"/>
+          <w:sz w:val="21"/>
+          <w:szCs w:val="21"/>
+        </w:rPr>
+        <w:t xml:space="preserve"> </w:t>
+      </w:r>
+      <w:r>
+        <w:rPr>
+          <w:rFonts w:ascii="Arial" w:eastAsia="Times New Roman" w:hAnsi="Arial" w:cs="Arial"/>
+          <w:color w:val="000000"/>
+          <w:sz w:val="21"/>
+          <w:szCs w:val="21"/>
+        </w:rPr>
+        <w:t xml:space="preserve">full stack development </w:t>
+      </w:r>
+      <w:r>
+        <w:rPr>
+          <w:rFonts w:ascii="Arial" w:eastAsia="Times New Roman" w:hAnsi="Arial" w:cs="Arial"/>
+          <w:color w:val="000000"/>
+          <w:sz w:val="21"/>
+          <w:szCs w:val="21"/>
+        </w:rPr>
+        <w:t>concepts</w:t>
+      </w:r>
+      <w:r>
+        <w:rPr>
+          <w:rFonts w:ascii="Arial" w:eastAsia="Times New Roman" w:hAnsi="Arial" w:cs="Arial"/>
+          <w:color w:val="000000"/>
+          <w:sz w:val="21"/>
+          <w:szCs w:val="21"/>
+        </w:rPr>
+        <w:t xml:space="preserve"> like React, Mongo DB, Node, </w:t>
+      </w:r>
+      <w:r>
+        <w:rPr>
+          <w:rFonts w:ascii="Arial" w:eastAsia="Times New Roman" w:hAnsi="Arial" w:cs="Arial"/>
+          <w:color w:val="000000"/>
+          <w:sz w:val="21"/>
+          <w:szCs w:val="21"/>
+        </w:rPr>
+        <w:t>and Express.</w:t>
+      </w:r>
+      <w:r>
+        <w:rPr>
+          <w:rFonts w:ascii="Arial" w:eastAsia="Times New Roman" w:hAnsi="Arial" w:cs="Arial"/>
+          <w:color w:val="000000"/>
+          <w:sz w:val="21"/>
+          <w:szCs w:val="21"/>
+        </w:rPr>
+        <w:t xml:space="preserve"> </w:t>
+      </w:r>
+      <w:r>
+        <w:rPr>
+          <w:rFonts w:ascii="Arial" w:hAnsi="Arial" w:cs="Arial"/>
+          <w:sz w:val="21"/>
+          <w:szCs w:val="21"/>
+        </w:rPr>
+        <w:t xml:space="preserve">Natural team leader that used critical </w:t>
+      </w:r>
+      <w:r>
+        <w:rPr>
+          <w:rFonts w:ascii="Arial" w:hAnsi="Arial" w:cs="Arial"/>
+          <w:sz w:val="21"/>
+          <w:szCs w:val="21"/>
+        </w:rPr>
+        <w:t xml:space="preserve">thinking and </w:t>
+      </w:r>
+      <w:r>
+        <w:rPr>
+          <w:rFonts w:ascii="Arial" w:eastAsia="Times New Roman" w:hAnsi="Arial" w:cs="Arial"/>
+          <w:color w:val="000000"/>
+          <w:sz w:val="21"/>
+          <w:szCs w:val="21"/>
+        </w:rPr>
+        <w:t xml:space="preserve">analytical skills </w:t>
+      </w:r>
+      <w:r>
+        <w:rPr>
+          <w:rFonts w:ascii="Arial" w:hAnsi="Arial" w:cs="Arial"/>
+          <w:sz w:val="21"/>
+          <w:szCs w:val="21"/>
+        </w:rPr>
+        <w:t>to plan and</w:t>
+      </w:r>
+      <w:r>
+        <w:rPr>
+          <w:rFonts w:ascii="Arial" w:hAnsi="Arial" w:cs="Arial"/>
+          <w:sz w:val="21"/>
+          <w:szCs w:val="21"/>
+        </w:rPr>
+        <w:t xml:space="preserve"> </w:t>
+      </w:r>
+      <w:r>
+        <w:rPr>
+          <w:rFonts w:ascii="Arial" w:hAnsi="Arial" w:cs="Arial"/>
+          <w:sz w:val="21"/>
+          <w:szCs w:val="21"/>
+        </w:rPr>
+        <w:t>accomplish</w:t>
+      </w:r>
+      <w:r>
+        <w:rPr>
+          <w:rFonts w:ascii="Arial" w:hAnsi="Arial" w:cs="Arial"/>
+          <w:sz w:val="21"/>
+          <w:szCs w:val="21"/>
+        </w:rPr>
+        <w:t xml:space="preserve"> </w:t>
+      </w:r>
+      <w:r>
+        <w:rPr>
+          <w:rFonts w:ascii="Arial" w:hAnsi="Arial" w:cs="Arial"/>
+          <w:sz w:val="21"/>
+          <w:szCs w:val="21"/>
+        </w:rPr>
+        <w:t xml:space="preserve">responsive </w:t>
+      </w:r>
+      <w:r>
+        <w:rPr>
+          <w:rFonts w:ascii="Arial" w:hAnsi="Arial" w:cs="Arial"/>
+          <w:sz w:val="21"/>
+          <w:szCs w:val="21"/>
+        </w:rPr>
+        <w:t xml:space="preserve">and user-friendly applications </w:t>
+      </w:r>
+      <w:r>
+        <w:rPr>
+          <w:rFonts w:ascii="Arial" w:hAnsi="Arial" w:cs="Arial"/>
+          <w:sz w:val="21"/>
+          <w:szCs w:val="21"/>
+        </w:rPr>
+        <w:t xml:space="preserve">that require </w:t>
+      </w:r>
+      <w:r>
+        <w:rPr>
+          <w:rFonts w:ascii="Arial" w:hAnsi="Arial" w:cs="Arial"/>
+          <w:sz w:val="21"/>
+          <w:szCs w:val="21"/>
+        </w:rPr>
+        <w:t>communication and strict time management.</w:t>
+      </w:r>
+    </w:p>
+    <w:p>
+      <w:pPr>
+        <w:spacing w:after="80"/>
+        <w:rPr>
+          <w:rFonts w:ascii="Arial" w:eastAsia="Times New Roman" w:hAnsi="Arial" w:cs="Arial"/>
+          <w:color w:val="000000"/>
+          <w:sz w:val="21"/>
+          <w:szCs w:val="21"/>
+        </w:rPr>
+      </w:pPr>
+    </w:p>
+    <w:p>
+      <w:pPr>
+        <w:spacing w:after="80"/>
+        <w:rPr>
+          <w:rFonts w:ascii="Arial" w:eastAsia="Times New Roman" w:hAnsi="Arial" w:cs="Arial"/>
+          <w:b/>
+          <w:bCs/>
+          <w:smallCaps/>
+          <w:color w:val="000000"/>
+          <w:sz w:val="24"/>
+          <w:szCs w:val="24"/>
+          <w:u w:val="single"/>
+        </w:rPr>
+      </w:pPr>
+      <w:r>
+        <w:rPr>
+          <w:rFonts w:ascii="Arial" w:eastAsia="Times New Roman" w:hAnsi="Arial" w:cs="Arial"/>
+          <w:b/>
+          <w:bCs/>
+          <w:smallCaps/>
+          <w:color w:val="000000"/>
+          <w:sz w:val="24"/>
+          <w:szCs w:val="24"/>
+          <w:u w:val="single"/>
+        </w:rPr>
+        <w:t xml:space="preserve">Education and </w:t>
+      </w:r>
+      <w:r>
+        <w:rPr>
+          <w:rFonts w:ascii="Arial" w:eastAsia="Times New Roman" w:hAnsi="Arial" w:cs="Arial"/>
+          <w:b/>
+          <w:bCs/>
+          <w:smallCaps/>
+          <w:color w:val="000000"/>
+          <w:sz w:val="24"/>
+          <w:szCs w:val="24"/>
+          <w:u w:val="single"/>
+        </w:rPr>
+        <w:t>Technical Skills</w:t>
       </w:r>
     </w:p>
     <w:p>
@@ -493,36 +713,173 @@
         <w:autoSpaceDE w:val="0"/>
         <w:autoSpaceDN w:val="0"/>
         <w:adjustRightInd w:val="0"/>
-        <w:jc w:val="center"/>
-        <w:rPr>
-          <w:rFonts w:ascii="Arial" w:hAnsi="Arial" w:cs="Arial"/>
-          <w:b/>
-          <w:sz w:val="21"/>
-          <w:szCs w:val="21"/>
-        </w:rPr>
-      </w:pPr>
+        <w:rPr>
+          <w:rFonts w:ascii="Arial" w:hAnsi="Arial" w:cs="Arial"/>
+          <w:b/>
+          <w:sz w:val="21"/>
+          <w:szCs w:val="21"/>
+        </w:rPr>
+      </w:pPr>
+      <w:r>
+        <w:rPr>
+          <w:rFonts w:ascii="Arial" w:hAnsi="Arial" w:cs="Arial"/>
+          <w:b/>
+          <w:sz w:val="21"/>
+          <w:szCs w:val="21"/>
+        </w:rPr>
+        <w:t>University of Washington</w:t>
+      </w:r>
+      <w:r>
+        <w:rPr>
+          <w:rFonts w:ascii="Arial" w:hAnsi="Arial" w:cs="Arial"/>
+          <w:b/>
+          <w:sz w:val="21"/>
+          <w:szCs w:val="21"/>
+        </w:rPr>
+        <w:t xml:space="preserve"> - </w:t>
+      </w:r>
+      <w:r>
+        <w:rPr>
+          <w:rFonts w:ascii="Arial" w:hAnsi="Arial" w:cs="Arial"/>
+          <w:b/>
+          <w:sz w:val="21"/>
+          <w:szCs w:val="21"/>
+        </w:rPr>
+        <w:t xml:space="preserve">Coding </w:t>
+      </w:r>
+      <w:r>
+        <w:rPr>
+          <w:rFonts w:ascii="Arial" w:hAnsi="Arial" w:cs="Arial"/>
+          <w:b/>
+          <w:sz w:val="21"/>
+          <w:szCs w:val="21"/>
+        </w:rPr>
+        <w:t xml:space="preserve">Bootcamp Certificate </w:t>
+      </w:r>
+      <w:r>
+        <w:rPr>
+          <w:rFonts w:ascii="Arial" w:hAnsi="Arial" w:cs="Arial"/>
+          <w:b/>
+          <w:sz w:val="21"/>
+          <w:szCs w:val="21"/>
+        </w:rPr>
+        <w:t xml:space="preserve">- </w:t>
+      </w:r>
+      <w:r>
+        <w:rPr>
+          <w:rFonts w:ascii="Arial" w:hAnsi="Arial" w:cs="Arial"/>
+          <w:b/>
+          <w:sz w:val="21"/>
+          <w:szCs w:val="21"/>
+        </w:rPr>
+        <w:t xml:space="preserve">2020-2021 </w:t>
+      </w:r>
+      <w:r>
+        <w:rPr>
+          <w:rFonts w:ascii="Arial" w:hAnsi="Arial" w:cs="Arial"/>
+          <w:b/>
+          <w:sz w:val="21"/>
+          <w:szCs w:val="21"/>
+        </w:rPr>
+        <w:t xml:space="preserve">- </w:t>
+      </w:r>
+      <w:r>
+        <w:rPr>
+          <w:rFonts w:ascii="Arial" w:hAnsi="Arial" w:cs="Arial"/>
+          <w:b/>
+          <w:sz w:val="21"/>
+          <w:szCs w:val="21"/>
+        </w:rPr>
+        <w:t>Seattle, WA</w:t>
+      </w:r>
     </w:p>
     <w:p>
       <w:pPr>
         <w:autoSpaceDE w:val="0"/>
         <w:autoSpaceDN w:val="0"/>
         <w:adjustRightInd w:val="0"/>
-        <w:jc w:val="center"/>
-        <w:rPr>
-          <w:rFonts w:ascii="Arial" w:hAnsi="Arial" w:cs="Arial"/>
-          <w:b/>
-          <w:sz w:val="21"/>
-          <w:szCs w:val="21"/>
-        </w:rPr>
-      </w:pPr>
-      <w:r>
-        <w:rPr>
-          <w:rFonts w:ascii="Arial" w:hAnsi="Arial" w:cs="Arial"/>
-          <w:b/>
-          <w:sz w:val="21"/>
-          <w:szCs w:val="21"/>
-        </w:rPr>
-        <w:t>Sanford-Brown College | Software Engineering | 2013-2015 | Tukwila, WA</w:t>
+        <w:rPr>
+          <w:rFonts w:ascii="Arial" w:hAnsi="Arial" w:cs="Arial"/>
+          <w:b/>
+          <w:sz w:val="21"/>
+          <w:szCs w:val="21"/>
+        </w:rPr>
+      </w:pPr>
+    </w:p>
+    <w:p>
+      <w:pPr>
+        <w:autoSpaceDE w:val="0"/>
+        <w:autoSpaceDN w:val="0"/>
+        <w:adjustRightInd w:val="0"/>
+        <w:rPr>
+          <w:rFonts w:ascii="Arial" w:hAnsi="Arial" w:cs="Arial"/>
+          <w:b/>
+          <w:sz w:val="21"/>
+          <w:szCs w:val="21"/>
+        </w:rPr>
+      </w:pPr>
+      <w:r>
+        <w:rPr>
+          <w:rFonts w:ascii="Arial" w:hAnsi="Arial" w:cs="Arial"/>
+          <w:b/>
+          <w:sz w:val="21"/>
+          <w:szCs w:val="21"/>
+        </w:rPr>
+        <w:t xml:space="preserve">Sanford-Brown College </w:t>
+      </w:r>
+      <w:r>
+        <w:rPr>
+          <w:rFonts w:ascii="Arial" w:hAnsi="Arial" w:cs="Arial"/>
+          <w:b/>
+          <w:sz w:val="21"/>
+          <w:szCs w:val="21"/>
+        </w:rPr>
+        <w:t xml:space="preserve">- </w:t>
+      </w:r>
+      <w:r>
+        <w:rPr>
+          <w:rFonts w:ascii="Arial" w:hAnsi="Arial" w:cs="Arial"/>
+          <w:b/>
+          <w:sz w:val="21"/>
+          <w:szCs w:val="21"/>
+        </w:rPr>
+        <w:t xml:space="preserve">Software Engineering </w:t>
+      </w:r>
+      <w:r>
+        <w:rPr>
+          <w:rFonts w:ascii="Arial" w:hAnsi="Arial" w:cs="Arial"/>
+          <w:b/>
+          <w:sz w:val="21"/>
+          <w:szCs w:val="21"/>
+        </w:rPr>
+        <w:t xml:space="preserve">- </w:t>
+      </w:r>
+      <w:r>
+        <w:rPr>
+          <w:rFonts w:ascii="Arial" w:hAnsi="Arial" w:cs="Arial"/>
+          <w:b/>
+          <w:sz w:val="21"/>
+          <w:szCs w:val="21"/>
+        </w:rPr>
+        <w:t xml:space="preserve">2013-2015 </w:t>
+      </w:r>
+      <w:r>
+        <w:rPr>
+          <w:rFonts w:ascii="Arial" w:hAnsi="Arial" w:cs="Arial"/>
+          <w:b/>
+          <w:sz w:val="21"/>
+          <w:szCs w:val="21"/>
+        </w:rPr>
+        <w:t>-</w:t>
+      </w:r>
+      <w:r>
+        <w:rPr>
+          <w:rFonts w:ascii="Arial" w:hAnsi="Arial" w:cs="Arial"/>
+          <w:b/>
+          <w:sz w:val="21"/>
+          <w:szCs w:val="21"/>
+        </w:rPr>
+        <w:t>Tukwila, WA</w:t>
       </w:r>
     </w:p>
     <w:p>
@@ -603,6 +960,30 @@
         </w:rPr>
         <w:t>:  JQuery, Bootstrap, Bulma, Node, Express, Handelbars.js, ReactJS, React Native, NextJs, Sequelize, Mongoose, Tailwind</w:t>
       </w:r>
+      <w:r>
+        <w:rPr>
+          <w:rFonts w:ascii="Arial" w:hAnsi="Arial" w:cs="Arial"/>
+          <w:sz w:val="21"/>
+          <w:szCs w:val="21"/>
+        </w:rPr>
+        <w:t>, P</w:t>
+      </w:r>
+      <w:r>
+        <w:rPr>
+          <w:rFonts w:ascii="Arial" w:hAnsi="Arial" w:cs="Arial"/>
+          <w:sz w:val="21"/>
+          <w:szCs w:val="21"/>
+        </w:rPr>
+        <w:t>assport.js</w:t>
+      </w:r>
+      <w:r>
+        <w:rPr>
+          <w:rFonts w:ascii="Arial" w:hAnsi="Arial" w:cs="Arial"/>
+          <w:sz w:val="21"/>
+          <w:szCs w:val="21"/>
+        </w:rPr>
+        <w:t xml:space="preserve">, Nodemailer.Js, </w:t>
+      </w:r>
     </w:p>
     <w:p>
       <w:pPr>
@@ -641,6 +1022,14 @@
         </w:rPr>
         <w:t>, Heroku, Firebase, Git, Npm, Eslint</w:t>
       </w:r>
+      <w:r>
+        <w:rPr>
+          <w:rFonts w:ascii="Arial" w:eastAsia="Calibri" w:hAnsi="Arial" w:cs="Arial"/>
+          <w:sz w:val="21"/>
+          <w:szCs w:val="21"/>
+        </w:rPr>
+        <w:t>, Yarn</w:t>
+      </w:r>
     </w:p>
     <w:p>
       <w:pPr>
@@ -775,14 +1164,25 @@
     </w:p>
     <w:p>
       <w:pPr>
+        <w:rPr>
+          <w:rFonts w:ascii="Arial" w:hAnsi="Arial" w:cs="Arial"/>
+          <w:sz w:val="21"/>
+          <w:szCs w:val="21"/>
+          <w:shd w:val="clear" w:color="auto" w:fill="FFFFFF"/>
+        </w:rPr>
+      </w:pPr>
+    </w:p>
+    <w:p>
+      <w:pPr>
         <w:spacing w:after="80"/>
-        <w:jc w:val="center"/>
         <w:rPr>
           <w:rFonts w:ascii="Arial" w:eastAsia="Times New Roman" w:hAnsi="Arial" w:cs="Arial"/>
           <w:b/>
           <w:bCs/>
           <w:smallCaps/>
           <w:color w:val="000000"/>
+          <w:sz w:val="24"/>
+          <w:szCs w:val="24"/>
           <w:u w:val="single"/>
         </w:rPr>
       </w:pPr>
@@ -793,6 +1193,8 @@
           <w:bCs/>
           <w:smallCaps/>
           <w:color w:val="000000"/>
+          <w:sz w:val="24"/>
+          <w:szCs w:val="24"/>
           <w:u w:val="single"/>
         </w:rPr>
         <w:t>Projects</w:t>
@@ -802,9 +1204,12 @@
       <w:pPr>
         <w:spacing w:after="80"/>
         <w:rPr>
+          <w:rStyle w:val="Hyperlink"/>
           <w:rFonts w:ascii="Arial" w:eastAsia="Times New Roman" w:hAnsi="Arial" w:cs="Arial"/>
-          <w:sz w:val="21"/>
-          <w:szCs w:val="21"/>
+          <w:color w:val="auto"/>
+          <w:sz w:val="21"/>
+          <w:szCs w:val="21"/>
+          <w:u w:val="none"/>
         </w:rPr>
       </w:pPr>
       <w:r>
@@ -825,17 +1230,6 @@
         </w:rPr>
         <w:t xml:space="preserve">: </w:t>
       </w:r>
-    </w:p>
-    <w:p>
-      <w:pPr>
-        <w:spacing w:after="80"/>
-        <w:rPr>
-          <w:rStyle w:val="Hyperlink"/>
-          <w:rFonts w:ascii="Arial" w:hAnsi="Arial" w:cs="Arial"/>
-          <w:sz w:val="21"/>
-          <w:szCs w:val="21"/>
-        </w:rPr>
-      </w:pPr>
       <w:hyperlink r:id="rId10" w:history="1">
         <w:r>
           <w:rPr>
@@ -1066,40 +1460,152 @@
     </w:p>
     <w:p>
       <w:pPr>
+        <w:pStyle w:val="ListParagraph"/>
+        <w:numPr>
+          <w:ilvl w:val="0"/>
+          <w:numId w:val="21"/>
+        </w:numPr>
         <w:autoSpaceDE w:val="0"/>
         <w:autoSpaceDN w:val="0"/>
         <w:adjustRightInd w:val="0"/>
         <w:rPr>
           <w:rFonts w:ascii="Arial" w:hAnsi="Arial" w:cs="Arial"/>
-          <w:b/>
-          <w:bCs/>
-          <w:sz w:val="21"/>
-          <w:szCs w:val="21"/>
-        </w:rPr>
-      </w:pPr>
-      <w:r>
-        <w:rPr>
-          <w:rFonts w:ascii="Arial" w:hAnsi="Arial" w:cs="Arial"/>
-          <w:b/>
-          <w:bCs/>
-          <w:sz w:val="21"/>
-          <w:szCs w:val="21"/>
-        </w:rPr>
-        <w:t xml:space="preserve">Workout Buddies: </w:t>
+          <w:sz w:val="21"/>
+          <w:szCs w:val="21"/>
+        </w:rPr>
+      </w:pPr>
+      <w:r>
+        <w:rPr>
+          <w:rFonts w:ascii="Arial" w:hAnsi="Arial" w:cs="Arial"/>
+          <w:sz w:val="21"/>
+          <w:szCs w:val="21"/>
+        </w:rPr>
+        <w:t xml:space="preserve">Added functionally to React components by </w:t>
+      </w:r>
+      <w:r>
+        <w:rPr>
+          <w:rFonts w:ascii="Arial" w:hAnsi="Arial" w:cs="Arial"/>
+          <w:sz w:val="21"/>
+          <w:szCs w:val="21"/>
+        </w:rPr>
+        <w:t>creating click events, API calls and manipulation context</w:t>
       </w:r>
     </w:p>
     <w:p>
       <w:pPr>
+        <w:pStyle w:val="ListParagraph"/>
+        <w:numPr>
+          <w:ilvl w:val="0"/>
+          <w:numId w:val="21"/>
+        </w:numPr>
         <w:autoSpaceDE w:val="0"/>
         <w:autoSpaceDN w:val="0"/>
         <w:adjustRightInd w:val="0"/>
         <w:rPr>
+          <w:rFonts w:ascii="Arial" w:hAnsi="Arial" w:cs="Arial"/>
+          <w:sz w:val="21"/>
+          <w:szCs w:val="21"/>
+        </w:rPr>
+      </w:pPr>
+      <w:r>
+        <w:rPr>
+          <w:rFonts w:ascii="Arial" w:hAnsi="Arial" w:cs="Arial"/>
+          <w:sz w:val="21"/>
+          <w:szCs w:val="21"/>
+        </w:rPr>
+        <w:t>Refactor</w:t>
+      </w:r>
+      <w:r>
+        <w:rPr>
+          <w:rFonts w:ascii="Arial" w:hAnsi="Arial" w:cs="Arial"/>
+          <w:sz w:val="21"/>
+          <w:szCs w:val="21"/>
+        </w:rPr>
+        <w:t xml:space="preserve"> </w:t>
+      </w:r>
+      <w:r>
+        <w:rPr>
+          <w:rFonts w:ascii="Arial" w:hAnsi="Arial" w:cs="Arial"/>
+          <w:sz w:val="21"/>
+          <w:szCs w:val="21"/>
+        </w:rPr>
+        <w:t xml:space="preserve">React </w:t>
+      </w:r>
+      <w:r>
+        <w:rPr>
+          <w:rFonts w:ascii="Arial" w:hAnsi="Arial" w:cs="Arial"/>
+          <w:sz w:val="21"/>
+          <w:szCs w:val="21"/>
+        </w:rPr>
+        <w:t>C</w:t>
+      </w:r>
+      <w:r>
+        <w:rPr>
+          <w:rFonts w:ascii="Arial" w:hAnsi="Arial" w:cs="Arial"/>
+          <w:sz w:val="21"/>
+          <w:szCs w:val="21"/>
+        </w:rPr>
+        <w:t>omponents</w:t>
+      </w:r>
+      <w:r>
+        <w:rPr>
+          <w:rFonts w:ascii="Arial" w:hAnsi="Arial" w:cs="Arial"/>
+          <w:sz w:val="21"/>
+          <w:szCs w:val="21"/>
+        </w:rPr>
+        <w:t xml:space="preserve"> </w:t>
+      </w:r>
+      <w:r>
+        <w:rPr>
+          <w:rFonts w:ascii="Arial" w:hAnsi="Arial" w:cs="Arial"/>
+          <w:sz w:val="21"/>
+          <w:szCs w:val="21"/>
+        </w:rPr>
+        <w:t xml:space="preserve">use custom </w:t>
+      </w:r>
+      <w:r>
+        <w:rPr>
+          <w:rFonts w:ascii="Arial" w:hAnsi="Arial" w:cs="Arial"/>
+          <w:sz w:val="21"/>
+          <w:szCs w:val="21"/>
+        </w:rPr>
+        <w:t xml:space="preserve">Form input </w:t>
+      </w:r>
+      <w:r>
+        <w:rPr>
+          <w:rFonts w:ascii="Arial" w:hAnsi="Arial" w:cs="Arial"/>
+          <w:sz w:val="21"/>
+          <w:szCs w:val="21"/>
+        </w:rPr>
+        <w:t>hooks to keep components cleaner</w:t>
+      </w:r>
+    </w:p>
+    <w:p>
+      <w:pPr>
+        <w:autoSpaceDE w:val="0"/>
+        <w:autoSpaceDN w:val="0"/>
+        <w:adjustRightInd w:val="0"/>
+        <w:rPr>
           <w:rStyle w:val="Hyperlink"/>
           <w:rFonts w:ascii="Arial" w:hAnsi="Arial" w:cs="Arial"/>
-          <w:sz w:val="21"/>
-          <w:szCs w:val="21"/>
-        </w:rPr>
-      </w:pPr>
+          <w:b/>
+          <w:bCs/>
+          <w:color w:val="auto"/>
+          <w:sz w:val="21"/>
+          <w:szCs w:val="21"/>
+          <w:u w:val="none"/>
+        </w:rPr>
+      </w:pPr>
+      <w:r>
+        <w:rPr>
+          <w:rFonts w:ascii="Arial" w:hAnsi="Arial" w:cs="Arial"/>
+          <w:b/>
+          <w:bCs/>
+          <w:sz w:val="21"/>
+          <w:szCs w:val="21"/>
+        </w:rPr>
+        <w:t xml:space="preserve">Workout Buddies: </w:t>
+      </w:r>
       <w:hyperlink r:id="rId12" w:history="1">
         <w:r>
           <w:rPr>
@@ -1164,7 +1670,23 @@
           <w:sz w:val="21"/>
           <w:szCs w:val="21"/>
         </w:rPr>
-        <w:t xml:space="preserve">MySQL, Express, React, Node </w:t>
+        <w:t>MySQL, Express, Nod</w:t>
+      </w:r>
+      <w:r>
+        <w:rPr>
+          <w:rFonts w:ascii="Arial" w:hAnsi="Arial" w:cs="Arial"/>
+          <w:sz w:val="21"/>
+          <w:szCs w:val="21"/>
+        </w:rPr>
+        <w:t>, Handlebars.js</w:t>
+      </w:r>
+      <w:r>
+        <w:rPr>
+          <w:rFonts w:ascii="Arial" w:hAnsi="Arial" w:cs="Arial"/>
+          <w:sz w:val="21"/>
+          <w:szCs w:val="21"/>
+        </w:rPr>
+        <w:t xml:space="preserve"> </w:t>
       </w:r>
       <w:r>
         <w:rPr>
@@ -1197,7 +1719,39 @@
           <w:sz w:val="21"/>
           <w:szCs w:val="21"/>
         </w:rPr>
-        <w:t xml:space="preserve">Team lead used click up to set up task for team mates to meet project deadline. </w:t>
+        <w:t>Team lead</w:t>
+      </w:r>
+      <w:r>
+        <w:rPr>
+          <w:rFonts w:ascii="Arial" w:hAnsi="Arial" w:cs="Arial"/>
+          <w:sz w:val="21"/>
+          <w:szCs w:val="21"/>
+        </w:rPr>
+        <w:t xml:space="preserve"> </w:t>
+      </w:r>
+      <w:r>
+        <w:rPr>
+          <w:rFonts w:ascii="Arial" w:hAnsi="Arial" w:cs="Arial"/>
+          <w:sz w:val="21"/>
+          <w:szCs w:val="21"/>
+        </w:rPr>
+        <w:t xml:space="preserve">used </w:t>
+      </w:r>
+      <w:r>
+        <w:rPr>
+          <w:rFonts w:ascii="Arial" w:hAnsi="Arial" w:cs="Arial"/>
+          <w:sz w:val="21"/>
+          <w:szCs w:val="21"/>
+        </w:rPr>
+        <w:t>Click up to manage team by overseeing the process of each task</w:t>
+      </w:r>
+      <w:r>
+        <w:rPr>
+          <w:rFonts w:ascii="Arial" w:hAnsi="Arial" w:cs="Arial"/>
+          <w:sz w:val="21"/>
+          <w:szCs w:val="21"/>
+        </w:rPr>
+        <w:t xml:space="preserve">. </w:t>
       </w:r>
     </w:p>
     <w:p>
@@ -1287,7 +1841,39 @@
           <w:sz w:val="21"/>
           <w:szCs w:val="21"/>
         </w:rPr>
-        <w:t>Created and manage MySQL database with Sequelize, used routes to manage database based on request.</w:t>
+        <w:t>Created and manage MySQL database, used routes to manage database based on request</w:t>
+      </w:r>
+      <w:r>
+        <w:rPr>
+          <w:rFonts w:ascii="Arial" w:hAnsi="Arial" w:cs="Arial"/>
+          <w:sz w:val="21"/>
+          <w:szCs w:val="21"/>
+        </w:rPr>
+        <w:t xml:space="preserve"> </w:t>
+      </w:r>
+      <w:r>
+        <w:rPr>
+          <w:rFonts w:ascii="Arial" w:hAnsi="Arial" w:cs="Arial"/>
+          <w:sz w:val="21"/>
+          <w:szCs w:val="21"/>
+        </w:rPr>
+        <w:t>with Sequelize</w:t>
+      </w:r>
+      <w:r>
+        <w:rPr>
+          <w:rFonts w:ascii="Arial" w:hAnsi="Arial" w:cs="Arial"/>
+          <w:sz w:val="21"/>
+          <w:szCs w:val="21"/>
+        </w:rPr>
+        <w:t>.js</w:t>
+      </w:r>
+      <w:r>
+        <w:rPr>
+          <w:rFonts w:ascii="Arial" w:hAnsi="Arial" w:cs="Arial"/>
+          <w:sz w:val="21"/>
+          <w:szCs w:val="21"/>
+        </w:rPr>
+        <w:t>.</w:t>
       </w:r>
     </w:p>
     <w:p>
@@ -1312,7 +1898,55 @@
           <w:sz w:val="21"/>
           <w:szCs w:val="21"/>
         </w:rPr>
-        <w:t>Set it authentication with passport.js, also created ability to change password if user forgot password.</w:t>
+        <w:t xml:space="preserve">Set it </w:t>
+      </w:r>
+      <w:r>
+        <w:rPr>
+          <w:rFonts w:ascii="Arial" w:hAnsi="Arial" w:cs="Arial"/>
+          <w:sz w:val="21"/>
+          <w:szCs w:val="21"/>
+        </w:rPr>
+        <w:t>authentication</w:t>
+      </w:r>
+      <w:r>
+        <w:rPr>
+          <w:rFonts w:ascii="Arial" w:hAnsi="Arial" w:cs="Arial"/>
+          <w:sz w:val="21"/>
+          <w:szCs w:val="21"/>
+        </w:rPr>
+        <w:t xml:space="preserve"> with assport.js, </w:t>
+      </w:r>
+      <w:r>
+        <w:rPr>
+          <w:rFonts w:ascii="Arial" w:hAnsi="Arial" w:cs="Arial"/>
+          <w:sz w:val="21"/>
+          <w:szCs w:val="21"/>
+        </w:rPr>
+        <w:t xml:space="preserve">and change password </w:t>
+      </w:r>
+      <w:r>
+        <w:rPr>
+          <w:rFonts w:ascii="Arial" w:hAnsi="Arial" w:cs="Arial"/>
+          <w:sz w:val="21"/>
+          <w:szCs w:val="21"/>
+        </w:rPr>
+        <w:t>if user forgot password</w:t>
+      </w:r>
+      <w:r>
+        <w:rPr>
+          <w:rFonts w:ascii="Arial" w:hAnsi="Arial" w:cs="Arial"/>
+          <w:sz w:val="21"/>
+          <w:szCs w:val="21"/>
+        </w:rPr>
+        <w:t xml:space="preserve"> with Nodemailer.js</w:t>
+      </w:r>
+      <w:r>
+        <w:rPr>
+          <w:rFonts w:ascii="Arial" w:hAnsi="Arial" w:cs="Arial"/>
+          <w:sz w:val="21"/>
+          <w:szCs w:val="21"/>
+        </w:rPr>
+        <w:t>.</w:t>
       </w:r>
       <w:r>
         <w:rPr>
@@ -1382,11 +2016,14 @@
         <w:autoSpaceDN w:val="0"/>
         <w:adjustRightInd w:val="0"/>
         <w:rPr>
+          <w:rStyle w:val="Hyperlink"/>
           <w:rFonts w:ascii="Arial" w:hAnsi="Arial" w:cs="Arial"/>
           <w:b/>
           <w:bCs/>
-          <w:sz w:val="21"/>
-          <w:szCs w:val="21"/>
+          <w:color w:val="auto"/>
+          <w:sz w:val="21"/>
+          <w:szCs w:val="21"/>
+          <w:u w:val="none"/>
         </w:rPr>
       </w:pPr>
       <w:r>
@@ -1397,21 +2034,18 @@
           <w:sz w:val="21"/>
           <w:szCs w:val="21"/>
         </w:rPr>
-        <w:t>WhatsApp Clone:</w:t>
-      </w:r>
-    </w:p>
-    <w:p>
-      <w:pPr>
-        <w:autoSpaceDE w:val="0"/>
-        <w:autoSpaceDN w:val="0"/>
-        <w:adjustRightInd w:val="0"/>
-        <w:rPr>
-          <w:rStyle w:val="Hyperlink"/>
-          <w:rFonts w:ascii="Arial" w:hAnsi="Arial" w:cs="Arial"/>
-          <w:sz w:val="21"/>
-          <w:szCs w:val="21"/>
-        </w:rPr>
-      </w:pPr>
+        <w:t>WhatsApp:</w:t>
+      </w:r>
+      <w:r>
+        <w:rPr>
+          <w:rFonts w:ascii="Arial" w:hAnsi="Arial" w:cs="Arial"/>
+          <w:b/>
+          <w:bCs/>
+          <w:sz w:val="21"/>
+          <w:szCs w:val="21"/>
+        </w:rPr>
+        <w:t xml:space="preserve"> </w:t>
+      </w:r>
       <w:hyperlink r:id="rId14" w:history="1">
         <w:r>
           <w:rPr>
@@ -1600,26 +2234,44 @@
     </w:p>
     <w:p>
       <w:pPr>
+        <w:pStyle w:val="ListParagraph"/>
         <w:autoSpaceDE w:val="0"/>
         <w:autoSpaceDN w:val="0"/>
         <w:adjustRightInd w:val="0"/>
-        <w:rPr>
-          <w:rFonts w:ascii="Arial" w:hAnsi="Arial" w:cs="Arial"/>
+        <w:ind w:left="540"/>
+        <w:rPr>
+          <w:rFonts w:ascii="Arial" w:hAnsi="Arial" w:cs="Arial"/>
+          <w:sz w:val="21"/>
+          <w:szCs w:val="21"/>
+        </w:rPr>
+      </w:pPr>
+    </w:p>
+    <w:p>
+      <w:pPr>
+        <w:spacing w:after="80"/>
+        <w:rPr>
+          <w:rFonts w:ascii="Arial" w:eastAsia="Times New Roman" w:hAnsi="Arial" w:cs="Arial"/>
           <w:b/>
           <w:bCs/>
-          <w:sz w:val="21"/>
-          <w:szCs w:val="21"/>
-        </w:rPr>
-      </w:pPr>
-      <w:r>
-        <w:rPr>
-          <w:rFonts w:ascii="Arial" w:hAnsi="Arial" w:cs="Arial"/>
+          <w:smallCaps/>
+          <w:color w:val="000000"/>
+          <w:sz w:val="24"/>
+          <w:szCs w:val="24"/>
+          <w:u w:val="single"/>
+        </w:rPr>
+      </w:pPr>
+      <w:r>
+        <w:rPr>
+          <w:rFonts w:ascii="Arial" w:eastAsia="Times New Roman" w:hAnsi="Arial" w:cs="Arial"/>
           <w:b/>
           <w:bCs/>
-          <w:sz w:val="21"/>
-          <w:szCs w:val="21"/>
-        </w:rPr>
-        <w:t xml:space="preserve">Uber Clone: </w:t>
+          <w:smallCaps/>
+          <w:color w:val="000000"/>
+          <w:sz w:val="24"/>
+          <w:szCs w:val="24"/>
+          <w:u w:val="single"/>
+        </w:rPr>
+        <w:t>Experience</w:t>
       </w:r>
     </w:p>
     <w:p>
@@ -1628,30 +2280,132 @@
         <w:autoSpaceDN w:val="0"/>
         <w:adjustRightInd w:val="0"/>
         <w:rPr>
-          <w:rStyle w:val="Hyperlink"/>
-          <w:rFonts w:ascii="Arial" w:hAnsi="Arial" w:cs="Arial"/>
-          <w:sz w:val="21"/>
-          <w:szCs w:val="21"/>
-        </w:rPr>
-      </w:pPr>
-      <w:hyperlink r:id="rId16" w:history="1">
-        <w:r>
-          <w:rPr>
-            <w:rStyle w:val="Hyperlink"/>
-            <w:rFonts w:ascii="Arial" w:hAnsi="Arial" w:cs="Arial"/>
-            <w:sz w:val="21"/>
-            <w:szCs w:val="21"/>
-          </w:rPr>
-          <w:t>https://whatsapp-simple-clone.herokuapp.com/</w:t>
-        </w:r>
-      </w:hyperlink>
-      <w:r>
-        <w:rPr>
-          <w:rFonts w:ascii="Arial" w:hAnsi="Arial" w:cs="Arial"/>
+          <w:rFonts w:ascii="Arial" w:hAnsi="Arial" w:cs="Arial"/>
+          <w:b/>
+          <w:bCs/>
+          <w:sz w:val="21"/>
+          <w:szCs w:val="21"/>
+        </w:rPr>
+      </w:pPr>
+      <w:r>
+        <w:rPr>
+          <w:rFonts w:ascii="Arial" w:hAnsi="Arial" w:cs="Arial"/>
+          <w:b/>
+          <w:bCs/>
+          <w:sz w:val="21"/>
+          <w:szCs w:val="21"/>
+        </w:rPr>
+        <w:t xml:space="preserve">Full Stack </w:t>
+      </w:r>
+      <w:r>
+        <w:rPr>
+          <w:rFonts w:ascii="Arial" w:hAnsi="Arial" w:cs="Arial"/>
+          <w:b/>
+          <w:bCs/>
+          <w:sz w:val="21"/>
+          <w:szCs w:val="21"/>
+        </w:rPr>
+        <w:t>Teaching Assistant</w:t>
+      </w:r>
+      <w:r>
+        <w:rPr>
+          <w:rFonts w:ascii="Arial" w:hAnsi="Arial" w:cs="Arial"/>
+          <w:b/>
+          <w:bCs/>
+          <w:sz w:val="21"/>
+          <w:szCs w:val="21"/>
+        </w:rPr>
+        <w:t xml:space="preserve"> &amp;</w:t>
+      </w:r>
+      <w:r>
+        <w:rPr>
+          <w:rFonts w:ascii="Arial" w:hAnsi="Arial" w:cs="Arial"/>
+          <w:b/>
+          <w:bCs/>
+          <w:sz w:val="21"/>
+          <w:szCs w:val="21"/>
+        </w:rPr>
+        <w:t xml:space="preserve">Tutor </w:t>
+      </w:r>
+      <w:r>
+        <w:rPr>
+          <w:rFonts w:ascii="Arial" w:hAnsi="Arial" w:cs="Arial"/>
+          <w:b/>
+          <w:bCs/>
+          <w:sz w:val="21"/>
+          <w:szCs w:val="21"/>
+        </w:rPr>
+        <w:t xml:space="preserve">- </w:t>
+      </w:r>
+      <w:r>
+        <w:rPr>
+          <w:rFonts w:ascii="Arial" w:hAnsi="Arial" w:cs="Arial"/>
+          <w:b/>
+          <w:bCs/>
+          <w:sz w:val="21"/>
+          <w:szCs w:val="21"/>
+        </w:rPr>
+        <w:t>Trilogy Education</w:t>
+      </w:r>
+      <w:r>
+        <w:rPr>
+          <w:rFonts w:ascii="Arial" w:hAnsi="Arial" w:cs="Arial"/>
+          <w:b/>
+          <w:bCs/>
           <w:sz w:val="21"/>
           <w:szCs w:val="21"/>
         </w:rPr>
         <w:t xml:space="preserve"> </w:t>
+      </w:r>
+      <w:r>
+        <w:rPr>
+          <w:rFonts w:ascii="Arial" w:hAnsi="Arial" w:cs="Arial"/>
+          <w:b/>
+          <w:bCs/>
+          <w:sz w:val="21"/>
+          <w:szCs w:val="21"/>
+        </w:rPr>
+        <w:tab/>
+      </w:r>
+      <w:r>
+        <w:rPr>
+          <w:rFonts w:ascii="Arial" w:hAnsi="Arial" w:cs="Arial"/>
+          <w:b/>
+          <w:bCs/>
+          <w:sz w:val="21"/>
+          <w:szCs w:val="21"/>
+        </w:rPr>
+        <w:t xml:space="preserve">- </w:t>
+      </w:r>
+      <w:r>
+        <w:rPr>
+          <w:rFonts w:ascii="Arial" w:hAnsi="Arial" w:cs="Arial"/>
+          <w:b/>
+          <w:bCs/>
+          <w:sz w:val="21"/>
+          <w:szCs w:val="21"/>
+        </w:rPr>
+        <w:t>May 2021 to Present</w:t>
+      </w:r>
+      <w:r>
+        <w:rPr>
+          <w:rFonts w:ascii="Arial" w:hAnsi="Arial" w:cs="Arial"/>
+          <w:b/>
+          <w:bCs/>
+          <w:sz w:val="21"/>
+          <w:szCs w:val="21"/>
+        </w:rPr>
+        <w:t xml:space="preserve"> |</w:t>
+      </w:r>
+      <w:r>
+        <w:rPr>
+          <w:rFonts w:ascii="Arial" w:hAnsi="Arial" w:cs="Arial"/>
+          <w:b/>
+          <w:bCs/>
+          <w:sz w:val="21"/>
+          <w:szCs w:val="21"/>
+        </w:rPr>
+        <w:t xml:space="preserve"> New York, NY</w:t>
       </w:r>
     </w:p>
     <w:p>
@@ -1659,182 +2413,88 @@
         <w:autoSpaceDE w:val="0"/>
         <w:autoSpaceDN w:val="0"/>
         <w:adjustRightInd w:val="0"/>
-        <w:rPr>
-          <w:rFonts w:ascii="Arial" w:hAnsi="Arial" w:cs="Arial"/>
-          <w:sz w:val="21"/>
-          <w:szCs w:val="21"/>
-        </w:rPr>
-      </w:pPr>
-      <w:r>
-        <w:rPr>
-          <w:rFonts w:ascii="Arial" w:hAnsi="Arial" w:cs="Arial"/>
-          <w:sz w:val="21"/>
-          <w:szCs w:val="21"/>
-        </w:rPr>
-        <w:t>Uber Clone app, app that uses multiple google API to mock the behavior of the uber app</w:t>
+        <w:ind w:left="180"/>
+        <w:rPr>
+          <w:rFonts w:ascii="Arial" w:hAnsi="Arial" w:cs="Arial"/>
+          <w:sz w:val="21"/>
+          <w:szCs w:val="21"/>
+        </w:rPr>
+      </w:pPr>
+      <w:r>
+        <w:rPr>
+          <w:rFonts w:ascii="Arial" w:hAnsi="Arial" w:cs="Arial"/>
+          <w:sz w:val="21"/>
+          <w:szCs w:val="21"/>
+        </w:rPr>
+        <w:t>Assist instructor by ensuring a class of 30 plus students understand modern web development concepts effectively.</w:t>
       </w:r>
     </w:p>
     <w:p>
       <w:pPr>
-        <w:pStyle w:val="ListParagraph"/>
-        <w:numPr>
-          <w:ilvl w:val="0"/>
-          <w:numId w:val="23"/>
-        </w:numPr>
         <w:autoSpaceDE w:val="0"/>
         <w:autoSpaceDN w:val="0"/>
         <w:adjustRightInd w:val="0"/>
-        <w:rPr>
-          <w:rFonts w:ascii="Arial" w:hAnsi="Arial" w:cs="Arial"/>
-          <w:sz w:val="21"/>
-          <w:szCs w:val="21"/>
-        </w:rPr>
-      </w:pPr>
-      <w:r>
-        <w:rPr>
-          <w:rFonts w:ascii="Arial" w:hAnsi="Arial" w:cs="Arial"/>
-          <w:sz w:val="21"/>
-          <w:szCs w:val="21"/>
-        </w:rPr>
-        <w:t>Built with React-Native</w:t>
-      </w:r>
-      <w:r>
-        <w:rPr>
-          <w:rFonts w:ascii="Arial" w:hAnsi="Arial" w:cs="Arial"/>
-          <w:sz w:val="21"/>
-          <w:szCs w:val="21"/>
-        </w:rPr>
-        <w:t>, Redux</w:t>
-      </w:r>
-      <w:r>
-        <w:rPr>
-          <w:rFonts w:ascii="Arial" w:hAnsi="Arial" w:cs="Arial"/>
-          <w:sz w:val="21"/>
-          <w:szCs w:val="21"/>
-        </w:rPr>
-        <w:t>, Google Autocomplete,</w:t>
-      </w:r>
-      <w:r>
-        <w:rPr>
-          <w:rFonts w:ascii="Arial" w:hAnsi="Arial" w:cs="Arial"/>
-          <w:sz w:val="21"/>
-          <w:szCs w:val="21"/>
-        </w:rPr>
-        <w:t xml:space="preserve"> Google Maps, Google Matrix</w:t>
-      </w:r>
-      <w:r>
-        <w:rPr>
-          <w:rFonts w:ascii="Arial" w:hAnsi="Arial" w:cs="Arial"/>
-          <w:sz w:val="21"/>
-          <w:szCs w:val="21"/>
-        </w:rPr>
-        <w:t xml:space="preserve"> </w:t>
+        <w:ind w:left="180"/>
+        <w:rPr>
+          <w:rFonts w:ascii="Arial" w:hAnsi="Arial" w:cs="Arial"/>
+          <w:sz w:val="21"/>
+          <w:szCs w:val="21"/>
+        </w:rPr>
+      </w:pPr>
+      <w:r>
+        <w:rPr>
+          <w:rFonts w:ascii="Arial" w:hAnsi="Arial" w:cs="Arial"/>
+          <w:sz w:val="21"/>
+          <w:szCs w:val="21"/>
+        </w:rPr>
+        <w:t>Able to work with multiple people or one on one with a positive attitude. Helped instructor keep the class on track by</w:t>
       </w:r>
     </w:p>
     <w:p>
       <w:pPr>
-        <w:pStyle w:val="ListParagraph"/>
-        <w:numPr>
-          <w:ilvl w:val="0"/>
-          <w:numId w:val="23"/>
-        </w:numPr>
         <w:autoSpaceDE w:val="0"/>
         <w:autoSpaceDN w:val="0"/>
         <w:adjustRightInd w:val="0"/>
-        <w:rPr>
-          <w:rFonts w:ascii="Arial" w:hAnsi="Arial" w:cs="Arial"/>
-          <w:sz w:val="21"/>
-          <w:szCs w:val="21"/>
-        </w:rPr>
-      </w:pPr>
-      <w:r>
-        <w:rPr>
-          <w:rFonts w:ascii="Arial" w:hAnsi="Arial" w:cs="Arial"/>
-          <w:sz w:val="21"/>
-          <w:szCs w:val="21"/>
-        </w:rPr>
-        <w:t>User friendly application that uses Tailwind CSS to provide a mobile friendly experience.</w:t>
+        <w:ind w:left="180"/>
+        <w:rPr>
+          <w:rFonts w:ascii="Arial" w:hAnsi="Arial" w:cs="Arial"/>
+          <w:sz w:val="21"/>
+          <w:szCs w:val="21"/>
+        </w:rPr>
+      </w:pPr>
+      <w:r>
+        <w:rPr>
+          <w:rFonts w:ascii="Arial" w:hAnsi="Arial" w:cs="Arial"/>
+          <w:sz w:val="21"/>
+          <w:szCs w:val="21"/>
+        </w:rPr>
+        <w:t>maintaining a tight schedule, manage course material on GitLab, planning and preparation for activities via zoom.</w:t>
       </w:r>
     </w:p>
     <w:p>
       <w:pPr>
-        <w:pStyle w:val="ListParagraph"/>
-        <w:numPr>
-          <w:ilvl w:val="0"/>
-          <w:numId w:val="23"/>
-        </w:numPr>
         <w:autoSpaceDE w:val="0"/>
         <w:autoSpaceDN w:val="0"/>
         <w:adjustRightInd w:val="0"/>
         <w:rPr>
           <w:rFonts w:ascii="Arial" w:hAnsi="Arial" w:cs="Arial"/>
-          <w:sz w:val="21"/>
-          <w:szCs w:val="21"/>
-        </w:rPr>
-      </w:pPr>
-      <w:r>
-        <w:rPr>
-          <w:rFonts w:ascii="Arial" w:hAnsi="Arial" w:cs="Arial"/>
-          <w:sz w:val="21"/>
-          <w:szCs w:val="21"/>
-        </w:rPr>
-        <w:t xml:space="preserve">Used </w:t>
-      </w:r>
-      <w:r>
-        <w:rPr>
-          <w:rFonts w:ascii="Arial" w:hAnsi="Arial" w:cs="Arial"/>
-          <w:sz w:val="21"/>
-          <w:szCs w:val="21"/>
-        </w:rPr>
-        <w:t>Expo and Android emulator</w:t>
-      </w:r>
-      <w:r>
-        <w:rPr>
-          <w:rFonts w:ascii="Arial" w:hAnsi="Arial" w:cs="Arial"/>
-          <w:sz w:val="21"/>
-          <w:szCs w:val="21"/>
-        </w:rPr>
-        <w:t xml:space="preserve"> to test and see the app</w:t>
-      </w:r>
-      <w:r>
-        <w:rPr>
-          <w:rFonts w:ascii="Arial" w:hAnsi="Arial" w:cs="Arial"/>
-          <w:sz w:val="21"/>
-          <w:szCs w:val="21"/>
-        </w:rPr>
-        <w:t>.</w:t>
-      </w:r>
-    </w:p>
-    <w:p>
-      <w:pPr>
-        <w:spacing w:after="80"/>
-        <w:jc w:val="center"/>
-        <w:rPr>
-          <w:rFonts w:ascii="Arial" w:eastAsia="Times New Roman" w:hAnsi="Arial" w:cs="Arial"/>
           <w:b/>
           <w:bCs/>
-          <w:smallCaps/>
-          <w:color w:val="000000"/>
-        </w:rPr>
-      </w:pPr>
-      <w:r>
-        <w:rPr>
-          <w:rFonts w:ascii="Arial" w:eastAsia="Times New Roman" w:hAnsi="Arial" w:cs="Arial"/>
+          <w:sz w:val="21"/>
+          <w:szCs w:val="21"/>
+        </w:rPr>
+      </w:pPr>
+      <w:r>
+        <w:rPr>
+          <w:rFonts w:ascii="Arial" w:hAnsi="Arial" w:cs="Arial"/>
           <w:b/>
           <w:bCs/>
-          <w:smallCaps/>
-          <w:color w:val="000000"/>
-          <w:u w:val="single"/>
-        </w:rPr>
-        <w:t>Experience</w:t>
-      </w:r>
-    </w:p>
-    <w:p>
-      <w:pPr>
-        <w:autoSpaceDE w:val="0"/>
-        <w:autoSpaceDN w:val="0"/>
-        <w:adjustRightInd w:val="0"/>
-        <w:jc w:val="center"/>
+          <w:sz w:val="21"/>
+          <w:szCs w:val="21"/>
+        </w:rPr>
+        <w:t xml:space="preserve">Bartender </w:t>
+      </w:r>
+      <w:r>
         <w:rPr>
           <w:rFonts w:ascii="Arial" w:hAnsi="Arial" w:cs="Arial"/>
           <w:b/>
@@ -1842,7 +2502,8 @@
           <w:sz w:val="21"/>
           <w:szCs w:val="21"/>
         </w:rPr>
-      </w:pPr>
+        <w:t xml:space="preserve">and Server - </w:t>
+      </w:r>
       <w:r>
         <w:rPr>
           <w:rFonts w:ascii="Arial" w:hAnsi="Arial" w:cs="Arial"/>
@@ -1851,7 +2512,7 @@
           <w:sz w:val="21"/>
           <w:szCs w:val="21"/>
         </w:rPr>
-        <w:t>Teaching Assistant</w:t>
+        <w:t>Cactus</w:t>
       </w:r>
       <w:r>
         <w:rPr>
@@ -1861,8 +2522,7 @@
           <w:sz w:val="21"/>
           <w:szCs w:val="21"/>
         </w:rPr>
-        <w:tab/>
-        <w:t>Trilogy Education</w:t>
+        <w:t xml:space="preserve"> </w:t>
       </w:r>
       <w:r>
         <w:rPr>
@@ -1872,84 +2532,9 @@
           <w:sz w:val="21"/>
           <w:szCs w:val="21"/>
         </w:rPr>
-        <w:tab/>
-        <w:t>May 2021 to Present     New York, NY</w:t>
-      </w:r>
-    </w:p>
-    <w:p>
-      <w:pPr>
-        <w:autoSpaceDE w:val="0"/>
-        <w:autoSpaceDN w:val="0"/>
-        <w:adjustRightInd w:val="0"/>
-        <w:rPr>
-          <w:rFonts w:ascii="Arial" w:hAnsi="Arial" w:cs="Arial"/>
-          <w:sz w:val="21"/>
-          <w:szCs w:val="21"/>
-        </w:rPr>
-      </w:pPr>
-      <w:r>
-        <w:rPr>
-          <w:rFonts w:ascii="Arial" w:hAnsi="Arial" w:cs="Arial"/>
-          <w:sz w:val="21"/>
-          <w:szCs w:val="21"/>
-        </w:rPr>
-        <w:t xml:space="preserve">Assist instructor by ensuring </w:t>
-      </w:r>
-      <w:r>
-        <w:rPr>
-          <w:rFonts w:ascii="Arial" w:hAnsi="Arial" w:cs="Arial"/>
-          <w:sz w:val="21"/>
-          <w:szCs w:val="21"/>
-        </w:rPr>
-        <w:t xml:space="preserve">a class of 30 plus </w:t>
-      </w:r>
-      <w:r>
-        <w:rPr>
-          <w:rFonts w:ascii="Arial" w:hAnsi="Arial" w:cs="Arial"/>
-          <w:sz w:val="21"/>
-          <w:szCs w:val="21"/>
-        </w:rPr>
-        <w:t>students underst</w:t>
-      </w:r>
-      <w:r>
-        <w:rPr>
-          <w:rFonts w:ascii="Arial" w:hAnsi="Arial" w:cs="Arial"/>
-          <w:sz w:val="21"/>
-          <w:szCs w:val="21"/>
-        </w:rPr>
-        <w:t>and</w:t>
-      </w:r>
-      <w:r>
-        <w:rPr>
-          <w:rFonts w:ascii="Arial" w:hAnsi="Arial" w:cs="Arial"/>
-          <w:sz w:val="21"/>
-          <w:szCs w:val="21"/>
-        </w:rPr>
-        <w:t xml:space="preserve"> </w:t>
-      </w:r>
-      <w:r>
-        <w:rPr>
-          <w:rFonts w:ascii="Arial" w:hAnsi="Arial" w:cs="Arial"/>
-          <w:sz w:val="21"/>
-          <w:szCs w:val="21"/>
-        </w:rPr>
-        <w:t xml:space="preserve">modern web development </w:t>
-      </w:r>
-      <w:r>
-        <w:rPr>
-          <w:rFonts w:ascii="Arial" w:hAnsi="Arial" w:cs="Arial"/>
-          <w:sz w:val="21"/>
-          <w:szCs w:val="21"/>
-        </w:rPr>
-        <w:t>concepts effectively.  Able to work with multiple people or one on one with a positive attitude. Helped instructor keep the class on track by maintaining a tight schedule, manage course material on GitLab, planning and preparation for activities via zoom.</w:t>
-      </w:r>
-    </w:p>
-    <w:p>
-      <w:pPr>
-        <w:autoSpaceDE w:val="0"/>
-        <w:autoSpaceDN w:val="0"/>
-        <w:adjustRightInd w:val="0"/>
-        <w:jc w:val="center"/>
+        <w:t xml:space="preserve">and </w:t>
+      </w:r>
+      <w:r>
         <w:rPr>
           <w:rFonts w:ascii="Arial" w:hAnsi="Arial" w:cs="Arial"/>
           <w:b/>
@@ -1957,7 +2542,8 @@
           <w:sz w:val="21"/>
           <w:szCs w:val="21"/>
         </w:rPr>
-      </w:pPr>
+        <w:t xml:space="preserve">Tavern </w:t>
+      </w:r>
       <w:r>
         <w:rPr>
           <w:rFonts w:ascii="Arial" w:hAnsi="Arial" w:cs="Arial"/>
@@ -1966,7 +2552,7 @@
           <w:sz w:val="21"/>
           <w:szCs w:val="21"/>
         </w:rPr>
-        <w:t xml:space="preserve">Bartender </w:t>
+        <w:t xml:space="preserve">Hall </w:t>
       </w:r>
       <w:r>
         <w:rPr>
@@ -1976,8 +2562,7 @@
           <w:sz w:val="21"/>
           <w:szCs w:val="21"/>
         </w:rPr>
-        <w:tab/>
-        <w:t xml:space="preserve">Cactus| Tavern Hall </w:t>
+        <w:t xml:space="preserve">- </w:t>
       </w:r>
       <w:r>
         <w:rPr>
@@ -1987,8 +2572,7 @@
           <w:sz w:val="21"/>
           <w:szCs w:val="21"/>
         </w:rPr>
-        <w:tab/>
-        <w:t>July 2015 to Present     Bellevue, WA</w:t>
+        <w:t xml:space="preserve">July 2015 to Present Bellevue, WA </w:t>
       </w:r>
     </w:p>
     <w:p>
@@ -2077,7 +2661,7 @@
       <w:lvlText w:val=""/>
       <w:lvlJc w:val="left"/>
       <w:pPr>
-        <w:ind w:left="720" w:hanging="360"/>
+        <w:ind w:left="540" w:hanging="360"/>
       </w:pPr>
       <w:rPr>
         <w:rFonts w:ascii="Symbol" w:hAnsi="Symbol" w:hint="default"/>
@@ -2089,7 +2673,7 @@
       <w:lvlText w:val="o"/>
       <w:lvlJc w:val="left"/>
       <w:pPr>
-        <w:ind w:left="1440" w:hanging="360"/>
+        <w:ind w:left="1260" w:hanging="360"/>
       </w:pPr>
       <w:rPr>
         <w:rFonts w:ascii="Courier New" w:hAnsi="Courier New" w:cs="Courier New" w:hint="default"/>
@@ -2101,7 +2685,7 @@
       <w:lvlText w:val=""/>
       <w:lvlJc w:val="left"/>
       <w:pPr>
-        <w:ind w:left="2160" w:hanging="360"/>
+        <w:ind w:left="1980" w:hanging="360"/>
       </w:pPr>
       <w:rPr>
         <w:rFonts w:ascii="Wingdings" w:hAnsi="Wingdings" w:hint="default"/>
@@ -2113,7 +2697,7 @@
       <w:lvlText w:val=""/>
       <w:lvlJc w:val="left"/>
       <w:pPr>
-        <w:ind w:left="2880" w:hanging="360"/>
+        <w:ind w:left="2700" w:hanging="360"/>
       </w:pPr>
       <w:rPr>
         <w:rFonts w:ascii="Symbol" w:hAnsi="Symbol" w:hint="default"/>
@@ -2125,7 +2709,7 @@
       <w:lvlText w:val="o"/>
       <w:lvlJc w:val="left"/>
       <w:pPr>
-        <w:ind w:left="3600" w:hanging="360"/>
+        <w:ind w:left="3420" w:hanging="360"/>
       </w:pPr>
       <w:rPr>
         <w:rFonts w:ascii="Courier New" w:hAnsi="Courier New" w:cs="Courier New" w:hint="default"/>
@@ -2137,7 +2721,7 @@
       <w:lvlText w:val=""/>
       <w:lvlJc w:val="left"/>
       <w:pPr>
-        <w:ind w:left="4320" w:hanging="360"/>
+        <w:ind w:left="4140" w:hanging="360"/>
       </w:pPr>
       <w:rPr>
         <w:rFonts w:ascii="Wingdings" w:hAnsi="Wingdings" w:hint="default"/>
@@ -2149,7 +2733,7 @@
       <w:lvlText w:val=""/>
       <w:lvlJc w:val="left"/>
       <w:pPr>
-        <w:ind w:left="5040" w:hanging="360"/>
+        <w:ind w:left="4860" w:hanging="360"/>
       </w:pPr>
       <w:rPr>
         <w:rFonts w:ascii="Symbol" w:hAnsi="Symbol" w:hint="default"/>
@@ -2161,7 +2745,7 @@
       <w:lvlText w:val="o"/>
       <w:lvlJc w:val="left"/>
       <w:pPr>
-        <w:ind w:left="5760" w:hanging="360"/>
+        <w:ind w:left="5580" w:hanging="360"/>
       </w:pPr>
       <w:rPr>
         <w:rFonts w:ascii="Courier New" w:hAnsi="Courier New" w:cs="Courier New" w:hint="default"/>
@@ -2173,7 +2757,7 @@
       <w:lvlText w:val=""/>
       <w:lvlJc w:val="left"/>
       <w:pPr>
-        <w:ind w:left="6480" w:hanging="360"/>
+        <w:ind w:left="6300" w:hanging="360"/>
       </w:pPr>
       <w:rPr>
         <w:rFonts w:ascii="Wingdings" w:hAnsi="Wingdings" w:hint="default"/>
@@ -3618,7 +4202,7 @@
       <w:lvlText w:val=""/>
       <w:lvlJc w:val="left"/>
       <w:pPr>
-        <w:ind w:left="720" w:hanging="360"/>
+        <w:ind w:left="450" w:hanging="360"/>
       </w:pPr>
       <w:rPr>
         <w:rFonts w:ascii="Symbol" w:hAnsi="Symbol" w:hint="default"/>
@@ -3630,7 +4214,7 @@
       <w:lvlText w:val="o"/>
       <w:lvlJc w:val="left"/>
       <w:pPr>
-        <w:ind w:left="1440" w:hanging="360"/>
+        <w:ind w:left="1170" w:hanging="360"/>
       </w:pPr>
       <w:rPr>
         <w:rFonts w:ascii="Courier New" w:hAnsi="Courier New" w:cs="Courier New" w:hint="default"/>
@@ -3642,7 +4226,7 @@
       <w:lvlText w:val=""/>
       <w:lvlJc w:val="left"/>
       <w:pPr>
-        <w:ind w:left="2160" w:hanging="360"/>
+        <w:ind w:left="1890" w:hanging="360"/>
       </w:pPr>
       <w:rPr>
         <w:rFonts w:ascii="Wingdings" w:hAnsi="Wingdings" w:hint="default"/>
@@ -3654,7 +4238,7 @@
       <w:lvlText w:val=""/>
       <w:lvlJc w:val="left"/>
       <w:pPr>
-        <w:ind w:left="2880" w:hanging="360"/>
+        <w:ind w:left="2610" w:hanging="360"/>
       </w:pPr>
       <w:rPr>
         <w:rFonts w:ascii="Symbol" w:hAnsi="Symbol" w:hint="default"/>
@@ -3666,7 +4250,7 @@
       <w:lvlText w:val="o"/>
       <w:lvlJc w:val="left"/>
       <w:pPr>
-        <w:ind w:left="3600" w:hanging="360"/>
+        <w:ind w:left="3330" w:hanging="360"/>
       </w:pPr>
       <w:rPr>
         <w:rFonts w:ascii="Courier New" w:hAnsi="Courier New" w:cs="Courier New" w:hint="default"/>
@@ -3678,7 +4262,7 @@
       <w:lvlText w:val=""/>
       <w:lvlJc w:val="left"/>
       <w:pPr>
-        <w:ind w:left="4320" w:hanging="360"/>
+        <w:ind w:left="4050" w:hanging="360"/>
       </w:pPr>
       <w:rPr>
         <w:rFonts w:ascii="Wingdings" w:hAnsi="Wingdings" w:hint="default"/>
@@ -3690,7 +4274,7 @@
       <w:lvlText w:val=""/>
       <w:lvlJc w:val="left"/>
       <w:pPr>
-        <w:ind w:left="5040" w:hanging="360"/>
+        <w:ind w:left="4770" w:hanging="360"/>
       </w:pPr>
       <w:rPr>
         <w:rFonts w:ascii="Symbol" w:hAnsi="Symbol" w:hint="default"/>
@@ -3702,7 +4286,7 @@
       <w:lvlText w:val="o"/>
       <w:lvlJc w:val="left"/>
       <w:pPr>
-        <w:ind w:left="5760" w:hanging="360"/>
+        <w:ind w:left="5490" w:hanging="360"/>
       </w:pPr>
       <w:rPr>
         <w:rFonts w:ascii="Courier New" w:hAnsi="Courier New" w:cs="Courier New" w:hint="default"/>
@@ -3714,7 +4298,7 @@
       <w:lvlText w:val=""/>
       <w:lvlJc w:val="left"/>
       <w:pPr>
-        <w:ind w:left="6480" w:hanging="360"/>
+        <w:ind w:left="6210" w:hanging="360"/>
       </w:pPr>
       <w:rPr>
         <w:rFonts w:ascii="Wingdings" w:hAnsi="Wingdings" w:hint="default"/>
@@ -4061,6 +4645,119 @@
     </w:lvl>
   </w:abstractNum>
   <w:abstractNum w:abstractNumId="19" w15:restartNumberingAfterBreak="0">
+    <w:nsid w:val="5A581E89"/>
+    <w:multiLevelType w:val="hybridMultilevel"/>
+    <w:tmpl w:val="3A683690"/>
+    <w:lvl w:ilvl="0" w:tplc="04090001">
+      <w:start w:val="1"/>
+      <w:numFmt w:val="bullet"/>
+      <w:lvlText w:val=""/>
+      <w:lvlJc w:val="left"/>
+      <w:pPr>
+        <w:ind w:left="540" w:hanging="360"/>
+      </w:pPr>
+      <w:rPr>
+        <w:rFonts w:ascii="Symbol" w:hAnsi="Symbol" w:hint="default"/>
+      </w:rPr>
+    </w:lvl>
+    <w:lvl w:ilvl="1" w:tplc="04090003" w:tentative="1">
+      <w:start w:val="1"/>
+      <w:numFmt w:val="bullet"/>
+      <w:lvlText w:val="o"/>
+      <w:lvlJc w:val="left"/>
+      <w:pPr>
+        <w:ind w:left="1260" w:hanging="360"/>
+      </w:pPr>
+      <w:rPr>
+        <w:rFonts w:ascii="Courier New" w:hAnsi="Courier New" w:cs="Courier New" w:hint="default"/>
+      </w:rPr>
+    </w:lvl>
+    <w:lvl w:ilvl="2" w:tplc="04090005" w:tentative="1">
+      <w:start w:val="1"/>
+      <w:numFmt w:val="bullet"/>
+      <w:lvlText w:val=""/>
+      <w:lvlJc w:val="left"/>
+      <w:pPr>
+        <w:ind w:left="1980" w:hanging="360"/>
+      </w:pPr>
+      <w:rPr>
+        <w:rFonts w:ascii="Wingdings" w:hAnsi="Wingdings" w:hint="default"/>
+      </w:rPr>
+    </w:lvl>
+    <w:lvl w:ilvl="3" w:tplc="04090001" w:tentative="1">
+      <w:start w:val="1"/>
+      <w:numFmt w:val="bullet"/>
+      <w:lvlText w:val=""/>
+      <w:lvlJc w:val="left"/>
+      <w:pPr>
+        <w:ind w:left="2700" w:hanging="360"/>
+      </w:pPr>
+      <w:rPr>
+        <w:rFonts w:ascii="Symbol" w:hAnsi="Symbol" w:hint="default"/>
+      </w:rPr>
+    </w:lvl>
+    <w:lvl w:ilvl="4" w:tplc="04090003" w:tentative="1">
+      <w:start w:val="1"/>
+      <w:numFmt w:val="bullet"/>
+      <w:lvlText w:val="o"/>
+      <w:lvlJc w:val="left"/>
+      <w:pPr>
+        <w:ind w:left="3420" w:hanging="360"/>
+      </w:pPr>
+      <w:rPr>
+        <w:rFonts w:ascii="Courier New" w:hAnsi="Courier New" w:cs="Courier New" w:hint="default"/>
+      </w:rPr>
+    </w:lvl>
+    <w:lvl w:ilvl="5" w:tplc="04090005" w:tentative="1">
+      <w:start w:val="1"/>
+      <w:numFmt w:val="bullet"/>
+      <w:lvlText w:val=""/>
+      <w:lvlJc w:val="left"/>
+      <w:pPr>
+        <w:ind w:left="4140" w:hanging="360"/>
+      </w:pPr>
+      <w:rPr>
+        <w:rFonts w:ascii="Wingdings" w:hAnsi="Wingdings" w:hint="default"/>
+      </w:rPr>
+    </w:lvl>
+    <w:lvl w:ilvl="6" w:tplc="04090001" w:tentative="1">
+      <w:start w:val="1"/>
+      <w:numFmt w:val="bullet"/>
+      <w:lvlText w:val=""/>
+      <w:lvlJc w:val="left"/>
+      <w:pPr>
+        <w:ind w:left="4860" w:hanging="360"/>
+      </w:pPr>
+      <w:rPr>
+        <w:rFonts w:ascii="Symbol" w:hAnsi="Symbol" w:hint="default"/>
+      </w:rPr>
+    </w:lvl>
+    <w:lvl w:ilvl="7" w:tplc="04090003" w:tentative="1">
+      <w:start w:val="1"/>
+      <w:numFmt w:val="bullet"/>
+      <w:lvlText w:val="o"/>
+      <w:lvlJc w:val="left"/>
+      <w:pPr>
+        <w:ind w:left="5580" w:hanging="360"/>
+      </w:pPr>
+      <w:rPr>
+        <w:rFonts w:ascii="Courier New" w:hAnsi="Courier New" w:cs="Courier New" w:hint="default"/>
+      </w:rPr>
+    </w:lvl>
+    <w:lvl w:ilvl="8" w:tplc="04090005" w:tentative="1">
+      <w:start w:val="1"/>
+      <w:numFmt w:val="bullet"/>
+      <w:lvlText w:val=""/>
+      <w:lvlJc w:val="left"/>
+      <w:pPr>
+        <w:ind w:left="6300" w:hanging="360"/>
+      </w:pPr>
+      <w:rPr>
+        <w:rFonts w:ascii="Wingdings" w:hAnsi="Wingdings" w:hint="default"/>
+      </w:rPr>
+    </w:lvl>
+  </w:abstractNum>
+  <w:abstractNum w:abstractNumId="20" w15:restartNumberingAfterBreak="0">
     <w:nsid w:val="61512926"/>
     <w:multiLevelType w:val="hybridMultilevel"/>
     <w:tmpl w:val="9E361084"/>
@@ -4173,7 +4870,7 @@
       </w:rPr>
     </w:lvl>
   </w:abstractNum>
-  <w:abstractNum w:abstractNumId="20" w15:restartNumberingAfterBreak="0">
+  <w:abstractNum w:abstractNumId="21" w15:restartNumberingAfterBreak="0">
     <w:nsid w:val="63451C94"/>
     <w:multiLevelType w:val="hybridMultilevel"/>
     <w:tmpl w:val="33D005A2"/>
@@ -4286,7 +4983,7 @@
       </w:rPr>
     </w:lvl>
   </w:abstractNum>
-  <w:abstractNum w:abstractNumId="21" w15:restartNumberingAfterBreak="0">
+  <w:abstractNum w:abstractNumId="22" w15:restartNumberingAfterBreak="0">
     <w:nsid w:val="6C5D707F"/>
     <w:multiLevelType w:val="hybridMultilevel"/>
     <w:tmpl w:val="EFB0BD50"/>
@@ -4399,7 +5096,7 @@
       </w:rPr>
     </w:lvl>
   </w:abstractNum>
-  <w:abstractNum w:abstractNumId="22" w15:restartNumberingAfterBreak="0">
+  <w:abstractNum w:abstractNumId="23" w15:restartNumberingAfterBreak="0">
     <w:nsid w:val="6D8C74CB"/>
     <w:multiLevelType w:val="hybridMultilevel"/>
     <w:tmpl w:val="85EEA1CC"/>
@@ -4512,7 +5209,7 @@
       </w:rPr>
     </w:lvl>
   </w:abstractNum>
-  <w:abstractNum w:abstractNumId="23" w15:restartNumberingAfterBreak="0">
+  <w:abstractNum w:abstractNumId="24" w15:restartNumberingAfterBreak="0">
     <w:nsid w:val="6E7E27C0"/>
     <w:multiLevelType w:val="hybridMultilevel"/>
     <w:tmpl w:val="44D63BE6"/>
@@ -4522,7 +5219,7 @@
       <w:lvlText w:val=""/>
       <w:lvlJc w:val="left"/>
       <w:pPr>
-        <w:ind w:left="720" w:hanging="360"/>
+        <w:ind w:left="540" w:hanging="360"/>
       </w:pPr>
       <w:rPr>
         <w:rFonts w:ascii="Symbol" w:hAnsi="Symbol" w:hint="default"/>
@@ -4534,7 +5231,7 @@
       <w:lvlText w:val="o"/>
       <w:lvlJc w:val="left"/>
       <w:pPr>
-        <w:ind w:left="1440" w:hanging="360"/>
+        <w:ind w:left="1260" w:hanging="360"/>
       </w:pPr>
       <w:rPr>
         <w:rFonts w:ascii="Courier New" w:hAnsi="Courier New" w:cs="Courier New" w:hint="default"/>
@@ -4546,7 +5243,7 @@
       <w:lvlText w:val=""/>
       <w:lvlJc w:val="left"/>
       <w:pPr>
-        <w:ind w:left="2160" w:hanging="360"/>
+        <w:ind w:left="1980" w:hanging="360"/>
       </w:pPr>
       <w:rPr>
         <w:rFonts w:ascii="Wingdings" w:hAnsi="Wingdings" w:hint="default"/>
@@ -4558,7 +5255,7 @@
       <w:lvlText w:val=""/>
       <w:lvlJc w:val="left"/>
       <w:pPr>
-        <w:ind w:left="2880" w:hanging="360"/>
+        <w:ind w:left="2700" w:hanging="360"/>
       </w:pPr>
       <w:rPr>
         <w:rFonts w:ascii="Symbol" w:hAnsi="Symbol" w:hint="default"/>
@@ -4570,7 +5267,7 @@
       <w:lvlText w:val="o"/>
       <w:lvlJc w:val="left"/>
       <w:pPr>
-        <w:ind w:left="3600" w:hanging="360"/>
+        <w:ind w:left="3420" w:hanging="360"/>
       </w:pPr>
       <w:rPr>
         <w:rFonts w:ascii="Courier New" w:hAnsi="Courier New" w:cs="Courier New" w:hint="default"/>
@@ -4582,7 +5279,7 @@
       <w:lvlText w:val=""/>
       <w:lvlJc w:val="left"/>
       <w:pPr>
-        <w:ind w:left="4320" w:hanging="360"/>
+        <w:ind w:left="4140" w:hanging="360"/>
       </w:pPr>
       <w:rPr>
         <w:rFonts w:ascii="Wingdings" w:hAnsi="Wingdings" w:hint="default"/>
@@ -4594,7 +5291,7 @@
       <w:lvlText w:val=""/>
       <w:lvlJc w:val="left"/>
       <w:pPr>
-        <w:ind w:left="5040" w:hanging="360"/>
+        <w:ind w:left="4860" w:hanging="360"/>
       </w:pPr>
       <w:rPr>
         <w:rFonts w:ascii="Symbol" w:hAnsi="Symbol" w:hint="default"/>
@@ -4606,7 +5303,7 @@
       <w:lvlText w:val="o"/>
       <w:lvlJc w:val="left"/>
       <w:pPr>
-        <w:ind w:left="5760" w:hanging="360"/>
+        <w:ind w:left="5580" w:hanging="360"/>
       </w:pPr>
       <w:rPr>
         <w:rFonts w:ascii="Courier New" w:hAnsi="Courier New" w:cs="Courier New" w:hint="default"/>
@@ -4618,14 +5315,14 @@
       <w:lvlText w:val=""/>
       <w:lvlJc w:val="left"/>
       <w:pPr>
-        <w:ind w:left="6480" w:hanging="360"/>
+        <w:ind w:left="6300" w:hanging="360"/>
       </w:pPr>
       <w:rPr>
         <w:rFonts w:ascii="Wingdings" w:hAnsi="Wingdings" w:hint="default"/>
       </w:rPr>
     </w:lvl>
   </w:abstractNum>
-  <w:abstractNum w:abstractNumId="24" w15:restartNumberingAfterBreak="0">
+  <w:abstractNum w:abstractNumId="25" w15:restartNumberingAfterBreak="0">
     <w:nsid w:val="716F7B3E"/>
     <w:multiLevelType w:val="hybridMultilevel"/>
     <w:tmpl w:val="7CC286EA"/>
@@ -4739,7 +5436,7 @@
     </w:lvl>
   </w:abstractNum>
   <w:num w:numId="1">
-    <w:abstractNumId w:val="24"/>
+    <w:abstractNumId w:val="25"/>
   </w:num>
   <w:num w:numId="2">
     <w:abstractNumId w:val="14"/>
@@ -4757,10 +5454,10 @@
     <w:abstractNumId w:val="8"/>
   </w:num>
   <w:num w:numId="7">
-    <w:abstractNumId w:val="22"/>
+    <w:abstractNumId w:val="23"/>
   </w:num>
   <w:num w:numId="8">
-    <w:abstractNumId w:val="19"/>
+    <w:abstractNumId w:val="20"/>
   </w:num>
   <w:num w:numId="9">
     <w:abstractNumId w:val="16"/>
@@ -4775,7 +5472,7 @@
     <w:abstractNumId w:val="6"/>
   </w:num>
   <w:num w:numId="13">
-    <w:abstractNumId w:val="21"/>
+    <w:abstractNumId w:val="22"/>
   </w:num>
   <w:num w:numId="14">
     <w:abstractNumId w:val="9"/>
@@ -4784,7 +5481,7 @@
     <w:abstractNumId w:val="12"/>
   </w:num>
   <w:num w:numId="16">
-    <w:abstractNumId w:val="20"/>
+    <w:abstractNumId w:val="21"/>
   </w:num>
   <w:num w:numId="17">
     <w:abstractNumId w:val="7"/>
@@ -4802,7 +5499,7 @@
     <w:abstractNumId w:val="15"/>
   </w:num>
   <w:num w:numId="22">
-    <w:abstractNumId w:val="23"/>
+    <w:abstractNumId w:val="24"/>
   </w:num>
   <w:num w:numId="23">
     <w:abstractNumId w:val="3"/>
@@ -4812,6 +5509,9 @@
   </w:num>
   <w:num w:numId="25">
     <w:abstractNumId w:val="10"/>
+  </w:num>
+  <w:num w:numId="26">
+    <w:abstractNumId w:val="19"/>
   </w:num>
 </w:numbering>
 </file>
@@ -5215,7 +5915,6 @@
   <w:style w:type="character" w:default="1" w:styleId="DefaultParagraphFont">
     <w:name w:val="Default Paragraph Font"/>
     <w:uiPriority w:val="1"/>
-    <w:semiHidden/>
     <w:unhideWhenUsed/>
   </w:style>
   <w:style w:type="table" w:default="1" w:styleId="TableNormal">

</xml_diff>